<commit_message>
ChatBot con uso de diccionarios
</commit_message>
<xml_diff>
--- a/Qué es un ChatBot.docx
+++ b/Qué es un ChatBot.docx
@@ -365,6 +365,1255 @@
         <w:t>“No entiendo tu pregunta.”</w:t>
       </w:r>
     </w:p>
+    <w:p>
+      <w:r>
+        <w:rPr>
+          <w:rFonts w:ascii="Segoe UI Emoji" w:hAnsi="Segoe UI Emoji" w:cs="Segoe UI Emoji"/>
+        </w:rPr>
+        <w:t>🧠</w:t>
+      </w:r>
+      <w:r>
+        <w:t xml:space="preserve"> Ejemplo simple en pseudocódigo:</w:t>
+      </w:r>
+    </w:p>
+    <w:p>
+      <w:r>
+        <w:lastRenderedPageBreak/>
+        <w:drawing>
+          <wp:inline distT="0" distB="0" distL="0" distR="0" wp14:anchorId="71E589ED" wp14:editId="2154F216">
+            <wp:extent cx="5400040" cy="2270125"/>
+            <wp:effectExtent l="0" t="0" r="0" b="0"/>
+            <wp:docPr id="2016836102" name="Imagen 1"/>
+            <wp:cNvGraphicFramePr>
+              <a:graphicFrameLocks xmlns:a="http://schemas.openxmlformats.org/drawingml/2006/main" noChangeAspect="1"/>
+            </wp:cNvGraphicFramePr>
+            <a:graphic xmlns:a="http://schemas.openxmlformats.org/drawingml/2006/main">
+              <a:graphicData uri="http://schemas.openxmlformats.org/drawingml/2006/picture">
+                <pic:pic xmlns:pic="http://schemas.openxmlformats.org/drawingml/2006/picture">
+                  <pic:nvPicPr>
+                    <pic:cNvPr id="2016836102" name=""/>
+                    <pic:cNvPicPr/>
+                  </pic:nvPicPr>
+                  <pic:blipFill>
+                    <a:blip r:embed="rId6"/>
+                    <a:stretch>
+                      <a:fillRect/>
+                    </a:stretch>
+                  </pic:blipFill>
+                  <pic:spPr>
+                    <a:xfrm>
+                      <a:off x="0" y="0"/>
+                      <a:ext cx="5400040" cy="2270125"/>
+                    </a:xfrm>
+                    <a:prstGeom prst="rect">
+                      <a:avLst/>
+                    </a:prstGeom>
+                  </pic:spPr>
+                </pic:pic>
+              </a:graphicData>
+            </a:graphic>
+          </wp:inline>
+        </w:drawing>
+      </w:r>
+    </w:p>
+    <w:p>
+      <w:pPr>
+        <w:rPr>
+          <w:b/>
+          <w:bCs/>
+        </w:rPr>
+      </w:pPr>
+      <w:r>
+        <w:rPr>
+          <w:rFonts w:ascii="Segoe UI Emoji" w:hAnsi="Segoe UI Emoji" w:cs="Segoe UI Emoji"/>
+          <w:b/>
+          <w:bCs/>
+        </w:rPr>
+        <w:t>✅</w:t>
+      </w:r>
+      <w:r>
+        <w:rPr>
+          <w:b/>
+          <w:bCs/>
+        </w:rPr>
+        <w:t xml:space="preserve"> Ventajas:</w:t>
+      </w:r>
+    </w:p>
+    <w:p>
+      <w:pPr>
+        <w:numPr>
+          <w:ilvl w:val="0"/>
+          <w:numId w:val="4"/>
+        </w:numPr>
+      </w:pPr>
+      <w:r>
+        <w:t>Fácil de crear y mantener.</w:t>
+      </w:r>
+    </w:p>
+    <w:p>
+      <w:pPr>
+        <w:numPr>
+          <w:ilvl w:val="0"/>
+          <w:numId w:val="4"/>
+        </w:numPr>
+      </w:pPr>
+      <w:r>
+        <w:t>Predecible y controlado (ideal para tareas específicas y repetitivas).</w:t>
+      </w:r>
+    </w:p>
+    <w:p>
+      <w:pPr>
+        <w:numPr>
+          <w:ilvl w:val="0"/>
+          <w:numId w:val="4"/>
+        </w:numPr>
+      </w:pPr>
+      <w:r>
+        <w:t>No necesita gran capacidad de cómputo.</w:t>
+      </w:r>
+    </w:p>
+    <w:p>
+      <w:pPr>
+        <w:rPr>
+          <w:b/>
+          <w:bCs/>
+        </w:rPr>
+      </w:pPr>
+      <w:r>
+        <w:rPr>
+          <w:rFonts w:ascii="Segoe UI Emoji" w:hAnsi="Segoe UI Emoji" w:cs="Segoe UI Emoji"/>
+          <w:b/>
+          <w:bCs/>
+        </w:rPr>
+        <w:t>❌</w:t>
+      </w:r>
+      <w:r>
+        <w:rPr>
+          <w:b/>
+          <w:bCs/>
+        </w:rPr>
+        <w:t xml:space="preserve"> Desventajas:</w:t>
+      </w:r>
+    </w:p>
+    <w:p>
+      <w:pPr>
+        <w:numPr>
+          <w:ilvl w:val="0"/>
+          <w:numId w:val="5"/>
+        </w:numPr>
+      </w:pPr>
+      <w:r>
+        <w:t>No entiende lenguaje natural ni variaciones en la forma de escribir.</w:t>
+      </w:r>
+    </w:p>
+    <w:p>
+      <w:pPr>
+        <w:numPr>
+          <w:ilvl w:val="0"/>
+          <w:numId w:val="5"/>
+        </w:numPr>
+      </w:pPr>
+      <w:r>
+        <w:t>No aprende con el tiempo.</w:t>
+      </w:r>
+    </w:p>
+    <w:p>
+      <w:pPr>
+        <w:numPr>
+          <w:ilvl w:val="0"/>
+          <w:numId w:val="5"/>
+        </w:numPr>
+      </w:pPr>
+      <w:r>
+        <w:t>Se vuelve muy limitado si las preguntas se vuelven más complejas o variadas.</w:t>
+      </w:r>
+    </w:p>
+    <w:p/>
+    <w:p>
+      <w:r>
+        <w:t xml:space="preserve">¡Perfecto! Vamos a crear un </w:t>
+      </w:r>
+      <w:proofErr w:type="spellStart"/>
+      <w:r>
+        <w:rPr>
+          <w:b/>
+          <w:bCs/>
+        </w:rPr>
+        <w:t>chatbot</w:t>
+      </w:r>
+      <w:proofErr w:type="spellEnd"/>
+      <w:r>
+        <w:rPr>
+          <w:b/>
+          <w:bCs/>
+        </w:rPr>
+        <w:t xml:space="preserve"> basado en reglas</w:t>
+      </w:r>
+      <w:r>
+        <w:t xml:space="preserve"> en Python paso a paso. Te daré las instrucciones claras, con explicación de cada parte.</w:t>
+      </w:r>
+    </w:p>
+    <w:p>
+      <w:pPr>
+        <w:rPr>
+          <w:b/>
+          <w:bCs/>
+        </w:rPr>
+      </w:pPr>
+      <w:r>
+        <w:rPr>
+          <w:rFonts w:ascii="Segoe UI Emoji" w:hAnsi="Segoe UI Emoji" w:cs="Segoe UI Emoji"/>
+          <w:b/>
+          <w:bCs/>
+        </w:rPr>
+        <w:t>🤖</w:t>
+      </w:r>
+      <w:r>
+        <w:rPr>
+          <w:b/>
+          <w:bCs/>
+        </w:rPr>
+        <w:t xml:space="preserve"> Objetivo:</w:t>
+      </w:r>
+    </w:p>
+    <w:p>
+      <w:r>
+        <w:t xml:space="preserve">Hacer un </w:t>
+      </w:r>
+      <w:proofErr w:type="spellStart"/>
+      <w:r>
+        <w:t>chatbot</w:t>
+      </w:r>
+      <w:proofErr w:type="spellEnd"/>
+      <w:r>
+        <w:t xml:space="preserve"> que pueda responder a frases simples como:</w:t>
+      </w:r>
+    </w:p>
+    <w:p>
+      <w:pPr>
+        <w:numPr>
+          <w:ilvl w:val="0"/>
+          <w:numId w:val="6"/>
+        </w:numPr>
+      </w:pPr>
+      <w:r>
+        <w:t>"Hola"</w:t>
+      </w:r>
+    </w:p>
+    <w:p>
+      <w:pPr>
+        <w:numPr>
+          <w:ilvl w:val="0"/>
+          <w:numId w:val="6"/>
+        </w:numPr>
+      </w:pPr>
+      <w:r>
+        <w:t>"¿Cómo estás?"</w:t>
+      </w:r>
+    </w:p>
+    <w:p>
+      <w:pPr>
+        <w:numPr>
+          <w:ilvl w:val="0"/>
+          <w:numId w:val="6"/>
+        </w:numPr>
+      </w:pPr>
+      <w:r>
+        <w:t>"¿Qué puedes hacer?"</w:t>
+      </w:r>
+    </w:p>
+    <w:p>
+      <w:pPr>
+        <w:numPr>
+          <w:ilvl w:val="0"/>
+          <w:numId w:val="6"/>
+        </w:numPr>
+      </w:pPr>
+      <w:r>
+        <w:t>"Adiós"</w:t>
+      </w:r>
+    </w:p>
+    <w:p/>
+    <w:p>
+      <w:pPr>
+        <w:rPr>
+          <w:b/>
+          <w:bCs/>
+        </w:rPr>
+      </w:pPr>
+      <w:r>
+        <w:rPr>
+          <w:rFonts w:ascii="Segoe UI Emoji" w:hAnsi="Segoe UI Emoji" w:cs="Segoe UI Emoji"/>
+          <w:b/>
+          <w:bCs/>
+        </w:rPr>
+        <w:t>🧰</w:t>
+      </w:r>
+      <w:r>
+        <w:rPr>
+          <w:b/>
+          <w:bCs/>
+        </w:rPr>
+        <w:t xml:space="preserve"> Requisitos:</w:t>
+      </w:r>
+    </w:p>
+    <w:p>
+      <w:r>
+        <w:t xml:space="preserve">Solo necesitas tener </w:t>
+      </w:r>
+      <w:r>
+        <w:rPr>
+          <w:b/>
+          <w:bCs/>
+        </w:rPr>
+        <w:t>Python instalado</w:t>
+      </w:r>
+      <w:r>
+        <w:t>. No necesitas instalar ninguna librería adicional.</w:t>
+      </w:r>
+    </w:p>
+    <w:p/>
+    <w:p>
+      <w:pPr>
+        <w:rPr>
+          <w:b/>
+          <w:bCs/>
+        </w:rPr>
+      </w:pPr>
+      <w:r>
+        <w:rPr>
+          <w:rFonts w:ascii="Segoe UI Emoji" w:hAnsi="Segoe UI Emoji" w:cs="Segoe UI Emoji"/>
+          <w:b/>
+          <w:bCs/>
+        </w:rPr>
+        <w:t>🧱</w:t>
+      </w:r>
+      <w:r>
+        <w:rPr>
+          <w:b/>
+          <w:bCs/>
+        </w:rPr>
+        <w:t xml:space="preserve"> Paso 1: Crea tu archivo Python</w:t>
+      </w:r>
+    </w:p>
+    <w:p>
+      <w:r>
+        <w:t xml:space="preserve">Abre tu editor (como </w:t>
+      </w:r>
+      <w:proofErr w:type="spellStart"/>
+      <w:r>
+        <w:t>VSCode</w:t>
+      </w:r>
+      <w:proofErr w:type="spellEnd"/>
+      <w:r>
+        <w:t xml:space="preserve">, </w:t>
+      </w:r>
+      <w:proofErr w:type="spellStart"/>
+      <w:r>
+        <w:t>PyCharm</w:t>
+      </w:r>
+      <w:proofErr w:type="spellEnd"/>
+      <w:r>
+        <w:t xml:space="preserve"> o el Bloc de notas) y guarda un nuevo archivo con el nombre chatbot_reglas.py.</w:t>
+      </w:r>
+    </w:p>
+    <w:p>
+      <w:pPr>
+        <w:rPr>
+          <w:b/>
+          <w:bCs/>
+        </w:rPr>
+      </w:pPr>
+      <w:r>
+        <w:rPr>
+          <w:rFonts w:ascii="Aptos" w:hAnsi="Aptos" w:cs="Aptos"/>
+          <w:b/>
+          <w:bCs/>
+        </w:rPr>
+        <w:t>🪜</w:t>
+      </w:r>
+      <w:r>
+        <w:rPr>
+          <w:b/>
+          <w:bCs/>
+        </w:rPr>
+        <w:t xml:space="preserve"> Paso 2: Escribe el código paso a paso</w:t>
+      </w:r>
+    </w:p>
+    <w:p>
+      <w:pPr>
+        <w:rPr>
+          <w:b/>
+          <w:bCs/>
+        </w:rPr>
+      </w:pPr>
+      <w:r>
+        <w:rPr>
+          <w:b/>
+          <w:bCs/>
+        </w:rPr>
+        <w:t>1. Mostrar un mensaje de bienvenida</w:t>
+      </w:r>
+    </w:p>
+    <w:p/>
+    <w:p>
+      <w:r>
+        <w:drawing>
+          <wp:inline distT="0" distB="0" distL="0" distR="0" wp14:anchorId="5EDB7C9A" wp14:editId="1A4B4BA7">
+            <wp:extent cx="5400040" cy="1188085"/>
+            <wp:effectExtent l="0" t="0" r="0" b="0"/>
+            <wp:docPr id="1406465234" name="Imagen 1"/>
+            <wp:cNvGraphicFramePr>
+              <a:graphicFrameLocks xmlns:a="http://schemas.openxmlformats.org/drawingml/2006/main" noChangeAspect="1"/>
+            </wp:cNvGraphicFramePr>
+            <a:graphic xmlns:a="http://schemas.openxmlformats.org/drawingml/2006/main">
+              <a:graphicData uri="http://schemas.openxmlformats.org/drawingml/2006/picture">
+                <pic:pic xmlns:pic="http://schemas.openxmlformats.org/drawingml/2006/picture">
+                  <pic:nvPicPr>
+                    <pic:cNvPr id="1406465234" name=""/>
+                    <pic:cNvPicPr/>
+                  </pic:nvPicPr>
+                  <pic:blipFill>
+                    <a:blip r:embed="rId7"/>
+                    <a:stretch>
+                      <a:fillRect/>
+                    </a:stretch>
+                  </pic:blipFill>
+                  <pic:spPr>
+                    <a:xfrm>
+                      <a:off x="0" y="0"/>
+                      <a:ext cx="5400040" cy="1188085"/>
+                    </a:xfrm>
+                    <a:prstGeom prst="rect">
+                      <a:avLst/>
+                    </a:prstGeom>
+                  </pic:spPr>
+                </pic:pic>
+              </a:graphicData>
+            </a:graphic>
+          </wp:inline>
+        </w:drawing>
+      </w:r>
+    </w:p>
+    <w:p>
+      <w:r>
+        <w:t>Esto simplemente saluda al usuario y le dice cómo salir.</w:t>
+      </w:r>
+    </w:p>
+    <w:p>
+      <w:r>
+        <w:t>2. Crear un bucle para que el usuario pueda hablar varias veces</w:t>
+      </w:r>
+    </w:p>
+    <w:p/>
+    <w:p>
+      <w:r>
+        <w:drawing>
+          <wp:inline distT="0" distB="0" distL="0" distR="0" wp14:anchorId="25B84F65" wp14:editId="0C6BB5F3">
+            <wp:extent cx="5400040" cy="1003935"/>
+            <wp:effectExtent l="0" t="0" r="0" b="5715"/>
+            <wp:docPr id="1777197971" name="Imagen 1"/>
+            <wp:cNvGraphicFramePr>
+              <a:graphicFrameLocks xmlns:a="http://schemas.openxmlformats.org/drawingml/2006/main" noChangeAspect="1"/>
+            </wp:cNvGraphicFramePr>
+            <a:graphic xmlns:a="http://schemas.openxmlformats.org/drawingml/2006/main">
+              <a:graphicData uri="http://schemas.openxmlformats.org/drawingml/2006/picture">
+                <pic:pic xmlns:pic="http://schemas.openxmlformats.org/drawingml/2006/picture">
+                  <pic:nvPicPr>
+                    <pic:cNvPr id="1777197971" name=""/>
+                    <pic:cNvPicPr/>
+                  </pic:nvPicPr>
+                  <pic:blipFill>
+                    <a:blip r:embed="rId8"/>
+                    <a:stretch>
+                      <a:fillRect/>
+                    </a:stretch>
+                  </pic:blipFill>
+                  <pic:spPr>
+                    <a:xfrm>
+                      <a:off x="0" y="0"/>
+                      <a:ext cx="5400040" cy="1003935"/>
+                    </a:xfrm>
+                    <a:prstGeom prst="rect">
+                      <a:avLst/>
+                    </a:prstGeom>
+                  </pic:spPr>
+                </pic:pic>
+              </a:graphicData>
+            </a:graphic>
+          </wp:inline>
+        </w:drawing>
+      </w:r>
+    </w:p>
+    <w:p>
+      <w:r>
+        <w:t>Este bloque permite que el programa escuche al usuario continuamente.</w:t>
+      </w:r>
+    </w:p>
+    <w:p>
+      <w:r>
+        <w:t>3. Agregar las reglas (respuestas)</w:t>
+      </w:r>
+    </w:p>
+    <w:p/>
+    <w:p>
+      <w:r>
+        <w:drawing>
+          <wp:inline distT="0" distB="0" distL="0" distR="0" wp14:anchorId="7F26574A" wp14:editId="190EF3B2">
+            <wp:extent cx="5400040" cy="3139440"/>
+            <wp:effectExtent l="0" t="0" r="0" b="3810"/>
+            <wp:docPr id="2085004046" name="Imagen 1"/>
+            <wp:cNvGraphicFramePr>
+              <a:graphicFrameLocks xmlns:a="http://schemas.openxmlformats.org/drawingml/2006/main" noChangeAspect="1"/>
+            </wp:cNvGraphicFramePr>
+            <a:graphic xmlns:a="http://schemas.openxmlformats.org/drawingml/2006/main">
+              <a:graphicData uri="http://schemas.openxmlformats.org/drawingml/2006/picture">
+                <pic:pic xmlns:pic="http://schemas.openxmlformats.org/drawingml/2006/picture">
+                  <pic:nvPicPr>
+                    <pic:cNvPr id="2085004046" name=""/>
+                    <pic:cNvPicPr/>
+                  </pic:nvPicPr>
+                  <pic:blipFill>
+                    <a:blip r:embed="rId9"/>
+                    <a:stretch>
+                      <a:fillRect/>
+                    </a:stretch>
+                  </pic:blipFill>
+                  <pic:spPr>
+                    <a:xfrm>
+                      <a:off x="0" y="0"/>
+                      <a:ext cx="5400040" cy="3139440"/>
+                    </a:xfrm>
+                    <a:prstGeom prst="rect">
+                      <a:avLst/>
+                    </a:prstGeom>
+                  </pic:spPr>
+                </pic:pic>
+              </a:graphicData>
+            </a:graphic>
+          </wp:inline>
+        </w:drawing>
+      </w:r>
+    </w:p>
+    <w:p>
+      <w:r>
+        <w:t xml:space="preserve">Este bloque contiene las </w:t>
+      </w:r>
+      <w:r>
+        <w:rPr>
+          <w:b/>
+          <w:bCs/>
+        </w:rPr>
+        <w:t xml:space="preserve">reglas del </w:t>
+      </w:r>
+      <w:proofErr w:type="spellStart"/>
+      <w:r>
+        <w:rPr>
+          <w:b/>
+          <w:bCs/>
+        </w:rPr>
+        <w:t>chatbot</w:t>
+      </w:r>
+      <w:proofErr w:type="spellEnd"/>
+      <w:r>
+        <w:t xml:space="preserve">. Cada </w:t>
+      </w:r>
+      <w:proofErr w:type="spellStart"/>
+      <w:r>
+        <w:t>if</w:t>
+      </w:r>
+      <w:proofErr w:type="spellEnd"/>
+      <w:r>
+        <w:t xml:space="preserve"> o </w:t>
+      </w:r>
+      <w:proofErr w:type="spellStart"/>
+      <w:r>
+        <w:t>elif</w:t>
+      </w:r>
+      <w:proofErr w:type="spellEnd"/>
+      <w:r>
+        <w:t xml:space="preserve"> representa una frase que el </w:t>
+      </w:r>
+      <w:proofErr w:type="spellStart"/>
+      <w:r>
+        <w:t>chatbot</w:t>
+      </w:r>
+      <w:proofErr w:type="spellEnd"/>
+      <w:r>
+        <w:t xml:space="preserve"> entiende.</w:t>
+      </w:r>
+    </w:p>
+    <w:p>
+      <w:r>
+        <w:pict w14:anchorId="46119571">
+          <v:rect id="_x0000_i1031" style="width:0;height:1.5pt" o:hralign="center" o:hrstd="t" o:hr="t" fillcolor="#a0a0a0" stroked="f"/>
+        </w:pict>
+      </w:r>
+    </w:p>
+    <w:p>
+      <w:pPr>
+        <w:rPr>
+          <w:b/>
+          <w:bCs/>
+        </w:rPr>
+      </w:pPr>
+      <w:r>
+        <w:rPr>
+          <w:rFonts w:ascii="Segoe UI Emoji" w:hAnsi="Segoe UI Emoji" w:cs="Segoe UI Emoji"/>
+          <w:b/>
+          <w:bCs/>
+        </w:rPr>
+        <w:t>▶️</w:t>
+      </w:r>
+      <w:r>
+        <w:rPr>
+          <w:b/>
+          <w:bCs/>
+        </w:rPr>
+        <w:t xml:space="preserve"> Paso 3: Ejecuta el </w:t>
+      </w:r>
+      <w:proofErr w:type="spellStart"/>
+      <w:r>
+        <w:rPr>
+          <w:b/>
+          <w:bCs/>
+        </w:rPr>
+        <w:t>chatbot</w:t>
+      </w:r>
+      <w:proofErr w:type="spellEnd"/>
+    </w:p>
+    <w:p>
+      <w:r>
+        <w:t>Abre una terminal o consola y ejecuta el archivo con</w:t>
+      </w:r>
+    </w:p>
+    <w:p>
+      <w:r>
+        <w:drawing>
+          <wp:inline distT="0" distB="0" distL="0" distR="0" wp14:anchorId="1D56B31E" wp14:editId="61F8C126">
+            <wp:extent cx="5400040" cy="1045845"/>
+            <wp:effectExtent l="0" t="0" r="0" b="1905"/>
+            <wp:docPr id="615595240" name="Imagen 1" descr="Interfaz de usuario gráfica, Aplicación&#10;&#10;El contenido generado por IA puede ser incorrecto."/>
+            <wp:cNvGraphicFramePr>
+              <a:graphicFrameLocks xmlns:a="http://schemas.openxmlformats.org/drawingml/2006/main" noChangeAspect="1"/>
+            </wp:cNvGraphicFramePr>
+            <a:graphic xmlns:a="http://schemas.openxmlformats.org/drawingml/2006/main">
+              <a:graphicData uri="http://schemas.openxmlformats.org/drawingml/2006/picture">
+                <pic:pic xmlns:pic="http://schemas.openxmlformats.org/drawingml/2006/picture">
+                  <pic:nvPicPr>
+                    <pic:cNvPr id="615595240" name="Imagen 1" descr="Interfaz de usuario gráfica, Aplicación&#10;&#10;El contenido generado por IA puede ser incorrecto."/>
+                    <pic:cNvPicPr/>
+                  </pic:nvPicPr>
+                  <pic:blipFill>
+                    <a:blip r:embed="rId10"/>
+                    <a:stretch>
+                      <a:fillRect/>
+                    </a:stretch>
+                  </pic:blipFill>
+                  <pic:spPr>
+                    <a:xfrm>
+                      <a:off x="0" y="0"/>
+                      <a:ext cx="5400040" cy="1045845"/>
+                    </a:xfrm>
+                    <a:prstGeom prst="rect">
+                      <a:avLst/>
+                    </a:prstGeom>
+                  </pic:spPr>
+                </pic:pic>
+              </a:graphicData>
+            </a:graphic>
+          </wp:inline>
+        </w:drawing>
+      </w:r>
+    </w:p>
+    <w:p>
+      <w:r>
+        <w:t xml:space="preserve">Escribe frases como “hola”, “¿cómo estás?” o “adiós” y verás las respuestas del </w:t>
+      </w:r>
+      <w:proofErr w:type="spellStart"/>
+      <w:r>
+        <w:t>chatbot</w:t>
+      </w:r>
+      <w:proofErr w:type="spellEnd"/>
+      <w:r>
+        <w:t>.</w:t>
+      </w:r>
+    </w:p>
+    <w:p/>
+    <w:p>
+      <w:pPr>
+        <w:rPr>
+          <w:b/>
+          <w:bCs/>
+        </w:rPr>
+      </w:pPr>
+      <w:r>
+        <w:rPr>
+          <w:rFonts w:ascii="Segoe UI Emoji" w:hAnsi="Segoe UI Emoji" w:cs="Segoe UI Emoji"/>
+          <w:b/>
+          <w:bCs/>
+        </w:rPr>
+        <w:t>🧠</w:t>
+      </w:r>
+      <w:r>
+        <w:rPr>
+          <w:b/>
+          <w:bCs/>
+        </w:rPr>
+        <w:t xml:space="preserve"> Consejo extra:</w:t>
+      </w:r>
+    </w:p>
+    <w:p>
+      <w:r>
+        <w:t xml:space="preserve">Puedes mejorar el </w:t>
+      </w:r>
+      <w:proofErr w:type="spellStart"/>
+      <w:r>
+        <w:t>chatbot</w:t>
+      </w:r>
+      <w:proofErr w:type="spellEnd"/>
+      <w:r>
+        <w:t xml:space="preserve"> agregando más frases o usando un diccionario en lugar de muchos </w:t>
+      </w:r>
+      <w:proofErr w:type="spellStart"/>
+      <w:r>
+        <w:t>if</w:t>
+      </w:r>
+      <w:proofErr w:type="spellEnd"/>
+      <w:r>
+        <w:t>… ¿Te gustaría ver esa versión mejorada después?</w:t>
+      </w:r>
+    </w:p>
+    <w:p/>
+    <w:p/>
+    <w:p>
+      <w:r>
+        <w:t xml:space="preserve">¡Genial! Ahora vamos a </w:t>
+      </w:r>
+      <w:r>
+        <w:rPr>
+          <w:b/>
+          <w:bCs/>
+        </w:rPr>
+        <w:t xml:space="preserve">mejorar el </w:t>
+      </w:r>
+      <w:proofErr w:type="spellStart"/>
+      <w:r>
+        <w:rPr>
+          <w:b/>
+          <w:bCs/>
+        </w:rPr>
+        <w:t>chatbot</w:t>
+      </w:r>
+      <w:proofErr w:type="spellEnd"/>
+      <w:r>
+        <w:rPr>
+          <w:b/>
+          <w:bCs/>
+        </w:rPr>
+        <w:t xml:space="preserve"> basado en reglas</w:t>
+      </w:r>
+      <w:r>
+        <w:t xml:space="preserve"> usando un </w:t>
+      </w:r>
+      <w:r>
+        <w:rPr>
+          <w:b/>
+          <w:bCs/>
+        </w:rPr>
+        <w:t>diccionario de respuestas</w:t>
+      </w:r>
+      <w:r>
+        <w:t xml:space="preserve"> en lugar de muchos </w:t>
+      </w:r>
+      <w:proofErr w:type="spellStart"/>
+      <w:r>
+        <w:t>if</w:t>
+      </w:r>
+      <w:proofErr w:type="spellEnd"/>
+      <w:r>
+        <w:t xml:space="preserve"> y </w:t>
+      </w:r>
+      <w:proofErr w:type="spellStart"/>
+      <w:r>
+        <w:t>elif</w:t>
+      </w:r>
+      <w:proofErr w:type="spellEnd"/>
+      <w:r>
+        <w:t>. Esto hará el código más limpio, más fácil de mantener y más flexible si quieres agregar más frases.</w:t>
+      </w:r>
+    </w:p>
+    <w:p>
+      <w:pPr>
+        <w:rPr>
+          <w:b/>
+          <w:bCs/>
+        </w:rPr>
+      </w:pPr>
+      <w:r>
+        <w:rPr>
+          <w:rFonts w:ascii="Segoe UI Emoji" w:hAnsi="Segoe UI Emoji" w:cs="Segoe UI Emoji"/>
+          <w:b/>
+          <w:bCs/>
+        </w:rPr>
+        <w:t>🧠</w:t>
+      </w:r>
+      <w:r>
+        <w:rPr>
+          <w:b/>
+          <w:bCs/>
+        </w:rPr>
+        <w:t xml:space="preserve"> ¿Qué es un diccionario en Python?</w:t>
+      </w:r>
+    </w:p>
+    <w:p>
+      <w:r>
+        <w:t xml:space="preserve">Un </w:t>
+      </w:r>
+      <w:r>
+        <w:rPr>
+          <w:b/>
+          <w:bCs/>
+        </w:rPr>
+        <w:t>diccionario</w:t>
+      </w:r>
+      <w:r>
+        <w:t xml:space="preserve"> (</w:t>
+      </w:r>
+      <w:proofErr w:type="spellStart"/>
+      <w:r>
+        <w:t>dict</w:t>
+      </w:r>
+      <w:proofErr w:type="spellEnd"/>
+      <w:r>
+        <w:t xml:space="preserve">) en Python es una estructura que guarda pares de datos en formato </w:t>
+      </w:r>
+      <w:r>
+        <w:rPr>
+          <w:b/>
+          <w:bCs/>
+        </w:rPr>
+        <w:t>clave: valor</w:t>
+      </w:r>
+      <w:r>
+        <w:t>.</w:t>
+      </w:r>
+      <w:r>
+        <w:br/>
+        <w:t>Ejemplo:</w:t>
+      </w:r>
+    </w:p>
+    <w:p/>
+    <w:p>
+      <w:r>
+        <w:drawing>
+          <wp:inline distT="0" distB="0" distL="0" distR="0" wp14:anchorId="6CA66647" wp14:editId="14A79989">
+            <wp:extent cx="5400040" cy="1889760"/>
+            <wp:effectExtent l="0" t="0" r="0" b="0"/>
+            <wp:docPr id="1441316506" name="Imagen 1"/>
+            <wp:cNvGraphicFramePr>
+              <a:graphicFrameLocks xmlns:a="http://schemas.openxmlformats.org/drawingml/2006/main" noChangeAspect="1"/>
+            </wp:cNvGraphicFramePr>
+            <a:graphic xmlns:a="http://schemas.openxmlformats.org/drawingml/2006/main">
+              <a:graphicData uri="http://schemas.openxmlformats.org/drawingml/2006/picture">
+                <pic:pic xmlns:pic="http://schemas.openxmlformats.org/drawingml/2006/picture">
+                  <pic:nvPicPr>
+                    <pic:cNvPr id="1441316506" name=""/>
+                    <pic:cNvPicPr/>
+                  </pic:nvPicPr>
+                  <pic:blipFill>
+                    <a:blip r:embed="rId11"/>
+                    <a:stretch>
+                      <a:fillRect/>
+                    </a:stretch>
+                  </pic:blipFill>
+                  <pic:spPr>
+                    <a:xfrm>
+                      <a:off x="0" y="0"/>
+                      <a:ext cx="5400040" cy="1889760"/>
+                    </a:xfrm>
+                    <a:prstGeom prst="rect">
+                      <a:avLst/>
+                    </a:prstGeom>
+                  </pic:spPr>
+                </pic:pic>
+              </a:graphicData>
+            </a:graphic>
+          </wp:inline>
+        </w:drawing>
+      </w:r>
+    </w:p>
+    <w:p>
+      <w:r>
+        <w:t xml:space="preserve">Aquí, cada </w:t>
+      </w:r>
+      <w:r>
+        <w:rPr>
+          <w:b/>
+          <w:bCs/>
+        </w:rPr>
+        <w:t>clave</w:t>
+      </w:r>
+      <w:r>
+        <w:t xml:space="preserve"> es una frase que el usuario puede escribir, y cada </w:t>
+      </w:r>
+      <w:r>
+        <w:rPr>
+          <w:b/>
+          <w:bCs/>
+        </w:rPr>
+        <w:t>valor</w:t>
+      </w:r>
+      <w:r>
+        <w:t xml:space="preserve"> es la respuesta del </w:t>
+      </w:r>
+      <w:proofErr w:type="spellStart"/>
+      <w:r>
+        <w:t>chatbot</w:t>
+      </w:r>
+      <w:proofErr w:type="spellEnd"/>
+      <w:r>
+        <w:t>.</w:t>
+      </w:r>
+    </w:p>
+    <w:p>
+      <w:r>
+        <w:pict w14:anchorId="033EFC22">
+          <v:rect id="_x0000_i1039" style="width:0;height:1.5pt" o:hralign="center" o:hrstd="t" o:hr="t" fillcolor="#a0a0a0" stroked="f"/>
+        </w:pict>
+      </w:r>
+    </w:p>
+    <w:p>
+      <w:pPr>
+        <w:rPr>
+          <w:b/>
+          <w:bCs/>
+        </w:rPr>
+      </w:pPr>
+      <w:r>
+        <w:rPr>
+          <w:rFonts w:ascii="Aptos" w:hAnsi="Aptos" w:cs="Aptos"/>
+          <w:b/>
+          <w:bCs/>
+        </w:rPr>
+        <w:t>🪜</w:t>
+      </w:r>
+      <w:r>
+        <w:rPr>
+          <w:b/>
+          <w:bCs/>
+        </w:rPr>
+        <w:t xml:space="preserve"> Paso a paso para usar el diccionario</w:t>
+      </w:r>
+    </w:p>
+    <w:p>
+      <w:pPr>
+        <w:rPr>
+          <w:b/>
+          <w:bCs/>
+        </w:rPr>
+      </w:pPr>
+      <w:r>
+        <w:rPr>
+          <w:b/>
+          <w:bCs/>
+        </w:rPr>
+        <w:t>1. Código completo y explicado</w:t>
+      </w:r>
+    </w:p>
+    <w:p/>
+    <w:p>
+      <w:r>
+        <w:drawing>
+          <wp:inline distT="0" distB="0" distL="0" distR="0" wp14:anchorId="02B1853A" wp14:editId="21E3F053">
+            <wp:extent cx="5400040" cy="3552190"/>
+            <wp:effectExtent l="0" t="0" r="0" b="0"/>
+            <wp:docPr id="1127330790" name="Imagen 1" descr="Texto, Chat o mensaje de texto&#10;&#10;El contenido generado por IA puede ser incorrecto."/>
+            <wp:cNvGraphicFramePr>
+              <a:graphicFrameLocks xmlns:a="http://schemas.openxmlformats.org/drawingml/2006/main" noChangeAspect="1"/>
+            </wp:cNvGraphicFramePr>
+            <a:graphic xmlns:a="http://schemas.openxmlformats.org/drawingml/2006/main">
+              <a:graphicData uri="http://schemas.openxmlformats.org/drawingml/2006/picture">
+                <pic:pic xmlns:pic="http://schemas.openxmlformats.org/drawingml/2006/picture">
+                  <pic:nvPicPr>
+                    <pic:cNvPr id="1127330790" name="Imagen 1" descr="Texto, Chat o mensaje de texto&#10;&#10;El contenido generado por IA puede ser incorrecto."/>
+                    <pic:cNvPicPr/>
+                  </pic:nvPicPr>
+                  <pic:blipFill>
+                    <a:blip r:embed="rId12"/>
+                    <a:stretch>
+                      <a:fillRect/>
+                    </a:stretch>
+                  </pic:blipFill>
+                  <pic:spPr>
+                    <a:xfrm>
+                      <a:off x="0" y="0"/>
+                      <a:ext cx="5400040" cy="3552190"/>
+                    </a:xfrm>
+                    <a:prstGeom prst="rect">
+                      <a:avLst/>
+                    </a:prstGeom>
+                  </pic:spPr>
+                </pic:pic>
+              </a:graphicData>
+            </a:graphic>
+          </wp:inline>
+        </w:drawing>
+      </w:r>
+      <w:r>
+        <w:br/>
+      </w:r>
+      <w:r>
+        <w:drawing>
+          <wp:inline distT="0" distB="0" distL="0" distR="0" wp14:anchorId="2C04E9F1" wp14:editId="40E57362">
+            <wp:extent cx="5400040" cy="2026920"/>
+            <wp:effectExtent l="0" t="0" r="0" b="0"/>
+            <wp:docPr id="211949350" name="Imagen 1" descr="Texto&#10;&#10;El contenido generado por IA puede ser incorrecto."/>
+            <wp:cNvGraphicFramePr>
+              <a:graphicFrameLocks xmlns:a="http://schemas.openxmlformats.org/drawingml/2006/main" noChangeAspect="1"/>
+            </wp:cNvGraphicFramePr>
+            <a:graphic xmlns:a="http://schemas.openxmlformats.org/drawingml/2006/main">
+              <a:graphicData uri="http://schemas.openxmlformats.org/drawingml/2006/picture">
+                <pic:pic xmlns:pic="http://schemas.openxmlformats.org/drawingml/2006/picture">
+                  <pic:nvPicPr>
+                    <pic:cNvPr id="211949350" name="Imagen 1" descr="Texto&#10;&#10;El contenido generado por IA puede ser incorrecto."/>
+                    <pic:cNvPicPr/>
+                  </pic:nvPicPr>
+                  <pic:blipFill>
+                    <a:blip r:embed="rId13"/>
+                    <a:stretch>
+                      <a:fillRect/>
+                    </a:stretch>
+                  </pic:blipFill>
+                  <pic:spPr>
+                    <a:xfrm>
+                      <a:off x="0" y="0"/>
+                      <a:ext cx="5400040" cy="2026920"/>
+                    </a:xfrm>
+                    <a:prstGeom prst="rect">
+                      <a:avLst/>
+                    </a:prstGeom>
+                  </pic:spPr>
+                </pic:pic>
+              </a:graphicData>
+            </a:graphic>
+          </wp:inline>
+        </w:drawing>
+      </w:r>
+    </w:p>
+    <w:p>
+      <w:pPr>
+        <w:rPr>
+          <w:b/>
+          <w:bCs/>
+        </w:rPr>
+      </w:pPr>
+      <w:r>
+        <w:rPr>
+          <w:rFonts w:ascii="Segoe UI Emoji" w:hAnsi="Segoe UI Emoji" w:cs="Segoe UI Emoji"/>
+          <w:b/>
+          <w:bCs/>
+        </w:rPr>
+        <w:t>🔍</w:t>
+      </w:r>
+      <w:r>
+        <w:rPr>
+          <w:b/>
+          <w:bCs/>
+        </w:rPr>
+        <w:t xml:space="preserve"> Explicación:</w:t>
+      </w:r>
+    </w:p>
+    <w:p>
+      <w:pPr>
+        <w:numPr>
+          <w:ilvl w:val="0"/>
+          <w:numId w:val="7"/>
+        </w:numPr>
+      </w:pPr>
+      <w:r>
+        <w:t>.</w:t>
+      </w:r>
+      <w:proofErr w:type="spellStart"/>
+      <w:r>
+        <w:t>lower</w:t>
+      </w:r>
+      <w:proofErr w:type="spellEnd"/>
+      <w:r>
+        <w:t>() convierte el texto a minúsculas para que no importe si el usuario escribe "Hola" o "hola".</w:t>
+      </w:r>
+    </w:p>
+    <w:p>
+      <w:pPr>
+        <w:numPr>
+          <w:ilvl w:val="0"/>
+          <w:numId w:val="7"/>
+        </w:numPr>
+      </w:pPr>
+      <w:r>
+        <w:t>.</w:t>
+      </w:r>
+      <w:proofErr w:type="spellStart"/>
+      <w:r>
+        <w:t>strip</w:t>
+      </w:r>
+      <w:proofErr w:type="spellEnd"/>
+      <w:r>
+        <w:t>() elimina espacios extra al principio o al final.</w:t>
+      </w:r>
+    </w:p>
+    <w:p>
+      <w:pPr>
+        <w:numPr>
+          <w:ilvl w:val="0"/>
+          <w:numId w:val="7"/>
+        </w:numPr>
+      </w:pPr>
+      <w:proofErr w:type="spellStart"/>
+      <w:r>
+        <w:t>if</w:t>
+      </w:r>
+      <w:proofErr w:type="spellEnd"/>
+      <w:r>
+        <w:t xml:space="preserve"> </w:t>
+      </w:r>
+      <w:proofErr w:type="spellStart"/>
+      <w:r>
+        <w:t>user_input</w:t>
+      </w:r>
+      <w:proofErr w:type="spellEnd"/>
+      <w:r>
+        <w:t xml:space="preserve"> in respuestas: busca si la frase escrita está en el diccionario.</w:t>
+      </w:r>
+    </w:p>
+    <w:p>
+      <w:pPr>
+        <w:numPr>
+          <w:ilvl w:val="0"/>
+          <w:numId w:val="7"/>
+        </w:numPr>
+      </w:pPr>
+      <w:r>
+        <w:t>Si está, responde con el valor correspondiente.</w:t>
+      </w:r>
+    </w:p>
+    <w:p>
+      <w:pPr>
+        <w:numPr>
+          <w:ilvl w:val="0"/>
+          <w:numId w:val="7"/>
+        </w:numPr>
+      </w:pPr>
+      <w:r>
+        <w:t>Si no está, responde con un mensaje de error.</w:t>
+      </w:r>
+    </w:p>
+    <w:p>
+      <w:pPr>
+        <w:rPr>
+          <w:b/>
+          <w:bCs/>
+        </w:rPr>
+      </w:pPr>
+      <w:r>
+        <w:rPr>
+          <w:rFonts w:ascii="Segoe UI Emoji" w:hAnsi="Segoe UI Emoji" w:cs="Segoe UI Emoji"/>
+          <w:b/>
+          <w:bCs/>
+        </w:rPr>
+        <w:t>✅</w:t>
+      </w:r>
+      <w:r>
+        <w:rPr>
+          <w:b/>
+          <w:bCs/>
+        </w:rPr>
+        <w:t xml:space="preserve"> Ventajas de usar un diccionario:</w:t>
+      </w:r>
+    </w:p>
+    <w:p>
+      <w:pPr>
+        <w:numPr>
+          <w:ilvl w:val="0"/>
+          <w:numId w:val="8"/>
+        </w:numPr>
+      </w:pPr>
+      <w:r>
+        <w:t>Puedes agregar nuevas frases fácilmente.</w:t>
+      </w:r>
+    </w:p>
+    <w:p>
+      <w:pPr>
+        <w:numPr>
+          <w:ilvl w:val="0"/>
+          <w:numId w:val="8"/>
+        </w:numPr>
+      </w:pPr>
+      <w:r>
+        <w:t xml:space="preserve">No necesitas muchos </w:t>
+      </w:r>
+      <w:proofErr w:type="spellStart"/>
+      <w:r>
+        <w:t>if</w:t>
+      </w:r>
+      <w:proofErr w:type="spellEnd"/>
+      <w:r>
+        <w:t xml:space="preserve"> y </w:t>
+      </w:r>
+      <w:proofErr w:type="spellStart"/>
+      <w:r>
+        <w:t>elif</w:t>
+      </w:r>
+      <w:proofErr w:type="spellEnd"/>
+      <w:r>
+        <w:t>, lo que hace el código más limpio.</w:t>
+      </w:r>
+    </w:p>
+    <w:p>
+      <w:pPr>
+        <w:numPr>
+          <w:ilvl w:val="0"/>
+          <w:numId w:val="8"/>
+        </w:numPr>
+      </w:pPr>
+      <w:r>
+        <w:t>Puedes incluso guardar las reglas en un archivo si creces más adelante.</w:t>
+      </w:r>
+    </w:p>
+    <w:p>
+      <w:r>
+        <w:pict w14:anchorId="1497B302">
+          <v:rect id="_x0000_i1047" style="width:0;height:1.5pt" o:hralign="center" o:hrstd="t" o:hr="t" fillcolor="#a0a0a0" stroked="f"/>
+        </w:pict>
+      </w:r>
+    </w:p>
+    <w:p>
+      <w:r>
+        <w:t xml:space="preserve">¿Te gustaría agregar </w:t>
+      </w:r>
+      <w:r>
+        <w:rPr>
+          <w:b/>
+          <w:bCs/>
+        </w:rPr>
+        <w:t>respuestas múltiples</w:t>
+      </w:r>
+      <w:r>
+        <w:t xml:space="preserve"> para una misma pregunta o incluso incluir </w:t>
+      </w:r>
+      <w:r>
+        <w:rPr>
+          <w:b/>
+          <w:bCs/>
+        </w:rPr>
+        <w:t>respuestas aleatorias</w:t>
+      </w:r>
+      <w:r>
+        <w:t>? También te lo puedo mostrar si quieres.</w:t>
+      </w:r>
+    </w:p>
+    <w:p/>
+    <w:p/>
     <w:p/>
     <w:sectPr>
       <w:pgSz w:w="11906" w:h="16838"/>
@@ -379,6 +1628,453 @@
 <file path=word/numbering.xml><?xml version="1.0" encoding="utf-8"?>
 <w:numbering xmlns:wpc="http://schemas.microsoft.com/office/word/2010/wordprocessingCanvas" xmlns:cx="http://schemas.microsoft.com/office/drawing/2014/chartex" xmlns:cx1="http://schemas.microsoft.com/office/drawing/2015/9/8/chartex" xmlns:cx2="http://schemas.microsoft.com/office/drawing/2015/10/21/chartex" xmlns:cx3="http://schemas.microsoft.com/office/drawing/2016/5/9/chartex" xmlns:cx4="http://schemas.microsoft.com/office/drawing/2016/5/10/chartex" xmlns:cx5="http://schemas.microsoft.com/office/drawing/2016/5/11/chartex" xmlns:cx6="http://schemas.microsoft.com/office/drawing/2016/5/12/chartex" xmlns:cx7="http://schemas.microsoft.com/office/drawing/2016/5/13/chartex" xmlns:cx8="http://schemas.microsoft.com/office/drawing/2016/5/14/chartex" xmlns:mc="http://schemas.openxmlformats.org/markup-compatibility/2006" xmlns:aink="http://schemas.microsoft.com/office/drawing/2016/ink" xmlns:am3d="http://schemas.microsoft.com/office/drawing/2017/model3d" xmlns:o="urn:schemas-microsoft-com:office:office" xmlns:oel="http://schemas.microsoft.com/office/2019/extlst" xmlns:r="http://schemas.openxmlformats.org/officeDocument/2006/relationships" xmlns:m="http://schemas.openxmlformats.org/officeDocument/2006/math" xmlns:v="urn:schemas-microsoft-com:vml" xmlns:wp14="http://schemas.microsoft.com/office/word/2010/wordprocessingDrawing" xmlns:wp="http://schemas.openxmlformats.org/drawingml/2006/wordprocessingDrawing" xmlns:w10="urn:schemas-microsoft-com:office:word" xmlns:w="http://schemas.openxmlformats.org/wordprocessingml/2006/main" xmlns:w14="http://schemas.microsoft.com/office/word/2010/wordml" xmlns:w15="http://schemas.microsoft.com/office/word/2012/wordml" xmlns:w16cex="http://schemas.microsoft.com/office/word/2018/wordml/cex" xmlns:w16cid="http://schemas.microsoft.com/office/word/2016/wordml/cid" xmlns:w16="http://schemas.microsoft.com/office/word/2018/wordml" xmlns:w16du="http://schemas.microsoft.com/office/word/2023/wordml/word16du" xmlns:w16sdtdh="http://schemas.microsoft.com/office/word/2020/wordml/sdtdatahash" xmlns:w16sdtfl="http://schemas.microsoft.com/office/word/2024/wordml/sdtformatlock" xmlns:w16se="http://schemas.microsoft.com/office/word/2015/wordml/symex" xmlns:wpg="http://schemas.microsoft.com/office/word/2010/wordprocessingGroup" xmlns:wpi="http://schemas.microsoft.com/office/word/2010/wordprocessingInk" xmlns:wne="http://schemas.microsoft.com/office/word/2006/wordml" xmlns:wps="http://schemas.microsoft.com/office/word/2010/wordprocessingShape" mc:Ignorable="w14 w15 w16se w16cid w16 w16cex w16sdtdh w16sdtfl w16du wp14">
   <w:abstractNum w:abstractNumId="0" w15:restartNumberingAfterBreak="0">
+    <w:nsid w:val="105E2517"/>
+    <w:multiLevelType w:val="multilevel"/>
+    <w:tmpl w:val="16785D02"/>
+    <w:lvl w:ilvl="0">
+      <w:start w:val="1"/>
+      <w:numFmt w:val="bullet"/>
+      <w:lvlText w:val=""/>
+      <w:lvlJc w:val="left"/>
+      <w:pPr>
+        <w:tabs>
+          <w:tab w:val="num" w:pos="720"/>
+        </w:tabs>
+        <w:ind w:left="720" w:hanging="360"/>
+      </w:pPr>
+      <w:rPr>
+        <w:rFonts w:ascii="Symbol" w:hAnsi="Symbol" w:hint="default"/>
+        <w:sz w:val="20"/>
+      </w:rPr>
+    </w:lvl>
+    <w:lvl w:ilvl="1" w:tentative="1">
+      <w:start w:val="1"/>
+      <w:numFmt w:val="bullet"/>
+      <w:lvlText w:val="o"/>
+      <w:lvlJc w:val="left"/>
+      <w:pPr>
+        <w:tabs>
+          <w:tab w:val="num" w:pos="1440"/>
+        </w:tabs>
+        <w:ind w:left="1440" w:hanging="360"/>
+      </w:pPr>
+      <w:rPr>
+        <w:rFonts w:ascii="Courier New" w:hAnsi="Courier New" w:hint="default"/>
+        <w:sz w:val="20"/>
+      </w:rPr>
+    </w:lvl>
+    <w:lvl w:ilvl="2" w:tentative="1">
+      <w:start w:val="1"/>
+      <w:numFmt w:val="bullet"/>
+      <w:lvlText w:val=""/>
+      <w:lvlJc w:val="left"/>
+      <w:pPr>
+        <w:tabs>
+          <w:tab w:val="num" w:pos="2160"/>
+        </w:tabs>
+        <w:ind w:left="2160" w:hanging="360"/>
+      </w:pPr>
+      <w:rPr>
+        <w:rFonts w:ascii="Wingdings" w:hAnsi="Wingdings" w:hint="default"/>
+        <w:sz w:val="20"/>
+      </w:rPr>
+    </w:lvl>
+    <w:lvl w:ilvl="3" w:tentative="1">
+      <w:start w:val="1"/>
+      <w:numFmt w:val="bullet"/>
+      <w:lvlText w:val=""/>
+      <w:lvlJc w:val="left"/>
+      <w:pPr>
+        <w:tabs>
+          <w:tab w:val="num" w:pos="2880"/>
+        </w:tabs>
+        <w:ind w:left="2880" w:hanging="360"/>
+      </w:pPr>
+      <w:rPr>
+        <w:rFonts w:ascii="Wingdings" w:hAnsi="Wingdings" w:hint="default"/>
+        <w:sz w:val="20"/>
+      </w:rPr>
+    </w:lvl>
+    <w:lvl w:ilvl="4" w:tentative="1">
+      <w:start w:val="1"/>
+      <w:numFmt w:val="bullet"/>
+      <w:lvlText w:val=""/>
+      <w:lvlJc w:val="left"/>
+      <w:pPr>
+        <w:tabs>
+          <w:tab w:val="num" w:pos="3600"/>
+        </w:tabs>
+        <w:ind w:left="3600" w:hanging="360"/>
+      </w:pPr>
+      <w:rPr>
+        <w:rFonts w:ascii="Wingdings" w:hAnsi="Wingdings" w:hint="default"/>
+        <w:sz w:val="20"/>
+      </w:rPr>
+    </w:lvl>
+    <w:lvl w:ilvl="5" w:tentative="1">
+      <w:start w:val="1"/>
+      <w:numFmt w:val="bullet"/>
+      <w:lvlText w:val=""/>
+      <w:lvlJc w:val="left"/>
+      <w:pPr>
+        <w:tabs>
+          <w:tab w:val="num" w:pos="4320"/>
+        </w:tabs>
+        <w:ind w:left="4320" w:hanging="360"/>
+      </w:pPr>
+      <w:rPr>
+        <w:rFonts w:ascii="Wingdings" w:hAnsi="Wingdings" w:hint="default"/>
+        <w:sz w:val="20"/>
+      </w:rPr>
+    </w:lvl>
+    <w:lvl w:ilvl="6" w:tentative="1">
+      <w:start w:val="1"/>
+      <w:numFmt w:val="bullet"/>
+      <w:lvlText w:val=""/>
+      <w:lvlJc w:val="left"/>
+      <w:pPr>
+        <w:tabs>
+          <w:tab w:val="num" w:pos="5040"/>
+        </w:tabs>
+        <w:ind w:left="5040" w:hanging="360"/>
+      </w:pPr>
+      <w:rPr>
+        <w:rFonts w:ascii="Wingdings" w:hAnsi="Wingdings" w:hint="default"/>
+        <w:sz w:val="20"/>
+      </w:rPr>
+    </w:lvl>
+    <w:lvl w:ilvl="7" w:tentative="1">
+      <w:start w:val="1"/>
+      <w:numFmt w:val="bullet"/>
+      <w:lvlText w:val=""/>
+      <w:lvlJc w:val="left"/>
+      <w:pPr>
+        <w:tabs>
+          <w:tab w:val="num" w:pos="5760"/>
+        </w:tabs>
+        <w:ind w:left="5760" w:hanging="360"/>
+      </w:pPr>
+      <w:rPr>
+        <w:rFonts w:ascii="Wingdings" w:hAnsi="Wingdings" w:hint="default"/>
+        <w:sz w:val="20"/>
+      </w:rPr>
+    </w:lvl>
+    <w:lvl w:ilvl="8" w:tentative="1">
+      <w:start w:val="1"/>
+      <w:numFmt w:val="bullet"/>
+      <w:lvlText w:val=""/>
+      <w:lvlJc w:val="left"/>
+      <w:pPr>
+        <w:tabs>
+          <w:tab w:val="num" w:pos="6480"/>
+        </w:tabs>
+        <w:ind w:left="6480" w:hanging="360"/>
+      </w:pPr>
+      <w:rPr>
+        <w:rFonts w:ascii="Wingdings" w:hAnsi="Wingdings" w:hint="default"/>
+        <w:sz w:val="20"/>
+      </w:rPr>
+    </w:lvl>
+  </w:abstractNum>
+  <w:abstractNum w:abstractNumId="1" w15:restartNumberingAfterBreak="0">
+    <w:nsid w:val="1AC707D9"/>
+    <w:multiLevelType w:val="multilevel"/>
+    <w:tmpl w:val="7C60FD1A"/>
+    <w:lvl w:ilvl="0">
+      <w:start w:val="1"/>
+      <w:numFmt w:val="bullet"/>
+      <w:lvlText w:val=""/>
+      <w:lvlJc w:val="left"/>
+      <w:pPr>
+        <w:tabs>
+          <w:tab w:val="num" w:pos="720"/>
+        </w:tabs>
+        <w:ind w:left="720" w:hanging="360"/>
+      </w:pPr>
+      <w:rPr>
+        <w:rFonts w:ascii="Symbol" w:hAnsi="Symbol" w:hint="default"/>
+        <w:sz w:val="20"/>
+      </w:rPr>
+    </w:lvl>
+    <w:lvl w:ilvl="1" w:tentative="1">
+      <w:start w:val="1"/>
+      <w:numFmt w:val="bullet"/>
+      <w:lvlText w:val="o"/>
+      <w:lvlJc w:val="left"/>
+      <w:pPr>
+        <w:tabs>
+          <w:tab w:val="num" w:pos="1440"/>
+        </w:tabs>
+        <w:ind w:left="1440" w:hanging="360"/>
+      </w:pPr>
+      <w:rPr>
+        <w:rFonts w:ascii="Courier New" w:hAnsi="Courier New" w:hint="default"/>
+        <w:sz w:val="20"/>
+      </w:rPr>
+    </w:lvl>
+    <w:lvl w:ilvl="2" w:tentative="1">
+      <w:start w:val="1"/>
+      <w:numFmt w:val="bullet"/>
+      <w:lvlText w:val=""/>
+      <w:lvlJc w:val="left"/>
+      <w:pPr>
+        <w:tabs>
+          <w:tab w:val="num" w:pos="2160"/>
+        </w:tabs>
+        <w:ind w:left="2160" w:hanging="360"/>
+      </w:pPr>
+      <w:rPr>
+        <w:rFonts w:ascii="Wingdings" w:hAnsi="Wingdings" w:hint="default"/>
+        <w:sz w:val="20"/>
+      </w:rPr>
+    </w:lvl>
+    <w:lvl w:ilvl="3" w:tentative="1">
+      <w:start w:val="1"/>
+      <w:numFmt w:val="bullet"/>
+      <w:lvlText w:val=""/>
+      <w:lvlJc w:val="left"/>
+      <w:pPr>
+        <w:tabs>
+          <w:tab w:val="num" w:pos="2880"/>
+        </w:tabs>
+        <w:ind w:left="2880" w:hanging="360"/>
+      </w:pPr>
+      <w:rPr>
+        <w:rFonts w:ascii="Wingdings" w:hAnsi="Wingdings" w:hint="default"/>
+        <w:sz w:val="20"/>
+      </w:rPr>
+    </w:lvl>
+    <w:lvl w:ilvl="4" w:tentative="1">
+      <w:start w:val="1"/>
+      <w:numFmt w:val="bullet"/>
+      <w:lvlText w:val=""/>
+      <w:lvlJc w:val="left"/>
+      <w:pPr>
+        <w:tabs>
+          <w:tab w:val="num" w:pos="3600"/>
+        </w:tabs>
+        <w:ind w:left="3600" w:hanging="360"/>
+      </w:pPr>
+      <w:rPr>
+        <w:rFonts w:ascii="Wingdings" w:hAnsi="Wingdings" w:hint="default"/>
+        <w:sz w:val="20"/>
+      </w:rPr>
+    </w:lvl>
+    <w:lvl w:ilvl="5" w:tentative="1">
+      <w:start w:val="1"/>
+      <w:numFmt w:val="bullet"/>
+      <w:lvlText w:val=""/>
+      <w:lvlJc w:val="left"/>
+      <w:pPr>
+        <w:tabs>
+          <w:tab w:val="num" w:pos="4320"/>
+        </w:tabs>
+        <w:ind w:left="4320" w:hanging="360"/>
+      </w:pPr>
+      <w:rPr>
+        <w:rFonts w:ascii="Wingdings" w:hAnsi="Wingdings" w:hint="default"/>
+        <w:sz w:val="20"/>
+      </w:rPr>
+    </w:lvl>
+    <w:lvl w:ilvl="6" w:tentative="1">
+      <w:start w:val="1"/>
+      <w:numFmt w:val="bullet"/>
+      <w:lvlText w:val=""/>
+      <w:lvlJc w:val="left"/>
+      <w:pPr>
+        <w:tabs>
+          <w:tab w:val="num" w:pos="5040"/>
+        </w:tabs>
+        <w:ind w:left="5040" w:hanging="360"/>
+      </w:pPr>
+      <w:rPr>
+        <w:rFonts w:ascii="Wingdings" w:hAnsi="Wingdings" w:hint="default"/>
+        <w:sz w:val="20"/>
+      </w:rPr>
+    </w:lvl>
+    <w:lvl w:ilvl="7" w:tentative="1">
+      <w:start w:val="1"/>
+      <w:numFmt w:val="bullet"/>
+      <w:lvlText w:val=""/>
+      <w:lvlJc w:val="left"/>
+      <w:pPr>
+        <w:tabs>
+          <w:tab w:val="num" w:pos="5760"/>
+        </w:tabs>
+        <w:ind w:left="5760" w:hanging="360"/>
+      </w:pPr>
+      <w:rPr>
+        <w:rFonts w:ascii="Wingdings" w:hAnsi="Wingdings" w:hint="default"/>
+        <w:sz w:val="20"/>
+      </w:rPr>
+    </w:lvl>
+    <w:lvl w:ilvl="8" w:tentative="1">
+      <w:start w:val="1"/>
+      <w:numFmt w:val="bullet"/>
+      <w:lvlText w:val=""/>
+      <w:lvlJc w:val="left"/>
+      <w:pPr>
+        <w:tabs>
+          <w:tab w:val="num" w:pos="6480"/>
+        </w:tabs>
+        <w:ind w:left="6480" w:hanging="360"/>
+      </w:pPr>
+      <w:rPr>
+        <w:rFonts w:ascii="Wingdings" w:hAnsi="Wingdings" w:hint="default"/>
+        <w:sz w:val="20"/>
+      </w:rPr>
+    </w:lvl>
+  </w:abstractNum>
+  <w:abstractNum w:abstractNumId="2" w15:restartNumberingAfterBreak="0">
+    <w:nsid w:val="1CDC5436"/>
+    <w:multiLevelType w:val="multilevel"/>
+    <w:tmpl w:val="E5302306"/>
+    <w:lvl w:ilvl="0">
+      <w:start w:val="1"/>
+      <w:numFmt w:val="bullet"/>
+      <w:lvlText w:val=""/>
+      <w:lvlJc w:val="left"/>
+      <w:pPr>
+        <w:tabs>
+          <w:tab w:val="num" w:pos="720"/>
+        </w:tabs>
+        <w:ind w:left="720" w:hanging="360"/>
+      </w:pPr>
+      <w:rPr>
+        <w:rFonts w:ascii="Symbol" w:hAnsi="Symbol" w:hint="default"/>
+        <w:sz w:val="20"/>
+      </w:rPr>
+    </w:lvl>
+    <w:lvl w:ilvl="1" w:tentative="1">
+      <w:start w:val="1"/>
+      <w:numFmt w:val="bullet"/>
+      <w:lvlText w:val="o"/>
+      <w:lvlJc w:val="left"/>
+      <w:pPr>
+        <w:tabs>
+          <w:tab w:val="num" w:pos="1440"/>
+        </w:tabs>
+        <w:ind w:left="1440" w:hanging="360"/>
+      </w:pPr>
+      <w:rPr>
+        <w:rFonts w:ascii="Courier New" w:hAnsi="Courier New" w:hint="default"/>
+        <w:sz w:val="20"/>
+      </w:rPr>
+    </w:lvl>
+    <w:lvl w:ilvl="2" w:tentative="1">
+      <w:start w:val="1"/>
+      <w:numFmt w:val="bullet"/>
+      <w:lvlText w:val=""/>
+      <w:lvlJc w:val="left"/>
+      <w:pPr>
+        <w:tabs>
+          <w:tab w:val="num" w:pos="2160"/>
+        </w:tabs>
+        <w:ind w:left="2160" w:hanging="360"/>
+      </w:pPr>
+      <w:rPr>
+        <w:rFonts w:ascii="Wingdings" w:hAnsi="Wingdings" w:hint="default"/>
+        <w:sz w:val="20"/>
+      </w:rPr>
+    </w:lvl>
+    <w:lvl w:ilvl="3" w:tentative="1">
+      <w:start w:val="1"/>
+      <w:numFmt w:val="bullet"/>
+      <w:lvlText w:val=""/>
+      <w:lvlJc w:val="left"/>
+      <w:pPr>
+        <w:tabs>
+          <w:tab w:val="num" w:pos="2880"/>
+        </w:tabs>
+        <w:ind w:left="2880" w:hanging="360"/>
+      </w:pPr>
+      <w:rPr>
+        <w:rFonts w:ascii="Wingdings" w:hAnsi="Wingdings" w:hint="default"/>
+        <w:sz w:val="20"/>
+      </w:rPr>
+    </w:lvl>
+    <w:lvl w:ilvl="4" w:tentative="1">
+      <w:start w:val="1"/>
+      <w:numFmt w:val="bullet"/>
+      <w:lvlText w:val=""/>
+      <w:lvlJc w:val="left"/>
+      <w:pPr>
+        <w:tabs>
+          <w:tab w:val="num" w:pos="3600"/>
+        </w:tabs>
+        <w:ind w:left="3600" w:hanging="360"/>
+      </w:pPr>
+      <w:rPr>
+        <w:rFonts w:ascii="Wingdings" w:hAnsi="Wingdings" w:hint="default"/>
+        <w:sz w:val="20"/>
+      </w:rPr>
+    </w:lvl>
+    <w:lvl w:ilvl="5" w:tentative="1">
+      <w:start w:val="1"/>
+      <w:numFmt w:val="bullet"/>
+      <w:lvlText w:val=""/>
+      <w:lvlJc w:val="left"/>
+      <w:pPr>
+        <w:tabs>
+          <w:tab w:val="num" w:pos="4320"/>
+        </w:tabs>
+        <w:ind w:left="4320" w:hanging="360"/>
+      </w:pPr>
+      <w:rPr>
+        <w:rFonts w:ascii="Wingdings" w:hAnsi="Wingdings" w:hint="default"/>
+        <w:sz w:val="20"/>
+      </w:rPr>
+    </w:lvl>
+    <w:lvl w:ilvl="6" w:tentative="1">
+      <w:start w:val="1"/>
+      <w:numFmt w:val="bullet"/>
+      <w:lvlText w:val=""/>
+      <w:lvlJc w:val="left"/>
+      <w:pPr>
+        <w:tabs>
+          <w:tab w:val="num" w:pos="5040"/>
+        </w:tabs>
+        <w:ind w:left="5040" w:hanging="360"/>
+      </w:pPr>
+      <w:rPr>
+        <w:rFonts w:ascii="Wingdings" w:hAnsi="Wingdings" w:hint="default"/>
+        <w:sz w:val="20"/>
+      </w:rPr>
+    </w:lvl>
+    <w:lvl w:ilvl="7" w:tentative="1">
+      <w:start w:val="1"/>
+      <w:numFmt w:val="bullet"/>
+      <w:lvlText w:val=""/>
+      <w:lvlJc w:val="left"/>
+      <w:pPr>
+        <w:tabs>
+          <w:tab w:val="num" w:pos="5760"/>
+        </w:tabs>
+        <w:ind w:left="5760" w:hanging="360"/>
+      </w:pPr>
+      <w:rPr>
+        <w:rFonts w:ascii="Wingdings" w:hAnsi="Wingdings" w:hint="default"/>
+        <w:sz w:val="20"/>
+      </w:rPr>
+    </w:lvl>
+    <w:lvl w:ilvl="8" w:tentative="1">
+      <w:start w:val="1"/>
+      <w:numFmt w:val="bullet"/>
+      <w:lvlText w:val=""/>
+      <w:lvlJc w:val="left"/>
+      <w:pPr>
+        <w:tabs>
+          <w:tab w:val="num" w:pos="6480"/>
+        </w:tabs>
+        <w:ind w:left="6480" w:hanging="360"/>
+      </w:pPr>
+      <w:rPr>
+        <w:rFonts w:ascii="Wingdings" w:hAnsi="Wingdings" w:hint="default"/>
+        <w:sz w:val="20"/>
+      </w:rPr>
+    </w:lvl>
+  </w:abstractNum>
+  <w:abstractNum w:abstractNumId="3" w15:restartNumberingAfterBreak="0">
     <w:nsid w:val="2B383CD2"/>
     <w:multiLevelType w:val="multilevel"/>
     <w:tmpl w:val="08422314"/>
@@ -491,7 +2187,7 @@
       </w:pPr>
     </w:lvl>
   </w:abstractNum>
-  <w:abstractNum w:abstractNumId="1" w15:restartNumberingAfterBreak="0">
+  <w:abstractNum w:abstractNumId="4" w15:restartNumberingAfterBreak="0">
     <w:nsid w:val="38113660"/>
     <w:multiLevelType w:val="multilevel"/>
     <w:tmpl w:val="6DC834E8"/>
@@ -640,7 +2336,7 @@
       </w:rPr>
     </w:lvl>
   </w:abstractNum>
-  <w:abstractNum w:abstractNumId="2" w15:restartNumberingAfterBreak="0">
+  <w:abstractNum w:abstractNumId="5" w15:restartNumberingAfterBreak="0">
     <w:nsid w:val="4B6952AB"/>
     <w:multiLevelType w:val="multilevel"/>
     <w:tmpl w:val="5470CAB6"/>
@@ -789,14 +2485,327 @@
       </w:rPr>
     </w:lvl>
   </w:abstractNum>
+  <w:abstractNum w:abstractNumId="6" w15:restartNumberingAfterBreak="0">
+    <w:nsid w:val="51932F64"/>
+    <w:multiLevelType w:val="multilevel"/>
+    <w:tmpl w:val="78420E40"/>
+    <w:lvl w:ilvl="0">
+      <w:start w:val="1"/>
+      <w:numFmt w:val="bullet"/>
+      <w:lvlText w:val=""/>
+      <w:lvlJc w:val="left"/>
+      <w:pPr>
+        <w:tabs>
+          <w:tab w:val="num" w:pos="720"/>
+        </w:tabs>
+        <w:ind w:left="720" w:hanging="360"/>
+      </w:pPr>
+      <w:rPr>
+        <w:rFonts w:ascii="Symbol" w:hAnsi="Symbol" w:hint="default"/>
+        <w:sz w:val="20"/>
+      </w:rPr>
+    </w:lvl>
+    <w:lvl w:ilvl="1" w:tentative="1">
+      <w:start w:val="1"/>
+      <w:numFmt w:val="bullet"/>
+      <w:lvlText w:val="o"/>
+      <w:lvlJc w:val="left"/>
+      <w:pPr>
+        <w:tabs>
+          <w:tab w:val="num" w:pos="1440"/>
+        </w:tabs>
+        <w:ind w:left="1440" w:hanging="360"/>
+      </w:pPr>
+      <w:rPr>
+        <w:rFonts w:ascii="Courier New" w:hAnsi="Courier New" w:hint="default"/>
+        <w:sz w:val="20"/>
+      </w:rPr>
+    </w:lvl>
+    <w:lvl w:ilvl="2" w:tentative="1">
+      <w:start w:val="1"/>
+      <w:numFmt w:val="bullet"/>
+      <w:lvlText w:val=""/>
+      <w:lvlJc w:val="left"/>
+      <w:pPr>
+        <w:tabs>
+          <w:tab w:val="num" w:pos="2160"/>
+        </w:tabs>
+        <w:ind w:left="2160" w:hanging="360"/>
+      </w:pPr>
+      <w:rPr>
+        <w:rFonts w:ascii="Wingdings" w:hAnsi="Wingdings" w:hint="default"/>
+        <w:sz w:val="20"/>
+      </w:rPr>
+    </w:lvl>
+    <w:lvl w:ilvl="3" w:tentative="1">
+      <w:start w:val="1"/>
+      <w:numFmt w:val="bullet"/>
+      <w:lvlText w:val=""/>
+      <w:lvlJc w:val="left"/>
+      <w:pPr>
+        <w:tabs>
+          <w:tab w:val="num" w:pos="2880"/>
+        </w:tabs>
+        <w:ind w:left="2880" w:hanging="360"/>
+      </w:pPr>
+      <w:rPr>
+        <w:rFonts w:ascii="Wingdings" w:hAnsi="Wingdings" w:hint="default"/>
+        <w:sz w:val="20"/>
+      </w:rPr>
+    </w:lvl>
+    <w:lvl w:ilvl="4" w:tentative="1">
+      <w:start w:val="1"/>
+      <w:numFmt w:val="bullet"/>
+      <w:lvlText w:val=""/>
+      <w:lvlJc w:val="left"/>
+      <w:pPr>
+        <w:tabs>
+          <w:tab w:val="num" w:pos="3600"/>
+        </w:tabs>
+        <w:ind w:left="3600" w:hanging="360"/>
+      </w:pPr>
+      <w:rPr>
+        <w:rFonts w:ascii="Wingdings" w:hAnsi="Wingdings" w:hint="default"/>
+        <w:sz w:val="20"/>
+      </w:rPr>
+    </w:lvl>
+    <w:lvl w:ilvl="5" w:tentative="1">
+      <w:start w:val="1"/>
+      <w:numFmt w:val="bullet"/>
+      <w:lvlText w:val=""/>
+      <w:lvlJc w:val="left"/>
+      <w:pPr>
+        <w:tabs>
+          <w:tab w:val="num" w:pos="4320"/>
+        </w:tabs>
+        <w:ind w:left="4320" w:hanging="360"/>
+      </w:pPr>
+      <w:rPr>
+        <w:rFonts w:ascii="Wingdings" w:hAnsi="Wingdings" w:hint="default"/>
+        <w:sz w:val="20"/>
+      </w:rPr>
+    </w:lvl>
+    <w:lvl w:ilvl="6" w:tentative="1">
+      <w:start w:val="1"/>
+      <w:numFmt w:val="bullet"/>
+      <w:lvlText w:val=""/>
+      <w:lvlJc w:val="left"/>
+      <w:pPr>
+        <w:tabs>
+          <w:tab w:val="num" w:pos="5040"/>
+        </w:tabs>
+        <w:ind w:left="5040" w:hanging="360"/>
+      </w:pPr>
+      <w:rPr>
+        <w:rFonts w:ascii="Wingdings" w:hAnsi="Wingdings" w:hint="default"/>
+        <w:sz w:val="20"/>
+      </w:rPr>
+    </w:lvl>
+    <w:lvl w:ilvl="7" w:tentative="1">
+      <w:start w:val="1"/>
+      <w:numFmt w:val="bullet"/>
+      <w:lvlText w:val=""/>
+      <w:lvlJc w:val="left"/>
+      <w:pPr>
+        <w:tabs>
+          <w:tab w:val="num" w:pos="5760"/>
+        </w:tabs>
+        <w:ind w:left="5760" w:hanging="360"/>
+      </w:pPr>
+      <w:rPr>
+        <w:rFonts w:ascii="Wingdings" w:hAnsi="Wingdings" w:hint="default"/>
+        <w:sz w:val="20"/>
+      </w:rPr>
+    </w:lvl>
+    <w:lvl w:ilvl="8" w:tentative="1">
+      <w:start w:val="1"/>
+      <w:numFmt w:val="bullet"/>
+      <w:lvlText w:val=""/>
+      <w:lvlJc w:val="left"/>
+      <w:pPr>
+        <w:tabs>
+          <w:tab w:val="num" w:pos="6480"/>
+        </w:tabs>
+        <w:ind w:left="6480" w:hanging="360"/>
+      </w:pPr>
+      <w:rPr>
+        <w:rFonts w:ascii="Wingdings" w:hAnsi="Wingdings" w:hint="default"/>
+        <w:sz w:val="20"/>
+      </w:rPr>
+    </w:lvl>
+  </w:abstractNum>
+  <w:abstractNum w:abstractNumId="7" w15:restartNumberingAfterBreak="0">
+    <w:nsid w:val="7DBA2678"/>
+    <w:multiLevelType w:val="multilevel"/>
+    <w:tmpl w:val="FE8010DC"/>
+    <w:lvl w:ilvl="0">
+      <w:start w:val="1"/>
+      <w:numFmt w:val="bullet"/>
+      <w:lvlText w:val=""/>
+      <w:lvlJc w:val="left"/>
+      <w:pPr>
+        <w:tabs>
+          <w:tab w:val="num" w:pos="720"/>
+        </w:tabs>
+        <w:ind w:left="720" w:hanging="360"/>
+      </w:pPr>
+      <w:rPr>
+        <w:rFonts w:ascii="Symbol" w:hAnsi="Symbol" w:hint="default"/>
+        <w:sz w:val="20"/>
+      </w:rPr>
+    </w:lvl>
+    <w:lvl w:ilvl="1" w:tentative="1">
+      <w:start w:val="1"/>
+      <w:numFmt w:val="bullet"/>
+      <w:lvlText w:val="o"/>
+      <w:lvlJc w:val="left"/>
+      <w:pPr>
+        <w:tabs>
+          <w:tab w:val="num" w:pos="1440"/>
+        </w:tabs>
+        <w:ind w:left="1440" w:hanging="360"/>
+      </w:pPr>
+      <w:rPr>
+        <w:rFonts w:ascii="Courier New" w:hAnsi="Courier New" w:hint="default"/>
+        <w:sz w:val="20"/>
+      </w:rPr>
+    </w:lvl>
+    <w:lvl w:ilvl="2" w:tentative="1">
+      <w:start w:val="1"/>
+      <w:numFmt w:val="bullet"/>
+      <w:lvlText w:val=""/>
+      <w:lvlJc w:val="left"/>
+      <w:pPr>
+        <w:tabs>
+          <w:tab w:val="num" w:pos="2160"/>
+        </w:tabs>
+        <w:ind w:left="2160" w:hanging="360"/>
+      </w:pPr>
+      <w:rPr>
+        <w:rFonts w:ascii="Wingdings" w:hAnsi="Wingdings" w:hint="default"/>
+        <w:sz w:val="20"/>
+      </w:rPr>
+    </w:lvl>
+    <w:lvl w:ilvl="3" w:tentative="1">
+      <w:start w:val="1"/>
+      <w:numFmt w:val="bullet"/>
+      <w:lvlText w:val=""/>
+      <w:lvlJc w:val="left"/>
+      <w:pPr>
+        <w:tabs>
+          <w:tab w:val="num" w:pos="2880"/>
+        </w:tabs>
+        <w:ind w:left="2880" w:hanging="360"/>
+      </w:pPr>
+      <w:rPr>
+        <w:rFonts w:ascii="Wingdings" w:hAnsi="Wingdings" w:hint="default"/>
+        <w:sz w:val="20"/>
+      </w:rPr>
+    </w:lvl>
+    <w:lvl w:ilvl="4" w:tentative="1">
+      <w:start w:val="1"/>
+      <w:numFmt w:val="bullet"/>
+      <w:lvlText w:val=""/>
+      <w:lvlJc w:val="left"/>
+      <w:pPr>
+        <w:tabs>
+          <w:tab w:val="num" w:pos="3600"/>
+        </w:tabs>
+        <w:ind w:left="3600" w:hanging="360"/>
+      </w:pPr>
+      <w:rPr>
+        <w:rFonts w:ascii="Wingdings" w:hAnsi="Wingdings" w:hint="default"/>
+        <w:sz w:val="20"/>
+      </w:rPr>
+    </w:lvl>
+    <w:lvl w:ilvl="5" w:tentative="1">
+      <w:start w:val="1"/>
+      <w:numFmt w:val="bullet"/>
+      <w:lvlText w:val=""/>
+      <w:lvlJc w:val="left"/>
+      <w:pPr>
+        <w:tabs>
+          <w:tab w:val="num" w:pos="4320"/>
+        </w:tabs>
+        <w:ind w:left="4320" w:hanging="360"/>
+      </w:pPr>
+      <w:rPr>
+        <w:rFonts w:ascii="Wingdings" w:hAnsi="Wingdings" w:hint="default"/>
+        <w:sz w:val="20"/>
+      </w:rPr>
+    </w:lvl>
+    <w:lvl w:ilvl="6" w:tentative="1">
+      <w:start w:val="1"/>
+      <w:numFmt w:val="bullet"/>
+      <w:lvlText w:val=""/>
+      <w:lvlJc w:val="left"/>
+      <w:pPr>
+        <w:tabs>
+          <w:tab w:val="num" w:pos="5040"/>
+        </w:tabs>
+        <w:ind w:left="5040" w:hanging="360"/>
+      </w:pPr>
+      <w:rPr>
+        <w:rFonts w:ascii="Wingdings" w:hAnsi="Wingdings" w:hint="default"/>
+        <w:sz w:val="20"/>
+      </w:rPr>
+    </w:lvl>
+    <w:lvl w:ilvl="7" w:tentative="1">
+      <w:start w:val="1"/>
+      <w:numFmt w:val="bullet"/>
+      <w:lvlText w:val=""/>
+      <w:lvlJc w:val="left"/>
+      <w:pPr>
+        <w:tabs>
+          <w:tab w:val="num" w:pos="5760"/>
+        </w:tabs>
+        <w:ind w:left="5760" w:hanging="360"/>
+      </w:pPr>
+      <w:rPr>
+        <w:rFonts w:ascii="Wingdings" w:hAnsi="Wingdings" w:hint="default"/>
+        <w:sz w:val="20"/>
+      </w:rPr>
+    </w:lvl>
+    <w:lvl w:ilvl="8" w:tentative="1">
+      <w:start w:val="1"/>
+      <w:numFmt w:val="bullet"/>
+      <w:lvlText w:val=""/>
+      <w:lvlJc w:val="left"/>
+      <w:pPr>
+        <w:tabs>
+          <w:tab w:val="num" w:pos="6480"/>
+        </w:tabs>
+        <w:ind w:left="6480" w:hanging="360"/>
+      </w:pPr>
+      <w:rPr>
+        <w:rFonts w:ascii="Wingdings" w:hAnsi="Wingdings" w:hint="default"/>
+        <w:sz w:val="20"/>
+      </w:rPr>
+    </w:lvl>
+  </w:abstractNum>
   <w:num w:numId="1" w16cid:durableId="42292420">
-    <w:abstractNumId w:val="0"/>
+    <w:abstractNumId w:val="3"/>
   </w:num>
   <w:num w:numId="2" w16cid:durableId="2098284828">
+    <w:abstractNumId w:val="4"/>
+  </w:num>
+  <w:num w:numId="3" w16cid:durableId="299264413">
+    <w:abstractNumId w:val="5"/>
+  </w:num>
+  <w:num w:numId="4" w16cid:durableId="317421376">
+    <w:abstractNumId w:val="6"/>
+  </w:num>
+  <w:num w:numId="5" w16cid:durableId="1091312114">
     <w:abstractNumId w:val="1"/>
   </w:num>
-  <w:num w:numId="3" w16cid:durableId="299264413">
+  <w:num w:numId="6" w16cid:durableId="342783669">
+    <w:abstractNumId w:val="7"/>
+  </w:num>
+  <w:num w:numId="7" w16cid:durableId="1935430665">
     <w:abstractNumId w:val="2"/>
+  </w:num>
+  <w:num w:numId="8" w16cid:durableId="1311709690">
+    <w:abstractNumId w:val="0"/>
   </w:num>
 </w:numbering>
 </file>
@@ -1229,7 +3238,6 @@
     <w:next w:val="Normal"/>
     <w:link w:val="Ttulo2Car"/>
     <w:uiPriority w:val="9"/>
-    <w:semiHidden/>
     <w:unhideWhenUsed/>
     <w:qFormat/>
     <w:rsid w:val="00C15AE1"/>
@@ -1252,7 +3260,6 @@
     <w:next w:val="Normal"/>
     <w:link w:val="Ttulo3Car"/>
     <w:uiPriority w:val="9"/>
-    <w:semiHidden/>
     <w:unhideWhenUsed/>
     <w:qFormat/>
     <w:rsid w:val="00C15AE1"/>
@@ -1445,7 +3452,6 @@
     <w:basedOn w:val="Fuentedeprrafopredeter"/>
     <w:link w:val="Ttulo2"/>
     <w:uiPriority w:val="9"/>
-    <w:semiHidden/>
     <w:rsid w:val="00C15AE1"/>
     <w:rPr>
       <w:rFonts w:asciiTheme="majorHAnsi" w:eastAsiaTheme="majorEastAsia" w:hAnsiTheme="majorHAnsi" w:cstheme="majorBidi"/>
@@ -1459,7 +3465,6 @@
     <w:basedOn w:val="Fuentedeprrafopredeter"/>
     <w:link w:val="Ttulo3"/>
     <w:uiPriority w:val="9"/>
-    <w:semiHidden/>
     <w:rsid w:val="00C15AE1"/>
     <w:rPr>
       <w:rFonts w:eastAsiaTheme="majorEastAsia" w:cstheme="majorBidi"/>
@@ -2013,4 +4018,16 @@
     </a:ext>
   </a:extLst>
 </a:theme>
+</file>
+
+<file path=customXml/item1.xml><?xml version="1.0" encoding="utf-8"?>
+<b:Sources xmlns:b="http://schemas.openxmlformats.org/officeDocument/2006/bibliography" xmlns="http://schemas.openxmlformats.org/officeDocument/2006/bibliography" SelectedStyle="\APASixthEditionOfficeOnline.xsl" StyleName="APA" Version="6"/>
+</file>
+
+<file path=customXml/itemProps1.xml><?xml version="1.0" encoding="utf-8"?>
+<ds:datastoreItem xmlns:ds="http://schemas.openxmlformats.org/officeDocument/2006/customXml" ds:itemID="{7E374ED9-A1E7-4781-80BB-D9E41CD2EF16}">
+  <ds:schemaRefs>
+    <ds:schemaRef ds:uri="http://schemas.openxmlformats.org/officeDocument/2006/bibliography"/>
+  </ds:schemaRefs>
+</ds:datastoreItem>
 </file>
</xml_diff>

<commit_message>
respuestas diferentes para una misma pregunta
</commit_message>
<xml_diff>
--- a/Qué es un ChatBot.docx
+++ b/Qué es un ChatBot.docx
@@ -1613,6 +1613,649 @@
       </w:r>
     </w:p>
     <w:p/>
+    <w:p>
+      <w:r>
+        <w:t xml:space="preserve">¡Perfecto! Ahora te enseño cómo hacer que el </w:t>
+      </w:r>
+      <w:proofErr w:type="spellStart"/>
+      <w:r>
+        <w:t>chatbot</w:t>
+      </w:r>
+      <w:proofErr w:type="spellEnd"/>
+      <w:r>
+        <w:t xml:space="preserve"> pueda dar </w:t>
+      </w:r>
+      <w:r>
+        <w:rPr>
+          <w:b/>
+          <w:bCs/>
+        </w:rPr>
+        <w:t>respuestas diferentes para una misma pregunta</w:t>
+      </w:r>
+      <w:r>
+        <w:t xml:space="preserve">, y elegir una </w:t>
+      </w:r>
+      <w:r>
+        <w:rPr>
+          <w:b/>
+          <w:bCs/>
+        </w:rPr>
+        <w:t>al azar</w:t>
+      </w:r>
+      <w:r>
+        <w:t xml:space="preserve"> cada vez que el usuario escriba.</w:t>
+      </w:r>
+    </w:p>
+    <w:p>
+      <w:r>
+        <w:t xml:space="preserve">Esto hace que el </w:t>
+      </w:r>
+      <w:proofErr w:type="spellStart"/>
+      <w:r>
+        <w:t>chatbot</w:t>
+      </w:r>
+      <w:proofErr w:type="spellEnd"/>
+      <w:r>
+        <w:t xml:space="preserve"> parezca más "natural" y menos repetitivo.</w:t>
+      </w:r>
+    </w:p>
+    <w:p>
+      <w:pPr>
+        <w:rPr>
+          <w:b/>
+          <w:bCs/>
+          <w:u w:val="single"/>
+        </w:rPr>
+      </w:pPr>
+      <w:r>
+        <w:rPr>
+          <w:rFonts w:ascii="Segoe UI Emoji" w:hAnsi="Segoe UI Emoji" w:cs="Segoe UI Emoji"/>
+          <w:b/>
+          <w:bCs/>
+          <w:u w:val="single"/>
+        </w:rPr>
+        <w:t>🎲</w:t>
+      </w:r>
+      <w:r>
+        <w:rPr>
+          <w:b/>
+          <w:bCs/>
+          <w:u w:val="single"/>
+        </w:rPr>
+        <w:t xml:space="preserve"> Paso 1: Importar </w:t>
+      </w:r>
+      <w:proofErr w:type="spellStart"/>
+      <w:r>
+        <w:rPr>
+          <w:b/>
+          <w:bCs/>
+          <w:u w:val="single"/>
+        </w:rPr>
+        <w:t>random</w:t>
+      </w:r>
+      <w:proofErr w:type="spellEnd"/>
+    </w:p>
+    <w:p>
+      <w:pPr>
+        <w:rPr>
+          <w:u w:val="single"/>
+        </w:rPr>
+      </w:pPr>
+      <w:r>
+        <w:rPr>
+          <w:u w:val="single"/>
+        </w:rPr>
+        <w:t xml:space="preserve">Python tiene una librería llamada </w:t>
+      </w:r>
+      <w:proofErr w:type="spellStart"/>
+      <w:r>
+        <w:rPr>
+          <w:u w:val="single"/>
+        </w:rPr>
+        <w:t>random</w:t>
+      </w:r>
+      <w:proofErr w:type="spellEnd"/>
+      <w:r>
+        <w:rPr>
+          <w:u w:val="single"/>
+        </w:rPr>
+        <w:t xml:space="preserve"> que nos permite </w:t>
+      </w:r>
+      <w:r>
+        <w:rPr>
+          <w:b/>
+          <w:bCs/>
+          <w:u w:val="single"/>
+        </w:rPr>
+        <w:t>elegir una opción al azar</w:t>
+      </w:r>
+      <w:r>
+        <w:rPr>
+          <w:u w:val="single"/>
+        </w:rPr>
+        <w:t xml:space="preserve"> de una lista.</w:t>
+      </w:r>
+    </w:p>
+    <w:p>
+      <w:pPr>
+        <w:rPr>
+          <w:u w:val="single"/>
+        </w:rPr>
+      </w:pPr>
+      <w:r>
+        <w:rPr>
+          <w:u w:val="single"/>
+        </w:rPr>
+        <w:t>Primero, hay que importar esa librería:</w:t>
+      </w:r>
+    </w:p>
+    <w:p>
+      <w:pPr>
+        <w:rPr>
+          <w:u w:val="single"/>
+        </w:rPr>
+      </w:pPr>
+      <w:r>
+        <w:rPr>
+          <w:u w:val="single"/>
+        </w:rPr>
+        <w:drawing>
+          <wp:inline distT="0" distB="0" distL="0" distR="0" wp14:anchorId="44D0093C" wp14:editId="7BFF1DC2">
+            <wp:extent cx="4601217" cy="1228896"/>
+            <wp:effectExtent l="0" t="0" r="8890" b="9525"/>
+            <wp:docPr id="168457269" name="Imagen 1"/>
+            <wp:cNvGraphicFramePr>
+              <a:graphicFrameLocks xmlns:a="http://schemas.openxmlformats.org/drawingml/2006/main" noChangeAspect="1"/>
+            </wp:cNvGraphicFramePr>
+            <a:graphic xmlns:a="http://schemas.openxmlformats.org/drawingml/2006/main">
+              <a:graphicData uri="http://schemas.openxmlformats.org/drawingml/2006/picture">
+                <pic:pic xmlns:pic="http://schemas.openxmlformats.org/drawingml/2006/picture">
+                  <pic:nvPicPr>
+                    <pic:cNvPr id="168457269" name=""/>
+                    <pic:cNvPicPr/>
+                  </pic:nvPicPr>
+                  <pic:blipFill>
+                    <a:blip r:embed="rId14"/>
+                    <a:stretch>
+                      <a:fillRect/>
+                    </a:stretch>
+                  </pic:blipFill>
+                  <pic:spPr>
+                    <a:xfrm>
+                      <a:off x="0" y="0"/>
+                      <a:ext cx="4601217" cy="1228896"/>
+                    </a:xfrm>
+                    <a:prstGeom prst="rect">
+                      <a:avLst/>
+                    </a:prstGeom>
+                  </pic:spPr>
+                </pic:pic>
+              </a:graphicData>
+            </a:graphic>
+          </wp:inline>
+        </w:drawing>
+      </w:r>
+    </w:p>
+    <w:p>
+      <w:pPr>
+        <w:rPr>
+          <w:b/>
+          <w:bCs/>
+          <w:u w:val="single"/>
+        </w:rPr>
+      </w:pPr>
+      <w:r>
+        <w:rPr>
+          <w:rFonts w:ascii="Segoe UI Emoji" w:hAnsi="Segoe UI Emoji" w:cs="Segoe UI Emoji"/>
+          <w:b/>
+          <w:bCs/>
+          <w:u w:val="single"/>
+        </w:rPr>
+        <w:t>🧠</w:t>
+      </w:r>
+      <w:r>
+        <w:rPr>
+          <w:b/>
+          <w:bCs/>
+          <w:u w:val="single"/>
+        </w:rPr>
+        <w:t xml:space="preserve"> Paso 2: Usar listas como valores en el diccionario</w:t>
+      </w:r>
+    </w:p>
+    <w:p>
+      <w:pPr>
+        <w:rPr>
+          <w:u w:val="single"/>
+        </w:rPr>
+      </w:pPr>
+      <w:r>
+        <w:rPr>
+          <w:u w:val="single"/>
+        </w:rPr>
+        <w:t xml:space="preserve">En lugar de guardar solo una respuesta, ahora cada entrada del diccionario tendrá una </w:t>
+      </w:r>
+      <w:r>
+        <w:rPr>
+          <w:b/>
+          <w:bCs/>
+          <w:u w:val="single"/>
+        </w:rPr>
+        <w:t>lista de respuestas posibles</w:t>
+      </w:r>
+      <w:r>
+        <w:rPr>
+          <w:u w:val="single"/>
+        </w:rPr>
+        <w:t>.</w:t>
+      </w:r>
+    </w:p>
+    <w:p>
+      <w:pPr>
+        <w:rPr>
+          <w:u w:val="single"/>
+        </w:rPr>
+      </w:pPr>
+    </w:p>
+    <w:p>
+      <w:pPr>
+        <w:rPr>
+          <w:u w:val="single"/>
+        </w:rPr>
+      </w:pPr>
+      <w:r>
+        <w:rPr>
+          <w:u w:val="single"/>
+        </w:rPr>
+        <w:drawing>
+          <wp:inline distT="0" distB="0" distL="0" distR="0" wp14:anchorId="1104D24D" wp14:editId="0C58B9BE">
+            <wp:extent cx="5400040" cy="4201795"/>
+            <wp:effectExtent l="0" t="0" r="0" b="8255"/>
+            <wp:docPr id="1988553762" name="Imagen 1"/>
+            <wp:cNvGraphicFramePr>
+              <a:graphicFrameLocks xmlns:a="http://schemas.openxmlformats.org/drawingml/2006/main" noChangeAspect="1"/>
+            </wp:cNvGraphicFramePr>
+            <a:graphic xmlns:a="http://schemas.openxmlformats.org/drawingml/2006/main">
+              <a:graphicData uri="http://schemas.openxmlformats.org/drawingml/2006/picture">
+                <pic:pic xmlns:pic="http://schemas.openxmlformats.org/drawingml/2006/picture">
+                  <pic:nvPicPr>
+                    <pic:cNvPr id="1988553762" name=""/>
+                    <pic:cNvPicPr/>
+                  </pic:nvPicPr>
+                  <pic:blipFill>
+                    <a:blip r:embed="rId15"/>
+                    <a:stretch>
+                      <a:fillRect/>
+                    </a:stretch>
+                  </pic:blipFill>
+                  <pic:spPr>
+                    <a:xfrm>
+                      <a:off x="0" y="0"/>
+                      <a:ext cx="5400040" cy="4201795"/>
+                    </a:xfrm>
+                    <a:prstGeom prst="rect">
+                      <a:avLst/>
+                    </a:prstGeom>
+                  </pic:spPr>
+                </pic:pic>
+              </a:graphicData>
+            </a:graphic>
+          </wp:inline>
+        </w:drawing>
+      </w:r>
+      <w:r>
+        <w:rPr>
+          <w:u w:val="single"/>
+        </w:rPr>
+        <w:br/>
+      </w:r>
+      <w:r>
+        <w:rPr>
+          <w:u w:val="single"/>
+        </w:rPr>
+        <w:drawing>
+          <wp:inline distT="0" distB="0" distL="0" distR="0" wp14:anchorId="50A3DEE3" wp14:editId="6C8CAF57">
+            <wp:extent cx="5400040" cy="1733550"/>
+            <wp:effectExtent l="0" t="0" r="0" b="0"/>
+            <wp:docPr id="118066980" name="Imagen 1" descr="Texto&#10;&#10;El contenido generado por IA puede ser incorrecto."/>
+            <wp:cNvGraphicFramePr>
+              <a:graphicFrameLocks xmlns:a="http://schemas.openxmlformats.org/drawingml/2006/main" noChangeAspect="1"/>
+            </wp:cNvGraphicFramePr>
+            <a:graphic xmlns:a="http://schemas.openxmlformats.org/drawingml/2006/main">
+              <a:graphicData uri="http://schemas.openxmlformats.org/drawingml/2006/picture">
+                <pic:pic xmlns:pic="http://schemas.openxmlformats.org/drawingml/2006/picture">
+                  <pic:nvPicPr>
+                    <pic:cNvPr id="118066980" name="Imagen 1" descr="Texto&#10;&#10;El contenido generado por IA puede ser incorrecto."/>
+                    <pic:cNvPicPr/>
+                  </pic:nvPicPr>
+                  <pic:blipFill>
+                    <a:blip r:embed="rId16"/>
+                    <a:stretch>
+                      <a:fillRect/>
+                    </a:stretch>
+                  </pic:blipFill>
+                  <pic:spPr>
+                    <a:xfrm>
+                      <a:off x="0" y="0"/>
+                      <a:ext cx="5400040" cy="1733550"/>
+                    </a:xfrm>
+                    <a:prstGeom prst="rect">
+                      <a:avLst/>
+                    </a:prstGeom>
+                  </pic:spPr>
+                </pic:pic>
+              </a:graphicData>
+            </a:graphic>
+          </wp:inline>
+        </w:drawing>
+      </w:r>
+    </w:p>
+    <w:p>
+      <w:pPr>
+        <w:rPr>
+          <w:u w:val="single"/>
+        </w:rPr>
+      </w:pPr>
+      <w:r>
+        <w:rPr>
+          <w:u w:val="single"/>
+        </w:rPr>
+        <w:t>También puedes duplicar las claves sin tilde (como "</w:t>
+      </w:r>
+      <w:proofErr w:type="spellStart"/>
+      <w:r>
+        <w:rPr>
+          <w:u w:val="single"/>
+        </w:rPr>
+        <w:t>adios</w:t>
+      </w:r>
+      <w:proofErr w:type="spellEnd"/>
+      <w:r>
+        <w:rPr>
+          <w:u w:val="single"/>
+        </w:rPr>
+        <w:t>") o usar otras variantes si quieres.</w:t>
+      </w:r>
+    </w:p>
+    <w:p>
+      <w:pPr>
+        <w:rPr>
+          <w:b/>
+          <w:bCs/>
+          <w:u w:val="single"/>
+        </w:rPr>
+      </w:pPr>
+      <w:r>
+        <w:rPr>
+          <w:rFonts w:ascii="Aptos" w:hAnsi="Aptos" w:cs="Aptos"/>
+          <w:b/>
+          <w:bCs/>
+          <w:u w:val="single"/>
+        </w:rPr>
+        <w:t>🪜</w:t>
+      </w:r>
+      <w:r>
+        <w:rPr>
+          <w:b/>
+          <w:bCs/>
+          <w:u w:val="single"/>
+        </w:rPr>
+        <w:t xml:space="preserve"> Paso 3: Modificar el </w:t>
+      </w:r>
+      <w:proofErr w:type="spellStart"/>
+      <w:r>
+        <w:rPr>
+          <w:b/>
+          <w:bCs/>
+          <w:u w:val="single"/>
+        </w:rPr>
+        <w:t>chatbot</w:t>
+      </w:r>
+      <w:proofErr w:type="spellEnd"/>
+      <w:r>
+        <w:rPr>
+          <w:b/>
+          <w:bCs/>
+          <w:u w:val="single"/>
+        </w:rPr>
+        <w:t xml:space="preserve"> para usar </w:t>
+      </w:r>
+      <w:proofErr w:type="spellStart"/>
+      <w:r>
+        <w:rPr>
+          <w:b/>
+          <w:bCs/>
+          <w:u w:val="single"/>
+        </w:rPr>
+        <w:t>random.choice</w:t>
+      </w:r>
+      <w:proofErr w:type="spellEnd"/>
+      <w:r>
+        <w:rPr>
+          <w:b/>
+          <w:bCs/>
+          <w:u w:val="single"/>
+        </w:rPr>
+        <w:t>()</w:t>
+      </w:r>
+    </w:p>
+    <w:p>
+      <w:pPr>
+        <w:rPr>
+          <w:u w:val="single"/>
+        </w:rPr>
+      </w:pPr>
+      <w:r>
+        <w:rPr>
+          <w:u w:val="single"/>
+        </w:rPr>
+        <w:t xml:space="preserve">Este método elige </w:t>
+      </w:r>
+      <w:r>
+        <w:rPr>
+          <w:b/>
+          <w:bCs/>
+          <w:u w:val="single"/>
+        </w:rPr>
+        <w:t>una respuesta aleatoria</w:t>
+      </w:r>
+      <w:r>
+        <w:rPr>
+          <w:u w:val="single"/>
+        </w:rPr>
+        <w:t xml:space="preserve"> de la lista:</w:t>
+      </w:r>
+    </w:p>
+    <w:p>
+      <w:pPr>
+        <w:rPr>
+          <w:u w:val="single"/>
+        </w:rPr>
+      </w:pPr>
+      <w:r>
+        <w:rPr>
+          <w:u w:val="single"/>
+        </w:rPr>
+        <w:drawing>
+          <wp:inline distT="0" distB="0" distL="0" distR="0" wp14:anchorId="498D3D30" wp14:editId="1E3AD402">
+            <wp:extent cx="5400040" cy="2883535"/>
+            <wp:effectExtent l="0" t="0" r="0" b="0"/>
+            <wp:docPr id="793823395" name="Imagen 1"/>
+            <wp:cNvGraphicFramePr>
+              <a:graphicFrameLocks xmlns:a="http://schemas.openxmlformats.org/drawingml/2006/main" noChangeAspect="1"/>
+            </wp:cNvGraphicFramePr>
+            <a:graphic xmlns:a="http://schemas.openxmlformats.org/drawingml/2006/main">
+              <a:graphicData uri="http://schemas.openxmlformats.org/drawingml/2006/picture">
+                <pic:pic xmlns:pic="http://schemas.openxmlformats.org/drawingml/2006/picture">
+                  <pic:nvPicPr>
+                    <pic:cNvPr id="793823395" name=""/>
+                    <pic:cNvPicPr/>
+                  </pic:nvPicPr>
+                  <pic:blipFill>
+                    <a:blip r:embed="rId17"/>
+                    <a:stretch>
+                      <a:fillRect/>
+                    </a:stretch>
+                  </pic:blipFill>
+                  <pic:spPr>
+                    <a:xfrm>
+                      <a:off x="0" y="0"/>
+                      <a:ext cx="5400040" cy="2883535"/>
+                    </a:xfrm>
+                    <a:prstGeom prst="rect">
+                      <a:avLst/>
+                    </a:prstGeom>
+                  </pic:spPr>
+                </pic:pic>
+              </a:graphicData>
+            </a:graphic>
+          </wp:inline>
+        </w:drawing>
+      </w:r>
+      <w:r>
+        <w:rPr>
+          <w:u w:val="single"/>
+        </w:rPr>
+        <w:br/>
+      </w:r>
+      <w:r>
+        <w:rPr>
+          <w:u w:val="single"/>
+        </w:rPr>
+        <w:drawing>
+          <wp:inline distT="0" distB="0" distL="0" distR="0" wp14:anchorId="46152F0A" wp14:editId="3D497AF3">
+            <wp:extent cx="5400040" cy="2045970"/>
+            <wp:effectExtent l="0" t="0" r="0" b="0"/>
+            <wp:docPr id="19749647" name="Imagen 1" descr="Texto&#10;&#10;El contenido generado por IA puede ser incorrecto."/>
+            <wp:cNvGraphicFramePr>
+              <a:graphicFrameLocks xmlns:a="http://schemas.openxmlformats.org/drawingml/2006/main" noChangeAspect="1"/>
+            </wp:cNvGraphicFramePr>
+            <a:graphic xmlns:a="http://schemas.openxmlformats.org/drawingml/2006/main">
+              <a:graphicData uri="http://schemas.openxmlformats.org/drawingml/2006/picture">
+                <pic:pic xmlns:pic="http://schemas.openxmlformats.org/drawingml/2006/picture">
+                  <pic:nvPicPr>
+                    <pic:cNvPr id="19749647" name="Imagen 1" descr="Texto&#10;&#10;El contenido generado por IA puede ser incorrecto."/>
+                    <pic:cNvPicPr/>
+                  </pic:nvPicPr>
+                  <pic:blipFill>
+                    <a:blip r:embed="rId18"/>
+                    <a:stretch>
+                      <a:fillRect/>
+                    </a:stretch>
+                  </pic:blipFill>
+                  <pic:spPr>
+                    <a:xfrm>
+                      <a:off x="0" y="0"/>
+                      <a:ext cx="5400040" cy="2045970"/>
+                    </a:xfrm>
+                    <a:prstGeom prst="rect">
+                      <a:avLst/>
+                    </a:prstGeom>
+                  </pic:spPr>
+                </pic:pic>
+              </a:graphicData>
+            </a:graphic>
+          </wp:inline>
+        </w:drawing>
+      </w:r>
+    </w:p>
+    <w:p>
+      <w:pPr>
+        <w:rPr>
+          <w:b/>
+          <w:bCs/>
+          <w:u w:val="single"/>
+        </w:rPr>
+      </w:pPr>
+      <w:r>
+        <w:rPr>
+          <w:rFonts w:ascii="Segoe UI Emoji" w:hAnsi="Segoe UI Emoji" w:cs="Segoe UI Emoji"/>
+          <w:b/>
+          <w:bCs/>
+          <w:u w:val="single"/>
+        </w:rPr>
+        <w:t>✅</w:t>
+      </w:r>
+      <w:r>
+        <w:rPr>
+          <w:b/>
+          <w:bCs/>
+          <w:u w:val="single"/>
+        </w:rPr>
+        <w:t xml:space="preserve"> ¿Qué logras con esto?</w:t>
+      </w:r>
+    </w:p>
+    <w:p>
+      <w:pPr>
+        <w:numPr>
+          <w:ilvl w:val="0"/>
+          <w:numId w:val="9"/>
+        </w:numPr>
+        <w:rPr>
+          <w:u w:val="single"/>
+        </w:rPr>
+      </w:pPr>
+      <w:r>
+        <w:rPr>
+          <w:u w:val="single"/>
+        </w:rPr>
+        <w:t xml:space="preserve">El </w:t>
+      </w:r>
+      <w:proofErr w:type="spellStart"/>
+      <w:r>
+        <w:rPr>
+          <w:u w:val="single"/>
+        </w:rPr>
+        <w:t>chatbot</w:t>
+      </w:r>
+      <w:proofErr w:type="spellEnd"/>
+      <w:r>
+        <w:rPr>
+          <w:u w:val="single"/>
+        </w:rPr>
+        <w:t xml:space="preserve"> se siente más humano.</w:t>
+      </w:r>
+    </w:p>
+    <w:p>
+      <w:pPr>
+        <w:numPr>
+          <w:ilvl w:val="0"/>
+          <w:numId w:val="9"/>
+        </w:numPr>
+        <w:rPr>
+          <w:u w:val="single"/>
+        </w:rPr>
+      </w:pPr>
+      <w:r>
+        <w:rPr>
+          <w:u w:val="single"/>
+        </w:rPr>
+        <w:t>Puedes hacer que las respuestas sean más variadas o incluso divertidas.</w:t>
+      </w:r>
+    </w:p>
+    <w:p>
+      <w:pPr>
+        <w:numPr>
+          <w:ilvl w:val="0"/>
+          <w:numId w:val="9"/>
+        </w:numPr>
+        <w:rPr>
+          <w:u w:val="single"/>
+        </w:rPr>
+      </w:pPr>
+      <w:r>
+        <w:rPr>
+          <w:u w:val="single"/>
+        </w:rPr>
+        <w:t>Aprendes una estructura más flexible, ideal para proyectos más grandes.</w:t>
+      </w:r>
+    </w:p>
+    <w:p>
+      <w:pPr>
+        <w:rPr>
+          <w:u w:val="single"/>
+        </w:rPr>
+      </w:pPr>
+    </w:p>
     <w:p/>
     <w:p/>
     <w:sectPr>
@@ -2635,6 +3278,155 @@
     </w:lvl>
   </w:abstractNum>
   <w:abstractNum w:abstractNumId="7" w15:restartNumberingAfterBreak="0">
+    <w:nsid w:val="58FA3BD0"/>
+    <w:multiLevelType w:val="multilevel"/>
+    <w:tmpl w:val="BAA62CD2"/>
+    <w:lvl w:ilvl="0">
+      <w:start w:val="1"/>
+      <w:numFmt w:val="bullet"/>
+      <w:lvlText w:val=""/>
+      <w:lvlJc w:val="left"/>
+      <w:pPr>
+        <w:tabs>
+          <w:tab w:val="num" w:pos="720"/>
+        </w:tabs>
+        <w:ind w:left="720" w:hanging="360"/>
+      </w:pPr>
+      <w:rPr>
+        <w:rFonts w:ascii="Symbol" w:hAnsi="Symbol" w:hint="default"/>
+        <w:sz w:val="20"/>
+      </w:rPr>
+    </w:lvl>
+    <w:lvl w:ilvl="1" w:tentative="1">
+      <w:start w:val="1"/>
+      <w:numFmt w:val="bullet"/>
+      <w:lvlText w:val="o"/>
+      <w:lvlJc w:val="left"/>
+      <w:pPr>
+        <w:tabs>
+          <w:tab w:val="num" w:pos="1440"/>
+        </w:tabs>
+        <w:ind w:left="1440" w:hanging="360"/>
+      </w:pPr>
+      <w:rPr>
+        <w:rFonts w:ascii="Courier New" w:hAnsi="Courier New" w:hint="default"/>
+        <w:sz w:val="20"/>
+      </w:rPr>
+    </w:lvl>
+    <w:lvl w:ilvl="2" w:tentative="1">
+      <w:start w:val="1"/>
+      <w:numFmt w:val="bullet"/>
+      <w:lvlText w:val=""/>
+      <w:lvlJc w:val="left"/>
+      <w:pPr>
+        <w:tabs>
+          <w:tab w:val="num" w:pos="2160"/>
+        </w:tabs>
+        <w:ind w:left="2160" w:hanging="360"/>
+      </w:pPr>
+      <w:rPr>
+        <w:rFonts w:ascii="Wingdings" w:hAnsi="Wingdings" w:hint="default"/>
+        <w:sz w:val="20"/>
+      </w:rPr>
+    </w:lvl>
+    <w:lvl w:ilvl="3" w:tentative="1">
+      <w:start w:val="1"/>
+      <w:numFmt w:val="bullet"/>
+      <w:lvlText w:val=""/>
+      <w:lvlJc w:val="left"/>
+      <w:pPr>
+        <w:tabs>
+          <w:tab w:val="num" w:pos="2880"/>
+        </w:tabs>
+        <w:ind w:left="2880" w:hanging="360"/>
+      </w:pPr>
+      <w:rPr>
+        <w:rFonts w:ascii="Wingdings" w:hAnsi="Wingdings" w:hint="default"/>
+        <w:sz w:val="20"/>
+      </w:rPr>
+    </w:lvl>
+    <w:lvl w:ilvl="4" w:tentative="1">
+      <w:start w:val="1"/>
+      <w:numFmt w:val="bullet"/>
+      <w:lvlText w:val=""/>
+      <w:lvlJc w:val="left"/>
+      <w:pPr>
+        <w:tabs>
+          <w:tab w:val="num" w:pos="3600"/>
+        </w:tabs>
+        <w:ind w:left="3600" w:hanging="360"/>
+      </w:pPr>
+      <w:rPr>
+        <w:rFonts w:ascii="Wingdings" w:hAnsi="Wingdings" w:hint="default"/>
+        <w:sz w:val="20"/>
+      </w:rPr>
+    </w:lvl>
+    <w:lvl w:ilvl="5" w:tentative="1">
+      <w:start w:val="1"/>
+      <w:numFmt w:val="bullet"/>
+      <w:lvlText w:val=""/>
+      <w:lvlJc w:val="left"/>
+      <w:pPr>
+        <w:tabs>
+          <w:tab w:val="num" w:pos="4320"/>
+        </w:tabs>
+        <w:ind w:left="4320" w:hanging="360"/>
+      </w:pPr>
+      <w:rPr>
+        <w:rFonts w:ascii="Wingdings" w:hAnsi="Wingdings" w:hint="default"/>
+        <w:sz w:val="20"/>
+      </w:rPr>
+    </w:lvl>
+    <w:lvl w:ilvl="6" w:tentative="1">
+      <w:start w:val="1"/>
+      <w:numFmt w:val="bullet"/>
+      <w:lvlText w:val=""/>
+      <w:lvlJc w:val="left"/>
+      <w:pPr>
+        <w:tabs>
+          <w:tab w:val="num" w:pos="5040"/>
+        </w:tabs>
+        <w:ind w:left="5040" w:hanging="360"/>
+      </w:pPr>
+      <w:rPr>
+        <w:rFonts w:ascii="Wingdings" w:hAnsi="Wingdings" w:hint="default"/>
+        <w:sz w:val="20"/>
+      </w:rPr>
+    </w:lvl>
+    <w:lvl w:ilvl="7" w:tentative="1">
+      <w:start w:val="1"/>
+      <w:numFmt w:val="bullet"/>
+      <w:lvlText w:val=""/>
+      <w:lvlJc w:val="left"/>
+      <w:pPr>
+        <w:tabs>
+          <w:tab w:val="num" w:pos="5760"/>
+        </w:tabs>
+        <w:ind w:left="5760" w:hanging="360"/>
+      </w:pPr>
+      <w:rPr>
+        <w:rFonts w:ascii="Wingdings" w:hAnsi="Wingdings" w:hint="default"/>
+        <w:sz w:val="20"/>
+      </w:rPr>
+    </w:lvl>
+    <w:lvl w:ilvl="8" w:tentative="1">
+      <w:start w:val="1"/>
+      <w:numFmt w:val="bullet"/>
+      <w:lvlText w:val=""/>
+      <w:lvlJc w:val="left"/>
+      <w:pPr>
+        <w:tabs>
+          <w:tab w:val="num" w:pos="6480"/>
+        </w:tabs>
+        <w:ind w:left="6480" w:hanging="360"/>
+      </w:pPr>
+      <w:rPr>
+        <w:rFonts w:ascii="Wingdings" w:hAnsi="Wingdings" w:hint="default"/>
+        <w:sz w:val="20"/>
+      </w:rPr>
+    </w:lvl>
+  </w:abstractNum>
+  <w:abstractNum w:abstractNumId="8" w15:restartNumberingAfterBreak="0">
     <w:nsid w:val="7DBA2678"/>
     <w:multiLevelType w:val="multilevel"/>
     <w:tmpl w:val="FE8010DC"/>
@@ -2799,13 +3591,16 @@
     <w:abstractNumId w:val="1"/>
   </w:num>
   <w:num w:numId="6" w16cid:durableId="342783669">
-    <w:abstractNumId w:val="7"/>
+    <w:abstractNumId w:val="8"/>
   </w:num>
   <w:num w:numId="7" w16cid:durableId="1935430665">
     <w:abstractNumId w:val="2"/>
   </w:num>
   <w:num w:numId="8" w16cid:durableId="1311709690">
     <w:abstractNumId w:val="0"/>
+  </w:num>
+  <w:num w:numId="9" w16cid:durableId="1777287723">
+    <w:abstractNumId w:val="7"/>
   </w:num>
 </w:numbering>
 </file>

</xml_diff>

<commit_message>
chatbot que pueda entender preguntas parecidas, aunque no sean exactamente iguales.
</commit_message>
<xml_diff>
--- a/Qué es un ChatBot.docx
+++ b/Qué es un ChatBot.docx
@@ -2257,6 +2257,712 @@
       </w:pPr>
     </w:p>
     <w:p/>
+    <w:p>
+      <w:r>
+        <w:t xml:space="preserve">¡Perfecto! Ahora vamos a dar un paso más avanzado y convertir nuestro </w:t>
+      </w:r>
+      <w:proofErr w:type="spellStart"/>
+      <w:r>
+        <w:t>chatbot</w:t>
+      </w:r>
+      <w:proofErr w:type="spellEnd"/>
+      <w:r>
+        <w:t xml:space="preserve"> </w:t>
+      </w:r>
+      <w:r>
+        <w:rPr>
+          <w:b/>
+          <w:bCs/>
+        </w:rPr>
+        <w:t>basado en reglas</w:t>
+      </w:r>
+      <w:r>
+        <w:t xml:space="preserve"> en uno que pueda entender </w:t>
+      </w:r>
+      <w:r>
+        <w:rPr>
+          <w:b/>
+          <w:bCs/>
+        </w:rPr>
+        <w:t>preguntas parecidas</w:t>
+      </w:r>
+      <w:r>
+        <w:t>, aunque no sean exactamente iguales.</w:t>
+      </w:r>
+    </w:p>
+    <w:p>
+      <w:r>
+        <w:t xml:space="preserve">Para esto, vamos a usar una técnica básica de </w:t>
+      </w:r>
+      <w:r>
+        <w:rPr>
+          <w:b/>
+          <w:bCs/>
+        </w:rPr>
+        <w:t>procesamiento de lenguaje natural (NLP)</w:t>
+      </w:r>
+      <w:r>
+        <w:t xml:space="preserve"> llamada </w:t>
+      </w:r>
+      <w:r>
+        <w:rPr>
+          <w:b/>
+          <w:bCs/>
+        </w:rPr>
+        <w:t>coincidencia difusa (</w:t>
+      </w:r>
+      <w:proofErr w:type="spellStart"/>
+      <w:r>
+        <w:rPr>
+          <w:b/>
+          <w:bCs/>
+        </w:rPr>
+        <w:t>fuzzy</w:t>
+      </w:r>
+      <w:proofErr w:type="spellEnd"/>
+      <w:r>
+        <w:rPr>
+          <w:b/>
+          <w:bCs/>
+        </w:rPr>
+        <w:t xml:space="preserve"> </w:t>
+      </w:r>
+      <w:proofErr w:type="spellStart"/>
+      <w:r>
+        <w:rPr>
+          <w:b/>
+          <w:bCs/>
+        </w:rPr>
+        <w:t>matching</w:t>
+      </w:r>
+      <w:proofErr w:type="spellEnd"/>
+      <w:r>
+        <w:rPr>
+          <w:b/>
+          <w:bCs/>
+        </w:rPr>
+        <w:t>)</w:t>
+      </w:r>
+      <w:r>
+        <w:t>.</w:t>
+      </w:r>
+    </w:p>
+    <w:p/>
+    <w:p>
+      <w:pPr>
+        <w:rPr>
+          <w:b/>
+          <w:bCs/>
+        </w:rPr>
+      </w:pPr>
+      <w:r>
+        <w:rPr>
+          <w:rFonts w:ascii="Segoe UI Emoji" w:hAnsi="Segoe UI Emoji" w:cs="Segoe UI Emoji"/>
+          <w:b/>
+          <w:bCs/>
+        </w:rPr>
+        <w:t>🎯</w:t>
+      </w:r>
+      <w:r>
+        <w:rPr>
+          <w:b/>
+          <w:bCs/>
+        </w:rPr>
+        <w:t xml:space="preserve"> Objetivo:</w:t>
+      </w:r>
+    </w:p>
+    <w:p>
+      <w:r>
+        <w:t xml:space="preserve">Queremos que el </w:t>
+      </w:r>
+      <w:proofErr w:type="spellStart"/>
+      <w:r>
+        <w:t>chatbot</w:t>
+      </w:r>
+      <w:proofErr w:type="spellEnd"/>
+      <w:r>
+        <w:t xml:space="preserve"> entienda cosas como:</w:t>
+      </w:r>
+    </w:p>
+    <w:p>
+      <w:pPr>
+        <w:numPr>
+          <w:ilvl w:val="0"/>
+          <w:numId w:val="10"/>
+        </w:numPr>
+      </w:pPr>
+      <w:r>
+        <w:t xml:space="preserve">"Hola" → </w:t>
+      </w:r>
+      <w:r>
+        <w:rPr>
+          <w:rFonts w:ascii="Segoe UI Emoji" w:hAnsi="Segoe UI Emoji" w:cs="Segoe UI Emoji"/>
+        </w:rPr>
+        <w:t>✅</w:t>
+      </w:r>
+      <w:r>
+        <w:t xml:space="preserve"> reconoce</w:t>
+      </w:r>
+    </w:p>
+    <w:p>
+      <w:pPr>
+        <w:numPr>
+          <w:ilvl w:val="0"/>
+          <w:numId w:val="10"/>
+        </w:numPr>
+      </w:pPr>
+      <w:r>
+        <w:t>"</w:t>
+      </w:r>
+      <w:proofErr w:type="spellStart"/>
+      <w:r>
+        <w:t>Holaa</w:t>
+      </w:r>
+      <w:proofErr w:type="spellEnd"/>
+      <w:r>
+        <w:t xml:space="preserve">" → </w:t>
+      </w:r>
+      <w:r>
+        <w:rPr>
+          <w:rFonts w:ascii="Segoe UI Emoji" w:hAnsi="Segoe UI Emoji" w:cs="Segoe UI Emoji"/>
+        </w:rPr>
+        <w:t>✅</w:t>
+      </w:r>
+      <w:r>
+        <w:t xml:space="preserve"> reconoce (aunque tenga una letra de m</w:t>
+      </w:r>
+      <w:r>
+        <w:rPr>
+          <w:rFonts w:ascii="Aptos" w:hAnsi="Aptos" w:cs="Aptos"/>
+        </w:rPr>
+        <w:t>á</w:t>
+      </w:r>
+      <w:r>
+        <w:t>s)</w:t>
+      </w:r>
+    </w:p>
+    <w:p>
+      <w:pPr>
+        <w:numPr>
+          <w:ilvl w:val="0"/>
+          <w:numId w:val="10"/>
+        </w:numPr>
+      </w:pPr>
+      <w:r>
+        <w:t xml:space="preserve">"Cómo te encuentras" → </w:t>
+      </w:r>
+      <w:r>
+        <w:rPr>
+          <w:rFonts w:ascii="Segoe UI Emoji" w:hAnsi="Segoe UI Emoji" w:cs="Segoe UI Emoji"/>
+        </w:rPr>
+        <w:t>✅</w:t>
+      </w:r>
+      <w:r>
+        <w:t xml:space="preserve"> lo interpreta como "</w:t>
+      </w:r>
+      <w:r>
+        <w:rPr>
+          <w:rFonts w:ascii="Aptos" w:hAnsi="Aptos" w:cs="Aptos"/>
+        </w:rPr>
+        <w:t>¿</w:t>
+      </w:r>
+      <w:r>
+        <w:t>c</w:t>
+      </w:r>
+      <w:r>
+        <w:rPr>
+          <w:rFonts w:ascii="Aptos" w:hAnsi="Aptos" w:cs="Aptos"/>
+        </w:rPr>
+        <w:t>ó</w:t>
+      </w:r>
+      <w:r>
+        <w:t>mo est</w:t>
+      </w:r>
+      <w:r>
+        <w:rPr>
+          <w:rFonts w:ascii="Aptos" w:hAnsi="Aptos" w:cs="Aptos"/>
+        </w:rPr>
+        <w:t>á</w:t>
+      </w:r>
+      <w:r>
+        <w:t>s?"</w:t>
+      </w:r>
+    </w:p>
+    <w:p/>
+    <w:p>
+      <w:pPr>
+        <w:rPr>
+          <w:b/>
+          <w:bCs/>
+        </w:rPr>
+      </w:pPr>
+      <w:r>
+        <w:rPr>
+          <w:rFonts w:ascii="Segoe UI Emoji" w:hAnsi="Segoe UI Emoji" w:cs="Segoe UI Emoji"/>
+          <w:b/>
+          <w:bCs/>
+        </w:rPr>
+        <w:t>🧰</w:t>
+      </w:r>
+      <w:r>
+        <w:rPr>
+          <w:b/>
+          <w:bCs/>
+        </w:rPr>
+        <w:t xml:space="preserve"> Herramienta: </w:t>
+      </w:r>
+      <w:proofErr w:type="spellStart"/>
+      <w:r>
+        <w:rPr>
+          <w:b/>
+          <w:bCs/>
+        </w:rPr>
+        <w:t>fuzzywuzzy</w:t>
+      </w:r>
+      <w:proofErr w:type="spellEnd"/>
+      <w:r>
+        <w:rPr>
+          <w:b/>
+          <w:bCs/>
+        </w:rPr>
+        <w:t xml:space="preserve"> (o </w:t>
+      </w:r>
+      <w:proofErr w:type="spellStart"/>
+      <w:r>
+        <w:rPr>
+          <w:b/>
+          <w:bCs/>
+        </w:rPr>
+        <w:t>rapidfuzz</w:t>
+      </w:r>
+      <w:proofErr w:type="spellEnd"/>
+      <w:r>
+        <w:rPr>
+          <w:b/>
+          <w:bCs/>
+        </w:rPr>
+        <w:t>, que es más rápida)</w:t>
+      </w:r>
+    </w:p>
+    <w:p>
+      <w:r>
+        <w:t xml:space="preserve">Usaremos la librería </w:t>
+      </w:r>
+      <w:proofErr w:type="spellStart"/>
+      <w:r>
+        <w:rPr>
+          <w:b/>
+          <w:bCs/>
+        </w:rPr>
+        <w:t>fuzzywuzzy</w:t>
+      </w:r>
+      <w:proofErr w:type="spellEnd"/>
+      <w:r>
+        <w:t xml:space="preserve"> o su versión más moderna </w:t>
+      </w:r>
+      <w:proofErr w:type="spellStart"/>
+      <w:r>
+        <w:rPr>
+          <w:b/>
+          <w:bCs/>
+        </w:rPr>
+        <w:t>rapidfuzz</w:t>
+      </w:r>
+      <w:proofErr w:type="spellEnd"/>
+      <w:r>
+        <w:t xml:space="preserve"> para comparar frases y ver cuál es la más parecida.</w:t>
+      </w:r>
+    </w:p>
+    <w:p>
+      <w:r>
+        <w:pict w14:anchorId="437718F1">
+          <v:rect id="_x0000_i1055" style="width:0;height:1.5pt" o:hralign="center" o:hrstd="t" o:hr="t" fillcolor="#a0a0a0" stroked="f"/>
+        </w:pict>
+      </w:r>
+    </w:p>
+    <w:p>
+      <w:pPr>
+        <w:rPr>
+          <w:b/>
+          <w:bCs/>
+        </w:rPr>
+      </w:pPr>
+      <w:r>
+        <w:rPr>
+          <w:rFonts w:ascii="Segoe UI Emoji" w:hAnsi="Segoe UI Emoji" w:cs="Segoe UI Emoji"/>
+          <w:b/>
+          <w:bCs/>
+        </w:rPr>
+        <w:t>✅</w:t>
+      </w:r>
+      <w:r>
+        <w:rPr>
+          <w:b/>
+          <w:bCs/>
+        </w:rPr>
+        <w:t xml:space="preserve"> Paso 1: Instalar la librería</w:t>
+      </w:r>
+    </w:p>
+    <w:p>
+      <w:r>
+        <w:t>Abre la terminal o consola y ejecuta:</w:t>
+      </w:r>
+    </w:p>
+    <w:p/>
+    <w:p>
+      <w:r>
+        <w:drawing>
+          <wp:inline distT="0" distB="0" distL="0" distR="0" wp14:anchorId="23DD12DB" wp14:editId="374D2D81">
+            <wp:extent cx="5400040" cy="995680"/>
+            <wp:effectExtent l="0" t="0" r="0" b="0"/>
+            <wp:docPr id="1741416351" name="Imagen 1"/>
+            <wp:cNvGraphicFramePr>
+              <a:graphicFrameLocks xmlns:a="http://schemas.openxmlformats.org/drawingml/2006/main" noChangeAspect="1"/>
+            </wp:cNvGraphicFramePr>
+            <a:graphic xmlns:a="http://schemas.openxmlformats.org/drawingml/2006/main">
+              <a:graphicData uri="http://schemas.openxmlformats.org/drawingml/2006/picture">
+                <pic:pic xmlns:pic="http://schemas.openxmlformats.org/drawingml/2006/picture">
+                  <pic:nvPicPr>
+                    <pic:cNvPr id="1741416351" name=""/>
+                    <pic:cNvPicPr/>
+                  </pic:nvPicPr>
+                  <pic:blipFill>
+                    <a:blip r:embed="rId19"/>
+                    <a:stretch>
+                      <a:fillRect/>
+                    </a:stretch>
+                  </pic:blipFill>
+                  <pic:spPr>
+                    <a:xfrm>
+                      <a:off x="0" y="0"/>
+                      <a:ext cx="5400040" cy="995680"/>
+                    </a:xfrm>
+                    <a:prstGeom prst="rect">
+                      <a:avLst/>
+                    </a:prstGeom>
+                  </pic:spPr>
+                </pic:pic>
+              </a:graphicData>
+            </a:graphic>
+          </wp:inline>
+        </w:drawing>
+      </w:r>
+    </w:p>
+    <w:p>
+      <w:pPr>
+        <w:rPr>
+          <w:b/>
+          <w:bCs/>
+        </w:rPr>
+      </w:pPr>
+      <w:r>
+        <w:rPr>
+          <w:rFonts w:ascii="Segoe UI Emoji" w:hAnsi="Segoe UI Emoji" w:cs="Segoe UI Emoji"/>
+          <w:b/>
+          <w:bCs/>
+        </w:rPr>
+        <w:t>🧠</w:t>
+      </w:r>
+      <w:r>
+        <w:rPr>
+          <w:b/>
+          <w:bCs/>
+        </w:rPr>
+        <w:t xml:space="preserve"> Paso 2: Código del </w:t>
+      </w:r>
+      <w:proofErr w:type="spellStart"/>
+      <w:r>
+        <w:rPr>
+          <w:b/>
+          <w:bCs/>
+        </w:rPr>
+        <w:t>chatbot</w:t>
+      </w:r>
+      <w:proofErr w:type="spellEnd"/>
+      <w:r>
+        <w:rPr>
+          <w:b/>
+          <w:bCs/>
+        </w:rPr>
+        <w:t xml:space="preserve"> con coincidencia aproximada</w:t>
+      </w:r>
+    </w:p>
+    <w:p>
+      <w:r>
+        <w:t xml:space="preserve">Aquí tienes un </w:t>
+      </w:r>
+      <w:proofErr w:type="spellStart"/>
+      <w:r>
+        <w:t>chatbot</w:t>
+      </w:r>
+      <w:proofErr w:type="spellEnd"/>
+      <w:r>
+        <w:t xml:space="preserve"> que compara lo que escribe el usuario con todas las frases que conoce, y elige la más parecida si supera un </w:t>
+      </w:r>
+      <w:r>
+        <w:rPr>
+          <w:b/>
+          <w:bCs/>
+        </w:rPr>
+        <w:t>porcentaje mínimo de coincidencia</w:t>
+      </w:r>
+      <w:r>
+        <w:t xml:space="preserve"> (por ejemplo, 80%).</w:t>
+      </w:r>
+    </w:p>
+    <w:p/>
+    <w:p>
+      <w:r>
+        <w:drawing>
+          <wp:inline distT="0" distB="0" distL="0" distR="0" wp14:anchorId="52A6B143" wp14:editId="3845EB88">
+            <wp:extent cx="5400040" cy="2728595"/>
+            <wp:effectExtent l="0" t="0" r="0" b="0"/>
+            <wp:docPr id="1337706924" name="Imagen 1"/>
+            <wp:cNvGraphicFramePr>
+              <a:graphicFrameLocks xmlns:a="http://schemas.openxmlformats.org/drawingml/2006/main" noChangeAspect="1"/>
+            </wp:cNvGraphicFramePr>
+            <a:graphic xmlns:a="http://schemas.openxmlformats.org/drawingml/2006/main">
+              <a:graphicData uri="http://schemas.openxmlformats.org/drawingml/2006/picture">
+                <pic:pic xmlns:pic="http://schemas.openxmlformats.org/drawingml/2006/picture">
+                  <pic:nvPicPr>
+                    <pic:cNvPr id="1337706924" name=""/>
+                    <pic:cNvPicPr/>
+                  </pic:nvPicPr>
+                  <pic:blipFill>
+                    <a:blip r:embed="rId20"/>
+                    <a:stretch>
+                      <a:fillRect/>
+                    </a:stretch>
+                  </pic:blipFill>
+                  <pic:spPr>
+                    <a:xfrm>
+                      <a:off x="0" y="0"/>
+                      <a:ext cx="5400040" cy="2728595"/>
+                    </a:xfrm>
+                    <a:prstGeom prst="rect">
+                      <a:avLst/>
+                    </a:prstGeom>
+                  </pic:spPr>
+                </pic:pic>
+              </a:graphicData>
+            </a:graphic>
+          </wp:inline>
+        </w:drawing>
+      </w:r>
+      <w:r>
+        <w:br/>
+      </w:r>
+      <w:r>
+        <w:drawing>
+          <wp:inline distT="0" distB="0" distL="0" distR="0" wp14:anchorId="2D20056B" wp14:editId="2002A37B">
+            <wp:extent cx="5400040" cy="2731135"/>
+            <wp:effectExtent l="0" t="0" r="0" b="0"/>
+            <wp:docPr id="64324540" name="Imagen 1" descr="Texto&#10;&#10;El contenido generado por IA puede ser incorrecto."/>
+            <wp:cNvGraphicFramePr>
+              <a:graphicFrameLocks xmlns:a="http://schemas.openxmlformats.org/drawingml/2006/main" noChangeAspect="1"/>
+            </wp:cNvGraphicFramePr>
+            <a:graphic xmlns:a="http://schemas.openxmlformats.org/drawingml/2006/main">
+              <a:graphicData uri="http://schemas.openxmlformats.org/drawingml/2006/picture">
+                <pic:pic xmlns:pic="http://schemas.openxmlformats.org/drawingml/2006/picture">
+                  <pic:nvPicPr>
+                    <pic:cNvPr id="64324540" name="Imagen 1" descr="Texto&#10;&#10;El contenido generado por IA puede ser incorrecto."/>
+                    <pic:cNvPicPr/>
+                  </pic:nvPicPr>
+                  <pic:blipFill>
+                    <a:blip r:embed="rId21"/>
+                    <a:stretch>
+                      <a:fillRect/>
+                    </a:stretch>
+                  </pic:blipFill>
+                  <pic:spPr>
+                    <a:xfrm>
+                      <a:off x="0" y="0"/>
+                      <a:ext cx="5400040" cy="2731135"/>
+                    </a:xfrm>
+                    <a:prstGeom prst="rect">
+                      <a:avLst/>
+                    </a:prstGeom>
+                  </pic:spPr>
+                </pic:pic>
+              </a:graphicData>
+            </a:graphic>
+          </wp:inline>
+        </w:drawing>
+      </w:r>
+    </w:p>
+    <w:p>
+      <w:pPr>
+        <w:rPr>
+          <w:b/>
+          <w:bCs/>
+        </w:rPr>
+      </w:pPr>
+      <w:r>
+        <w:rPr>
+          <w:rFonts w:ascii="Segoe UI Emoji" w:hAnsi="Segoe UI Emoji" w:cs="Segoe UI Emoji"/>
+          <w:b/>
+          <w:bCs/>
+        </w:rPr>
+        <w:t>🔍</w:t>
+      </w:r>
+      <w:r>
+        <w:rPr>
+          <w:b/>
+          <w:bCs/>
+        </w:rPr>
+        <w:t xml:space="preserve"> ¿Cómo funciona esto?</w:t>
+      </w:r>
+    </w:p>
+    <w:p>
+      <w:pPr>
+        <w:numPr>
+          <w:ilvl w:val="0"/>
+          <w:numId w:val="11"/>
+        </w:numPr>
+      </w:pPr>
+      <w:proofErr w:type="spellStart"/>
+      <w:r>
+        <w:t>process.extractOne</w:t>
+      </w:r>
+      <w:proofErr w:type="spellEnd"/>
+      <w:r>
+        <w:t>() compara lo que el usuario escribió con todas las frases del diccionario.</w:t>
+      </w:r>
+    </w:p>
+    <w:p>
+      <w:pPr>
+        <w:numPr>
+          <w:ilvl w:val="0"/>
+          <w:numId w:val="11"/>
+        </w:numPr>
+      </w:pPr>
+      <w:r>
+        <w:t>Devuelve:</w:t>
+      </w:r>
+    </w:p>
+    <w:p>
+      <w:pPr>
+        <w:numPr>
+          <w:ilvl w:val="1"/>
+          <w:numId w:val="11"/>
+        </w:numPr>
+      </w:pPr>
+      <w:proofErr w:type="spellStart"/>
+      <w:r>
+        <w:t>mejor_coincidencia</w:t>
+      </w:r>
+      <w:proofErr w:type="spellEnd"/>
+      <w:r>
+        <w:t>: la frase más parecida.</w:t>
+      </w:r>
+    </w:p>
+    <w:p>
+      <w:pPr>
+        <w:numPr>
+          <w:ilvl w:val="1"/>
+          <w:numId w:val="11"/>
+        </w:numPr>
+      </w:pPr>
+      <w:proofErr w:type="spellStart"/>
+      <w:r>
+        <w:t>puntuacion</w:t>
+      </w:r>
+      <w:proofErr w:type="spellEnd"/>
+      <w:r>
+        <w:t>: cuán parecida es, en porcentaje (de 0 a 100).</w:t>
+      </w:r>
+    </w:p>
+    <w:p>
+      <w:pPr>
+        <w:numPr>
+          <w:ilvl w:val="0"/>
+          <w:numId w:val="11"/>
+        </w:numPr>
+      </w:pPr>
+      <w:r>
+        <w:t xml:space="preserve">Si la puntuación es </w:t>
+      </w:r>
+      <w:r>
+        <w:rPr>
+          <w:b/>
+          <w:bCs/>
+        </w:rPr>
+        <w:t>mayor o igual al 80%</w:t>
+      </w:r>
+      <w:r>
+        <w:t xml:space="preserve">, el </w:t>
+      </w:r>
+      <w:proofErr w:type="spellStart"/>
+      <w:r>
+        <w:t>chatbot</w:t>
+      </w:r>
+      <w:proofErr w:type="spellEnd"/>
+      <w:r>
+        <w:t xml:space="preserve"> responde como si fuera esa frase.</w:t>
+      </w:r>
+    </w:p>
+    <w:p>
+      <w:pPr>
+        <w:rPr>
+          <w:b/>
+          <w:bCs/>
+        </w:rPr>
+      </w:pPr>
+      <w:r>
+        <w:rPr>
+          <w:rFonts w:ascii="Segoe UI Emoji" w:hAnsi="Segoe UI Emoji" w:cs="Segoe UI Emoji"/>
+          <w:b/>
+          <w:bCs/>
+        </w:rPr>
+        <w:t>✅</w:t>
+      </w:r>
+      <w:r>
+        <w:rPr>
+          <w:b/>
+          <w:bCs/>
+        </w:rPr>
+        <w:t xml:space="preserve"> Ventajas:</w:t>
+      </w:r>
+    </w:p>
+    <w:p>
+      <w:pPr>
+        <w:numPr>
+          <w:ilvl w:val="0"/>
+          <w:numId w:val="12"/>
+        </w:numPr>
+      </w:pPr>
+      <w:r>
+        <w:t>El usuario no tiene que escribir frases exactas.</w:t>
+      </w:r>
+    </w:p>
+    <w:p>
+      <w:pPr>
+        <w:numPr>
+          <w:ilvl w:val="0"/>
+          <w:numId w:val="12"/>
+        </w:numPr>
+      </w:pPr>
+      <w:r>
+        <w:t>Más flexible, sin usar inteligencia artificial completa.</w:t>
+      </w:r>
+    </w:p>
+    <w:p>
+      <w:pPr>
+        <w:numPr>
+          <w:ilvl w:val="0"/>
+          <w:numId w:val="12"/>
+        </w:numPr>
+      </w:pPr>
+      <w:r>
+        <w:t>Aún fácil de mantener.</w:t>
+      </w:r>
+    </w:p>
+    <w:p>
+      <w:r>
+        <w:br/>
+      </w:r>
+    </w:p>
+    <w:p/>
     <w:p/>
     <w:sectPr>
       <w:pgSz w:w="11906" w:h="16838"/>
@@ -2718,6 +3424,155 @@
     </w:lvl>
   </w:abstractNum>
   <w:abstractNum w:abstractNumId="3" w15:restartNumberingAfterBreak="0">
+    <w:nsid w:val="279F4AD4"/>
+    <w:multiLevelType w:val="multilevel"/>
+    <w:tmpl w:val="CBEEFC44"/>
+    <w:lvl w:ilvl="0">
+      <w:start w:val="1"/>
+      <w:numFmt w:val="bullet"/>
+      <w:lvlText w:val=""/>
+      <w:lvlJc w:val="left"/>
+      <w:pPr>
+        <w:tabs>
+          <w:tab w:val="num" w:pos="720"/>
+        </w:tabs>
+        <w:ind w:left="720" w:hanging="360"/>
+      </w:pPr>
+      <w:rPr>
+        <w:rFonts w:ascii="Symbol" w:hAnsi="Symbol" w:hint="default"/>
+        <w:sz w:val="20"/>
+      </w:rPr>
+    </w:lvl>
+    <w:lvl w:ilvl="1" w:tentative="1">
+      <w:start w:val="1"/>
+      <w:numFmt w:val="bullet"/>
+      <w:lvlText w:val="o"/>
+      <w:lvlJc w:val="left"/>
+      <w:pPr>
+        <w:tabs>
+          <w:tab w:val="num" w:pos="1440"/>
+        </w:tabs>
+        <w:ind w:left="1440" w:hanging="360"/>
+      </w:pPr>
+      <w:rPr>
+        <w:rFonts w:ascii="Courier New" w:hAnsi="Courier New" w:hint="default"/>
+        <w:sz w:val="20"/>
+      </w:rPr>
+    </w:lvl>
+    <w:lvl w:ilvl="2" w:tentative="1">
+      <w:start w:val="1"/>
+      <w:numFmt w:val="bullet"/>
+      <w:lvlText w:val=""/>
+      <w:lvlJc w:val="left"/>
+      <w:pPr>
+        <w:tabs>
+          <w:tab w:val="num" w:pos="2160"/>
+        </w:tabs>
+        <w:ind w:left="2160" w:hanging="360"/>
+      </w:pPr>
+      <w:rPr>
+        <w:rFonts w:ascii="Wingdings" w:hAnsi="Wingdings" w:hint="default"/>
+        <w:sz w:val="20"/>
+      </w:rPr>
+    </w:lvl>
+    <w:lvl w:ilvl="3" w:tentative="1">
+      <w:start w:val="1"/>
+      <w:numFmt w:val="bullet"/>
+      <w:lvlText w:val=""/>
+      <w:lvlJc w:val="left"/>
+      <w:pPr>
+        <w:tabs>
+          <w:tab w:val="num" w:pos="2880"/>
+        </w:tabs>
+        <w:ind w:left="2880" w:hanging="360"/>
+      </w:pPr>
+      <w:rPr>
+        <w:rFonts w:ascii="Wingdings" w:hAnsi="Wingdings" w:hint="default"/>
+        <w:sz w:val="20"/>
+      </w:rPr>
+    </w:lvl>
+    <w:lvl w:ilvl="4" w:tentative="1">
+      <w:start w:val="1"/>
+      <w:numFmt w:val="bullet"/>
+      <w:lvlText w:val=""/>
+      <w:lvlJc w:val="left"/>
+      <w:pPr>
+        <w:tabs>
+          <w:tab w:val="num" w:pos="3600"/>
+        </w:tabs>
+        <w:ind w:left="3600" w:hanging="360"/>
+      </w:pPr>
+      <w:rPr>
+        <w:rFonts w:ascii="Wingdings" w:hAnsi="Wingdings" w:hint="default"/>
+        <w:sz w:val="20"/>
+      </w:rPr>
+    </w:lvl>
+    <w:lvl w:ilvl="5" w:tentative="1">
+      <w:start w:val="1"/>
+      <w:numFmt w:val="bullet"/>
+      <w:lvlText w:val=""/>
+      <w:lvlJc w:val="left"/>
+      <w:pPr>
+        <w:tabs>
+          <w:tab w:val="num" w:pos="4320"/>
+        </w:tabs>
+        <w:ind w:left="4320" w:hanging="360"/>
+      </w:pPr>
+      <w:rPr>
+        <w:rFonts w:ascii="Wingdings" w:hAnsi="Wingdings" w:hint="default"/>
+        <w:sz w:val="20"/>
+      </w:rPr>
+    </w:lvl>
+    <w:lvl w:ilvl="6" w:tentative="1">
+      <w:start w:val="1"/>
+      <w:numFmt w:val="bullet"/>
+      <w:lvlText w:val=""/>
+      <w:lvlJc w:val="left"/>
+      <w:pPr>
+        <w:tabs>
+          <w:tab w:val="num" w:pos="5040"/>
+        </w:tabs>
+        <w:ind w:left="5040" w:hanging="360"/>
+      </w:pPr>
+      <w:rPr>
+        <w:rFonts w:ascii="Wingdings" w:hAnsi="Wingdings" w:hint="default"/>
+        <w:sz w:val="20"/>
+      </w:rPr>
+    </w:lvl>
+    <w:lvl w:ilvl="7" w:tentative="1">
+      <w:start w:val="1"/>
+      <w:numFmt w:val="bullet"/>
+      <w:lvlText w:val=""/>
+      <w:lvlJc w:val="left"/>
+      <w:pPr>
+        <w:tabs>
+          <w:tab w:val="num" w:pos="5760"/>
+        </w:tabs>
+        <w:ind w:left="5760" w:hanging="360"/>
+      </w:pPr>
+      <w:rPr>
+        <w:rFonts w:ascii="Wingdings" w:hAnsi="Wingdings" w:hint="default"/>
+        <w:sz w:val="20"/>
+      </w:rPr>
+    </w:lvl>
+    <w:lvl w:ilvl="8" w:tentative="1">
+      <w:start w:val="1"/>
+      <w:numFmt w:val="bullet"/>
+      <w:lvlText w:val=""/>
+      <w:lvlJc w:val="left"/>
+      <w:pPr>
+        <w:tabs>
+          <w:tab w:val="num" w:pos="6480"/>
+        </w:tabs>
+        <w:ind w:left="6480" w:hanging="360"/>
+      </w:pPr>
+      <w:rPr>
+        <w:rFonts w:ascii="Wingdings" w:hAnsi="Wingdings" w:hint="default"/>
+        <w:sz w:val="20"/>
+      </w:rPr>
+    </w:lvl>
+  </w:abstractNum>
+  <w:abstractNum w:abstractNumId="4" w15:restartNumberingAfterBreak="0">
     <w:nsid w:val="2B383CD2"/>
     <w:multiLevelType w:val="multilevel"/>
     <w:tmpl w:val="08422314"/>
@@ -2830,7 +3685,7 @@
       </w:pPr>
     </w:lvl>
   </w:abstractNum>
-  <w:abstractNum w:abstractNumId="4" w15:restartNumberingAfterBreak="0">
+  <w:abstractNum w:abstractNumId="5" w15:restartNumberingAfterBreak="0">
     <w:nsid w:val="38113660"/>
     <w:multiLevelType w:val="multilevel"/>
     <w:tmpl w:val="6DC834E8"/>
@@ -2979,7 +3834,156 @@
       </w:rPr>
     </w:lvl>
   </w:abstractNum>
-  <w:abstractNum w:abstractNumId="5" w15:restartNumberingAfterBreak="0">
+  <w:abstractNum w:abstractNumId="6" w15:restartNumberingAfterBreak="0">
+    <w:nsid w:val="4A340448"/>
+    <w:multiLevelType w:val="multilevel"/>
+    <w:tmpl w:val="FD3C71AC"/>
+    <w:lvl w:ilvl="0">
+      <w:start w:val="1"/>
+      <w:numFmt w:val="bullet"/>
+      <w:lvlText w:val=""/>
+      <w:lvlJc w:val="left"/>
+      <w:pPr>
+        <w:tabs>
+          <w:tab w:val="num" w:pos="720"/>
+        </w:tabs>
+        <w:ind w:left="720" w:hanging="360"/>
+      </w:pPr>
+      <w:rPr>
+        <w:rFonts w:ascii="Symbol" w:hAnsi="Symbol" w:hint="default"/>
+        <w:sz w:val="20"/>
+      </w:rPr>
+    </w:lvl>
+    <w:lvl w:ilvl="1" w:tentative="1">
+      <w:start w:val="1"/>
+      <w:numFmt w:val="bullet"/>
+      <w:lvlText w:val="o"/>
+      <w:lvlJc w:val="left"/>
+      <w:pPr>
+        <w:tabs>
+          <w:tab w:val="num" w:pos="1440"/>
+        </w:tabs>
+        <w:ind w:left="1440" w:hanging="360"/>
+      </w:pPr>
+      <w:rPr>
+        <w:rFonts w:ascii="Courier New" w:hAnsi="Courier New" w:hint="default"/>
+        <w:sz w:val="20"/>
+      </w:rPr>
+    </w:lvl>
+    <w:lvl w:ilvl="2" w:tentative="1">
+      <w:start w:val="1"/>
+      <w:numFmt w:val="bullet"/>
+      <w:lvlText w:val=""/>
+      <w:lvlJc w:val="left"/>
+      <w:pPr>
+        <w:tabs>
+          <w:tab w:val="num" w:pos="2160"/>
+        </w:tabs>
+        <w:ind w:left="2160" w:hanging="360"/>
+      </w:pPr>
+      <w:rPr>
+        <w:rFonts w:ascii="Wingdings" w:hAnsi="Wingdings" w:hint="default"/>
+        <w:sz w:val="20"/>
+      </w:rPr>
+    </w:lvl>
+    <w:lvl w:ilvl="3" w:tentative="1">
+      <w:start w:val="1"/>
+      <w:numFmt w:val="bullet"/>
+      <w:lvlText w:val=""/>
+      <w:lvlJc w:val="left"/>
+      <w:pPr>
+        <w:tabs>
+          <w:tab w:val="num" w:pos="2880"/>
+        </w:tabs>
+        <w:ind w:left="2880" w:hanging="360"/>
+      </w:pPr>
+      <w:rPr>
+        <w:rFonts w:ascii="Wingdings" w:hAnsi="Wingdings" w:hint="default"/>
+        <w:sz w:val="20"/>
+      </w:rPr>
+    </w:lvl>
+    <w:lvl w:ilvl="4" w:tentative="1">
+      <w:start w:val="1"/>
+      <w:numFmt w:val="bullet"/>
+      <w:lvlText w:val=""/>
+      <w:lvlJc w:val="left"/>
+      <w:pPr>
+        <w:tabs>
+          <w:tab w:val="num" w:pos="3600"/>
+        </w:tabs>
+        <w:ind w:left="3600" w:hanging="360"/>
+      </w:pPr>
+      <w:rPr>
+        <w:rFonts w:ascii="Wingdings" w:hAnsi="Wingdings" w:hint="default"/>
+        <w:sz w:val="20"/>
+      </w:rPr>
+    </w:lvl>
+    <w:lvl w:ilvl="5" w:tentative="1">
+      <w:start w:val="1"/>
+      <w:numFmt w:val="bullet"/>
+      <w:lvlText w:val=""/>
+      <w:lvlJc w:val="left"/>
+      <w:pPr>
+        <w:tabs>
+          <w:tab w:val="num" w:pos="4320"/>
+        </w:tabs>
+        <w:ind w:left="4320" w:hanging="360"/>
+      </w:pPr>
+      <w:rPr>
+        <w:rFonts w:ascii="Wingdings" w:hAnsi="Wingdings" w:hint="default"/>
+        <w:sz w:val="20"/>
+      </w:rPr>
+    </w:lvl>
+    <w:lvl w:ilvl="6" w:tentative="1">
+      <w:start w:val="1"/>
+      <w:numFmt w:val="bullet"/>
+      <w:lvlText w:val=""/>
+      <w:lvlJc w:val="left"/>
+      <w:pPr>
+        <w:tabs>
+          <w:tab w:val="num" w:pos="5040"/>
+        </w:tabs>
+        <w:ind w:left="5040" w:hanging="360"/>
+      </w:pPr>
+      <w:rPr>
+        <w:rFonts w:ascii="Wingdings" w:hAnsi="Wingdings" w:hint="default"/>
+        <w:sz w:val="20"/>
+      </w:rPr>
+    </w:lvl>
+    <w:lvl w:ilvl="7" w:tentative="1">
+      <w:start w:val="1"/>
+      <w:numFmt w:val="bullet"/>
+      <w:lvlText w:val=""/>
+      <w:lvlJc w:val="left"/>
+      <w:pPr>
+        <w:tabs>
+          <w:tab w:val="num" w:pos="5760"/>
+        </w:tabs>
+        <w:ind w:left="5760" w:hanging="360"/>
+      </w:pPr>
+      <w:rPr>
+        <w:rFonts w:ascii="Wingdings" w:hAnsi="Wingdings" w:hint="default"/>
+        <w:sz w:val="20"/>
+      </w:rPr>
+    </w:lvl>
+    <w:lvl w:ilvl="8" w:tentative="1">
+      <w:start w:val="1"/>
+      <w:numFmt w:val="bullet"/>
+      <w:lvlText w:val=""/>
+      <w:lvlJc w:val="left"/>
+      <w:pPr>
+        <w:tabs>
+          <w:tab w:val="num" w:pos="6480"/>
+        </w:tabs>
+        <w:ind w:left="6480" w:hanging="360"/>
+      </w:pPr>
+      <w:rPr>
+        <w:rFonts w:ascii="Wingdings" w:hAnsi="Wingdings" w:hint="default"/>
+        <w:sz w:val="20"/>
+      </w:rPr>
+    </w:lvl>
+  </w:abstractNum>
+  <w:abstractNum w:abstractNumId="7" w15:restartNumberingAfterBreak="0">
     <w:nsid w:val="4B6952AB"/>
     <w:multiLevelType w:val="multilevel"/>
     <w:tmpl w:val="5470CAB6"/>
@@ -3128,7 +4132,7 @@
       </w:rPr>
     </w:lvl>
   </w:abstractNum>
-  <w:abstractNum w:abstractNumId="6" w15:restartNumberingAfterBreak="0">
+  <w:abstractNum w:abstractNumId="8" w15:restartNumberingAfterBreak="0">
     <w:nsid w:val="51932F64"/>
     <w:multiLevelType w:val="multilevel"/>
     <w:tmpl w:val="78420E40"/>
@@ -3277,7 +4281,156 @@
       </w:rPr>
     </w:lvl>
   </w:abstractNum>
-  <w:abstractNum w:abstractNumId="7" w15:restartNumberingAfterBreak="0">
+  <w:abstractNum w:abstractNumId="9" w15:restartNumberingAfterBreak="0">
+    <w:nsid w:val="57CF55C8"/>
+    <w:multiLevelType w:val="multilevel"/>
+    <w:tmpl w:val="4C94502E"/>
+    <w:lvl w:ilvl="0">
+      <w:start w:val="1"/>
+      <w:numFmt w:val="bullet"/>
+      <w:lvlText w:val=""/>
+      <w:lvlJc w:val="left"/>
+      <w:pPr>
+        <w:tabs>
+          <w:tab w:val="num" w:pos="720"/>
+        </w:tabs>
+        <w:ind w:left="720" w:hanging="360"/>
+      </w:pPr>
+      <w:rPr>
+        <w:rFonts w:ascii="Symbol" w:hAnsi="Symbol" w:hint="default"/>
+        <w:sz w:val="20"/>
+      </w:rPr>
+    </w:lvl>
+    <w:lvl w:ilvl="1">
+      <w:start w:val="1"/>
+      <w:numFmt w:val="bullet"/>
+      <w:lvlText w:val="o"/>
+      <w:lvlJc w:val="left"/>
+      <w:pPr>
+        <w:tabs>
+          <w:tab w:val="num" w:pos="1440"/>
+        </w:tabs>
+        <w:ind w:left="1440" w:hanging="360"/>
+      </w:pPr>
+      <w:rPr>
+        <w:rFonts w:ascii="Courier New" w:hAnsi="Courier New" w:hint="default"/>
+        <w:sz w:val="20"/>
+      </w:rPr>
+    </w:lvl>
+    <w:lvl w:ilvl="2" w:tentative="1">
+      <w:start w:val="1"/>
+      <w:numFmt w:val="bullet"/>
+      <w:lvlText w:val=""/>
+      <w:lvlJc w:val="left"/>
+      <w:pPr>
+        <w:tabs>
+          <w:tab w:val="num" w:pos="2160"/>
+        </w:tabs>
+        <w:ind w:left="2160" w:hanging="360"/>
+      </w:pPr>
+      <w:rPr>
+        <w:rFonts w:ascii="Wingdings" w:hAnsi="Wingdings" w:hint="default"/>
+        <w:sz w:val="20"/>
+      </w:rPr>
+    </w:lvl>
+    <w:lvl w:ilvl="3" w:tentative="1">
+      <w:start w:val="1"/>
+      <w:numFmt w:val="bullet"/>
+      <w:lvlText w:val=""/>
+      <w:lvlJc w:val="left"/>
+      <w:pPr>
+        <w:tabs>
+          <w:tab w:val="num" w:pos="2880"/>
+        </w:tabs>
+        <w:ind w:left="2880" w:hanging="360"/>
+      </w:pPr>
+      <w:rPr>
+        <w:rFonts w:ascii="Wingdings" w:hAnsi="Wingdings" w:hint="default"/>
+        <w:sz w:val="20"/>
+      </w:rPr>
+    </w:lvl>
+    <w:lvl w:ilvl="4" w:tentative="1">
+      <w:start w:val="1"/>
+      <w:numFmt w:val="bullet"/>
+      <w:lvlText w:val=""/>
+      <w:lvlJc w:val="left"/>
+      <w:pPr>
+        <w:tabs>
+          <w:tab w:val="num" w:pos="3600"/>
+        </w:tabs>
+        <w:ind w:left="3600" w:hanging="360"/>
+      </w:pPr>
+      <w:rPr>
+        <w:rFonts w:ascii="Wingdings" w:hAnsi="Wingdings" w:hint="default"/>
+        <w:sz w:val="20"/>
+      </w:rPr>
+    </w:lvl>
+    <w:lvl w:ilvl="5" w:tentative="1">
+      <w:start w:val="1"/>
+      <w:numFmt w:val="bullet"/>
+      <w:lvlText w:val=""/>
+      <w:lvlJc w:val="left"/>
+      <w:pPr>
+        <w:tabs>
+          <w:tab w:val="num" w:pos="4320"/>
+        </w:tabs>
+        <w:ind w:left="4320" w:hanging="360"/>
+      </w:pPr>
+      <w:rPr>
+        <w:rFonts w:ascii="Wingdings" w:hAnsi="Wingdings" w:hint="default"/>
+        <w:sz w:val="20"/>
+      </w:rPr>
+    </w:lvl>
+    <w:lvl w:ilvl="6" w:tentative="1">
+      <w:start w:val="1"/>
+      <w:numFmt w:val="bullet"/>
+      <w:lvlText w:val=""/>
+      <w:lvlJc w:val="left"/>
+      <w:pPr>
+        <w:tabs>
+          <w:tab w:val="num" w:pos="5040"/>
+        </w:tabs>
+        <w:ind w:left="5040" w:hanging="360"/>
+      </w:pPr>
+      <w:rPr>
+        <w:rFonts w:ascii="Wingdings" w:hAnsi="Wingdings" w:hint="default"/>
+        <w:sz w:val="20"/>
+      </w:rPr>
+    </w:lvl>
+    <w:lvl w:ilvl="7" w:tentative="1">
+      <w:start w:val="1"/>
+      <w:numFmt w:val="bullet"/>
+      <w:lvlText w:val=""/>
+      <w:lvlJc w:val="left"/>
+      <w:pPr>
+        <w:tabs>
+          <w:tab w:val="num" w:pos="5760"/>
+        </w:tabs>
+        <w:ind w:left="5760" w:hanging="360"/>
+      </w:pPr>
+      <w:rPr>
+        <w:rFonts w:ascii="Wingdings" w:hAnsi="Wingdings" w:hint="default"/>
+        <w:sz w:val="20"/>
+      </w:rPr>
+    </w:lvl>
+    <w:lvl w:ilvl="8" w:tentative="1">
+      <w:start w:val="1"/>
+      <w:numFmt w:val="bullet"/>
+      <w:lvlText w:val=""/>
+      <w:lvlJc w:val="left"/>
+      <w:pPr>
+        <w:tabs>
+          <w:tab w:val="num" w:pos="6480"/>
+        </w:tabs>
+        <w:ind w:left="6480" w:hanging="360"/>
+      </w:pPr>
+      <w:rPr>
+        <w:rFonts w:ascii="Wingdings" w:hAnsi="Wingdings" w:hint="default"/>
+        <w:sz w:val="20"/>
+      </w:rPr>
+    </w:lvl>
+  </w:abstractNum>
+  <w:abstractNum w:abstractNumId="10" w15:restartNumberingAfterBreak="0">
     <w:nsid w:val="58FA3BD0"/>
     <w:multiLevelType w:val="multilevel"/>
     <w:tmpl w:val="BAA62CD2"/>
@@ -3426,7 +4579,7 @@
       </w:rPr>
     </w:lvl>
   </w:abstractNum>
-  <w:abstractNum w:abstractNumId="8" w15:restartNumberingAfterBreak="0">
+  <w:abstractNum w:abstractNumId="11" w15:restartNumberingAfterBreak="0">
     <w:nsid w:val="7DBA2678"/>
     <w:multiLevelType w:val="multilevel"/>
     <w:tmpl w:val="FE8010DC"/>
@@ -3576,22 +4729,22 @@
     </w:lvl>
   </w:abstractNum>
   <w:num w:numId="1" w16cid:durableId="42292420">
-    <w:abstractNumId w:val="3"/>
+    <w:abstractNumId w:val="4"/>
   </w:num>
   <w:num w:numId="2" w16cid:durableId="2098284828">
-    <w:abstractNumId w:val="4"/>
+    <w:abstractNumId w:val="5"/>
   </w:num>
   <w:num w:numId="3" w16cid:durableId="299264413">
-    <w:abstractNumId w:val="5"/>
+    <w:abstractNumId w:val="7"/>
   </w:num>
   <w:num w:numId="4" w16cid:durableId="317421376">
-    <w:abstractNumId w:val="6"/>
+    <w:abstractNumId w:val="8"/>
   </w:num>
   <w:num w:numId="5" w16cid:durableId="1091312114">
     <w:abstractNumId w:val="1"/>
   </w:num>
   <w:num w:numId="6" w16cid:durableId="342783669">
-    <w:abstractNumId w:val="8"/>
+    <w:abstractNumId w:val="11"/>
   </w:num>
   <w:num w:numId="7" w16cid:durableId="1935430665">
     <w:abstractNumId w:val="2"/>
@@ -3600,7 +4753,16 @@
     <w:abstractNumId w:val="0"/>
   </w:num>
   <w:num w:numId="9" w16cid:durableId="1777287723">
-    <w:abstractNumId w:val="7"/>
+    <w:abstractNumId w:val="10"/>
+  </w:num>
+  <w:num w:numId="10" w16cid:durableId="465634153">
+    <w:abstractNumId w:val="6"/>
+  </w:num>
+  <w:num w:numId="11" w16cid:durableId="679356222">
+    <w:abstractNumId w:val="9"/>
+  </w:num>
+  <w:num w:numId="12" w16cid:durableId="697238157">
+    <w:abstractNumId w:val="3"/>
   </w:num>
 </w:numbering>
 </file>

</xml_diff>

<commit_message>
ChatBot con memoria simple de la conversación.
</commit_message>
<xml_diff>
--- a/Qué es un ChatBot.docx
+++ b/Qué es un ChatBot.docx
@@ -1431,6 +1431,7 @@
           <w:numId w:val="7"/>
         </w:numPr>
       </w:pPr>
+      <w:proofErr w:type="gramStart"/>
       <w:r>
         <w:t>.</w:t>
       </w:r>
@@ -1439,6 +1440,7 @@
         <w:t>lower</w:t>
       </w:r>
       <w:proofErr w:type="spellEnd"/>
+      <w:proofErr w:type="gramEnd"/>
       <w:r>
         <w:t>() convierte el texto a minúsculas para que no importe si el usuario escribe "Hola" o "hola".</w:t>
       </w:r>
@@ -1450,6 +1452,7 @@
           <w:numId w:val="7"/>
         </w:numPr>
       </w:pPr>
+      <w:proofErr w:type="gramStart"/>
       <w:r>
         <w:t>.</w:t>
       </w:r>
@@ -1458,6 +1461,7 @@
         <w:t>strip</w:t>
       </w:r>
       <w:proofErr w:type="spellEnd"/>
+      <w:proofErr w:type="gramEnd"/>
       <w:r>
         <w:t>() elimina espacios extra al principio o al final.</w:t>
       </w:r>
@@ -2020,6 +2024,7 @@
         <w:t xml:space="preserve"> para usar </w:t>
       </w:r>
       <w:proofErr w:type="spellStart"/>
+      <w:proofErr w:type="gramStart"/>
       <w:r>
         <w:rPr>
           <w:b/>
@@ -2029,6 +2034,7 @@
         <w:t>random.choice</w:t>
       </w:r>
       <w:proofErr w:type="spellEnd"/>
+      <w:proofErr w:type="gramEnd"/>
       <w:r>
         <w:rPr>
           <w:b/>
@@ -2821,10 +2827,12 @@
         </w:numPr>
       </w:pPr>
       <w:proofErr w:type="spellStart"/>
+      <w:proofErr w:type="gramStart"/>
       <w:r>
         <w:t>process.extractOne</w:t>
       </w:r>
       <w:proofErr w:type="spellEnd"/>
+      <w:proofErr w:type="gramEnd"/>
       <w:r>
         <w:t>() compara lo que el usuario escribió con todas las frases del diccionario.</w:t>
       </w:r>
@@ -2958,6 +2966,529 @@
       </w:r>
     </w:p>
     <w:p>
+      <w:r>
+        <w:t xml:space="preserve">¡Excelente! Vamos a enseñarle al </w:t>
+      </w:r>
+      <w:proofErr w:type="spellStart"/>
+      <w:r>
+        <w:t>chatbot</w:t>
+      </w:r>
+      <w:proofErr w:type="spellEnd"/>
+      <w:r>
+        <w:t xml:space="preserve"> a </w:t>
+      </w:r>
+      <w:r>
+        <w:rPr>
+          <w:b/>
+          <w:bCs/>
+        </w:rPr>
+        <w:t>recordar el nombre del usuario</w:t>
+      </w:r>
+      <w:r>
+        <w:t xml:space="preserve"> y a tener </w:t>
+      </w:r>
+      <w:r>
+        <w:rPr>
+          <w:b/>
+          <w:bCs/>
+        </w:rPr>
+        <w:t>memoria simple de la conversación</w:t>
+      </w:r>
+      <w:r>
+        <w:t xml:space="preserve">. Esto lo hace parecer </w:t>
+      </w:r>
+      <w:proofErr w:type="gramStart"/>
+      <w:r>
+        <w:t>más inteligente y más personalizado</w:t>
+      </w:r>
+      <w:proofErr w:type="gramEnd"/>
+      <w:r>
+        <w:t>.</w:t>
+      </w:r>
+    </w:p>
+    <w:p/>
+    <w:p>
+      <w:pPr>
+        <w:rPr>
+          <w:b/>
+          <w:bCs/>
+        </w:rPr>
+      </w:pPr>
+      <w:r>
+        <w:rPr>
+          <w:rFonts w:ascii="Segoe UI Emoji" w:hAnsi="Segoe UI Emoji" w:cs="Segoe UI Emoji"/>
+          <w:b/>
+          <w:bCs/>
+        </w:rPr>
+        <w:t>🎯</w:t>
+      </w:r>
+      <w:r>
+        <w:rPr>
+          <w:b/>
+          <w:bCs/>
+        </w:rPr>
+        <w:t xml:space="preserve"> Objetivo:</w:t>
+      </w:r>
+    </w:p>
+    <w:p>
+      <w:pPr>
+        <w:numPr>
+          <w:ilvl w:val="0"/>
+          <w:numId w:val="13"/>
+        </w:numPr>
+      </w:pPr>
+      <w:r>
+        <w:t xml:space="preserve">El </w:t>
+      </w:r>
+      <w:proofErr w:type="spellStart"/>
+      <w:r>
+        <w:t>chatbot</w:t>
+      </w:r>
+      <w:proofErr w:type="spellEnd"/>
+      <w:r>
+        <w:t xml:space="preserve"> preguntará el nombre del usuario al inicio.</w:t>
+      </w:r>
+    </w:p>
+    <w:p>
+      <w:pPr>
+        <w:numPr>
+          <w:ilvl w:val="0"/>
+          <w:numId w:val="13"/>
+        </w:numPr>
+      </w:pPr>
+      <w:r>
+        <w:t>Luego usará el nombre en sus respuestas.</w:t>
+      </w:r>
+    </w:p>
+    <w:p>
+      <w:pPr>
+        <w:numPr>
+          <w:ilvl w:val="0"/>
+          <w:numId w:val="13"/>
+        </w:numPr>
+      </w:pPr>
+      <w:r>
+        <w:t>También podrá recordar si el usuario ya le preguntó algo antes (memoria básica)</w:t>
+      </w:r>
+    </w:p>
+    <w:p/>
+    <w:p>
+      <w:pPr>
+        <w:rPr>
+          <w:b/>
+          <w:bCs/>
+        </w:rPr>
+      </w:pPr>
+      <w:r>
+        <w:rPr>
+          <w:rFonts w:ascii="Segoe UI Emoji" w:hAnsi="Segoe UI Emoji" w:cs="Segoe UI Emoji"/>
+          <w:b/>
+          <w:bCs/>
+        </w:rPr>
+        <w:t>🧱</w:t>
+      </w:r>
+      <w:r>
+        <w:rPr>
+          <w:b/>
+          <w:bCs/>
+        </w:rPr>
+        <w:t xml:space="preserve"> Paso 1: Guardar el nombre del usuario</w:t>
+      </w:r>
+    </w:p>
+    <w:p>
+      <w:r>
+        <w:t>Al iniciar el programa, preguntamos el nombre y lo guardamos en una variable:</w:t>
+      </w:r>
+    </w:p>
+    <w:p/>
+    <w:p>
+      <w:r>
+        <w:drawing>
+          <wp:inline distT="0" distB="0" distL="0" distR="0" wp14:anchorId="354EA1DE" wp14:editId="0D36A014">
+            <wp:extent cx="5400040" cy="1443355"/>
+            <wp:effectExtent l="0" t="0" r="0" b="4445"/>
+            <wp:docPr id="1839094995" name="Imagen 1"/>
+            <wp:cNvGraphicFramePr>
+              <a:graphicFrameLocks xmlns:a="http://schemas.openxmlformats.org/drawingml/2006/main" noChangeAspect="1"/>
+            </wp:cNvGraphicFramePr>
+            <a:graphic xmlns:a="http://schemas.openxmlformats.org/drawingml/2006/main">
+              <a:graphicData uri="http://schemas.openxmlformats.org/drawingml/2006/picture">
+                <pic:pic xmlns:pic="http://schemas.openxmlformats.org/drawingml/2006/picture">
+                  <pic:nvPicPr>
+                    <pic:cNvPr id="1839094995" name=""/>
+                    <pic:cNvPicPr/>
+                  </pic:nvPicPr>
+                  <pic:blipFill>
+                    <a:blip r:embed="rId22"/>
+                    <a:stretch>
+                      <a:fillRect/>
+                    </a:stretch>
+                  </pic:blipFill>
+                  <pic:spPr>
+                    <a:xfrm>
+                      <a:off x="0" y="0"/>
+                      <a:ext cx="5400040" cy="1443355"/>
+                    </a:xfrm>
+                    <a:prstGeom prst="rect">
+                      <a:avLst/>
+                    </a:prstGeom>
+                  </pic:spPr>
+                </pic:pic>
+              </a:graphicData>
+            </a:graphic>
+          </wp:inline>
+        </w:drawing>
+      </w:r>
+    </w:p>
+    <w:p>
+      <w:pPr>
+        <w:rPr>
+          <w:b/>
+          <w:bCs/>
+        </w:rPr>
+      </w:pPr>
+      <w:r>
+        <w:rPr>
+          <w:rFonts w:ascii="Segoe UI Emoji" w:hAnsi="Segoe UI Emoji" w:cs="Segoe UI Emoji"/>
+          <w:b/>
+          <w:bCs/>
+        </w:rPr>
+        <w:t>🧠</w:t>
+      </w:r>
+      <w:r>
+        <w:rPr>
+          <w:b/>
+          <w:bCs/>
+        </w:rPr>
+        <w:t xml:space="preserve"> Paso 2: Agregar memoria básica</w:t>
+      </w:r>
+    </w:p>
+    <w:p>
+      <w:r>
+        <w:t>Creamos una lista o conjunto para recordar qué preguntas ya hizo el usuario. Así podemos decir, por ejemplo: "Ya me habías preguntado eso."</w:t>
+      </w:r>
+    </w:p>
+    <w:p/>
+    <w:p>
+      <w:r>
+        <w:rPr>
+          <w:rFonts w:ascii="Segoe UI Emoji" w:hAnsi="Segoe UI Emoji" w:cs="Segoe UI Emoji"/>
+        </w:rPr>
+        <w:t>🧠</w:t>
+      </w:r>
+      <w:r>
+        <w:t xml:space="preserve"> Paso 3: Código completo con nombre y memoria</w:t>
+      </w:r>
+    </w:p>
+    <w:p>
+      <w:r>
+        <w:drawing>
+          <wp:inline distT="0" distB="0" distL="0" distR="0" wp14:anchorId="56B0522D" wp14:editId="25D50A2E">
+            <wp:extent cx="5400040" cy="1791335"/>
+            <wp:effectExtent l="0" t="0" r="0" b="0"/>
+            <wp:docPr id="2046907586" name="Imagen 1"/>
+            <wp:cNvGraphicFramePr>
+              <a:graphicFrameLocks xmlns:a="http://schemas.openxmlformats.org/drawingml/2006/main" noChangeAspect="1"/>
+            </wp:cNvGraphicFramePr>
+            <a:graphic xmlns:a="http://schemas.openxmlformats.org/drawingml/2006/main">
+              <a:graphicData uri="http://schemas.openxmlformats.org/drawingml/2006/picture">
+                <pic:pic xmlns:pic="http://schemas.openxmlformats.org/drawingml/2006/picture">
+                  <pic:nvPicPr>
+                    <pic:cNvPr id="2046907586" name=""/>
+                    <pic:cNvPicPr/>
+                  </pic:nvPicPr>
+                  <pic:blipFill>
+                    <a:blip r:embed="rId23"/>
+                    <a:stretch>
+                      <a:fillRect/>
+                    </a:stretch>
+                  </pic:blipFill>
+                  <pic:spPr>
+                    <a:xfrm>
+                      <a:off x="0" y="0"/>
+                      <a:ext cx="5400040" cy="1791335"/>
+                    </a:xfrm>
+                    <a:prstGeom prst="rect">
+                      <a:avLst/>
+                    </a:prstGeom>
+                  </pic:spPr>
+                </pic:pic>
+              </a:graphicData>
+            </a:graphic>
+          </wp:inline>
+        </w:drawing>
+      </w:r>
+      <w:r>
+        <w:br/>
+      </w:r>
+      <w:r>
+        <w:drawing>
+          <wp:inline distT="0" distB="0" distL="0" distR="0" wp14:anchorId="4F47D24B" wp14:editId="333DEE0E">
+            <wp:extent cx="5400040" cy="2091055"/>
+            <wp:effectExtent l="0" t="0" r="0" b="4445"/>
+            <wp:docPr id="1289647157" name="Imagen 1"/>
+            <wp:cNvGraphicFramePr>
+              <a:graphicFrameLocks xmlns:a="http://schemas.openxmlformats.org/drawingml/2006/main" noChangeAspect="1"/>
+            </wp:cNvGraphicFramePr>
+            <a:graphic xmlns:a="http://schemas.openxmlformats.org/drawingml/2006/main">
+              <a:graphicData uri="http://schemas.openxmlformats.org/drawingml/2006/picture">
+                <pic:pic xmlns:pic="http://schemas.openxmlformats.org/drawingml/2006/picture">
+                  <pic:nvPicPr>
+                    <pic:cNvPr id="1289647157" name=""/>
+                    <pic:cNvPicPr/>
+                  </pic:nvPicPr>
+                  <pic:blipFill>
+                    <a:blip r:embed="rId24"/>
+                    <a:stretch>
+                      <a:fillRect/>
+                    </a:stretch>
+                  </pic:blipFill>
+                  <pic:spPr>
+                    <a:xfrm>
+                      <a:off x="0" y="0"/>
+                      <a:ext cx="5400040" cy="2091055"/>
+                    </a:xfrm>
+                    <a:prstGeom prst="rect">
+                      <a:avLst/>
+                    </a:prstGeom>
+                  </pic:spPr>
+                </pic:pic>
+              </a:graphicData>
+            </a:graphic>
+          </wp:inline>
+        </w:drawing>
+      </w:r>
+      <w:r>
+        <w:br/>
+      </w:r>
+      <w:r>
+        <w:drawing>
+          <wp:inline distT="0" distB="0" distL="0" distR="0" wp14:anchorId="4EEC4609" wp14:editId="1D41D217">
+            <wp:extent cx="5400040" cy="758190"/>
+            <wp:effectExtent l="0" t="0" r="0" b="3810"/>
+            <wp:docPr id="199817058" name="Imagen 1"/>
+            <wp:cNvGraphicFramePr>
+              <a:graphicFrameLocks xmlns:a="http://schemas.openxmlformats.org/drawingml/2006/main" noChangeAspect="1"/>
+            </wp:cNvGraphicFramePr>
+            <a:graphic xmlns:a="http://schemas.openxmlformats.org/drawingml/2006/main">
+              <a:graphicData uri="http://schemas.openxmlformats.org/drawingml/2006/picture">
+                <pic:pic xmlns:pic="http://schemas.openxmlformats.org/drawingml/2006/picture">
+                  <pic:nvPicPr>
+                    <pic:cNvPr id="199817058" name=""/>
+                    <pic:cNvPicPr/>
+                  </pic:nvPicPr>
+                  <pic:blipFill>
+                    <a:blip r:embed="rId25"/>
+                    <a:stretch>
+                      <a:fillRect/>
+                    </a:stretch>
+                  </pic:blipFill>
+                  <pic:spPr>
+                    <a:xfrm>
+                      <a:off x="0" y="0"/>
+                      <a:ext cx="5400040" cy="758190"/>
+                    </a:xfrm>
+                    <a:prstGeom prst="rect">
+                      <a:avLst/>
+                    </a:prstGeom>
+                  </pic:spPr>
+                </pic:pic>
+              </a:graphicData>
+            </a:graphic>
+          </wp:inline>
+        </w:drawing>
+      </w:r>
+      <w:r>
+        <w:br/>
+      </w:r>
+      <w:r>
+        <w:drawing>
+          <wp:inline distT="0" distB="0" distL="0" distR="0" wp14:anchorId="3AEC916E" wp14:editId="63385E92">
+            <wp:extent cx="5400040" cy="1787525"/>
+            <wp:effectExtent l="0" t="0" r="0" b="3175"/>
+            <wp:docPr id="1812174733" name="Imagen 1" descr="Texto&#10;&#10;El contenido generado por IA puede ser incorrecto."/>
+            <wp:cNvGraphicFramePr>
+              <a:graphicFrameLocks xmlns:a="http://schemas.openxmlformats.org/drawingml/2006/main" noChangeAspect="1"/>
+            </wp:cNvGraphicFramePr>
+            <a:graphic xmlns:a="http://schemas.openxmlformats.org/drawingml/2006/main">
+              <a:graphicData uri="http://schemas.openxmlformats.org/drawingml/2006/picture">
+                <pic:pic xmlns:pic="http://schemas.openxmlformats.org/drawingml/2006/picture">
+                  <pic:nvPicPr>
+                    <pic:cNvPr id="1812174733" name="Imagen 1" descr="Texto&#10;&#10;El contenido generado por IA puede ser incorrecto."/>
+                    <pic:cNvPicPr/>
+                  </pic:nvPicPr>
+                  <pic:blipFill>
+                    <a:blip r:embed="rId26"/>
+                    <a:stretch>
+                      <a:fillRect/>
+                    </a:stretch>
+                  </pic:blipFill>
+                  <pic:spPr>
+                    <a:xfrm>
+                      <a:off x="0" y="0"/>
+                      <a:ext cx="5400040" cy="1787525"/>
+                    </a:xfrm>
+                    <a:prstGeom prst="rect">
+                      <a:avLst/>
+                    </a:prstGeom>
+                  </pic:spPr>
+                </pic:pic>
+              </a:graphicData>
+            </a:graphic>
+          </wp:inline>
+        </w:drawing>
+      </w:r>
+      <w:r>
+        <w:br/>
+      </w:r>
+      <w:r>
+        <w:drawing>
+          <wp:inline distT="0" distB="0" distL="0" distR="0" wp14:anchorId="6F649A47" wp14:editId="3202035B">
+            <wp:extent cx="5400040" cy="1830705"/>
+            <wp:effectExtent l="0" t="0" r="0" b="0"/>
+            <wp:docPr id="1471856823" name="Imagen 1" descr="Texto&#10;&#10;El contenido generado por IA puede ser incorrecto."/>
+            <wp:cNvGraphicFramePr>
+              <a:graphicFrameLocks xmlns:a="http://schemas.openxmlformats.org/drawingml/2006/main" noChangeAspect="1"/>
+            </wp:cNvGraphicFramePr>
+            <a:graphic xmlns:a="http://schemas.openxmlformats.org/drawingml/2006/main">
+              <a:graphicData uri="http://schemas.openxmlformats.org/drawingml/2006/picture">
+                <pic:pic xmlns:pic="http://schemas.openxmlformats.org/drawingml/2006/picture">
+                  <pic:nvPicPr>
+                    <pic:cNvPr id="1471856823" name="Imagen 1" descr="Texto&#10;&#10;El contenido generado por IA puede ser incorrecto."/>
+                    <pic:cNvPicPr/>
+                  </pic:nvPicPr>
+                  <pic:blipFill>
+                    <a:blip r:embed="rId27"/>
+                    <a:stretch>
+                      <a:fillRect/>
+                    </a:stretch>
+                  </pic:blipFill>
+                  <pic:spPr>
+                    <a:xfrm>
+                      <a:off x="0" y="0"/>
+                      <a:ext cx="5400040" cy="1830705"/>
+                    </a:xfrm>
+                    <a:prstGeom prst="rect">
+                      <a:avLst/>
+                    </a:prstGeom>
+                  </pic:spPr>
+                </pic:pic>
+              </a:graphicData>
+            </a:graphic>
+          </wp:inline>
+        </w:drawing>
+      </w:r>
+      <w:r>
+        <w:br/>
+      </w:r>
+    </w:p>
+    <w:p>
+      <w:pPr>
+        <w:rPr>
+          <w:b/>
+          <w:bCs/>
+        </w:rPr>
+      </w:pPr>
+      <w:r>
+        <w:rPr>
+          <w:rFonts w:ascii="Segoe UI Emoji" w:hAnsi="Segoe UI Emoji" w:cs="Segoe UI Emoji"/>
+          <w:b/>
+          <w:bCs/>
+        </w:rPr>
+        <w:t>✅</w:t>
+      </w:r>
+      <w:r>
+        <w:rPr>
+          <w:b/>
+          <w:bCs/>
+        </w:rPr>
+        <w:t xml:space="preserve"> ¿Qué puede hacer este </w:t>
+      </w:r>
+      <w:proofErr w:type="spellStart"/>
+      <w:r>
+        <w:rPr>
+          <w:b/>
+          <w:bCs/>
+        </w:rPr>
+        <w:t>chatbot</w:t>
+      </w:r>
+      <w:proofErr w:type="spellEnd"/>
+      <w:r>
+        <w:rPr>
+          <w:b/>
+          <w:bCs/>
+        </w:rPr>
+        <w:t xml:space="preserve"> ahora?</w:t>
+      </w:r>
+    </w:p>
+    <w:p>
+      <w:pPr>
+        <w:numPr>
+          <w:ilvl w:val="0"/>
+          <w:numId w:val="14"/>
+        </w:numPr>
+      </w:pPr>
+      <w:r>
+        <w:t xml:space="preserve">Saluda al usuario usando su </w:t>
+      </w:r>
+      <w:r>
+        <w:rPr>
+          <w:b/>
+          <w:bCs/>
+        </w:rPr>
+        <w:t>nombre</w:t>
+      </w:r>
+      <w:r>
+        <w:t>.</w:t>
+      </w:r>
+    </w:p>
+    <w:p>
+      <w:pPr>
+        <w:numPr>
+          <w:ilvl w:val="0"/>
+          <w:numId w:val="14"/>
+        </w:numPr>
+      </w:pPr>
+      <w:r>
+        <w:t xml:space="preserve">Recuerda si el usuario </w:t>
+      </w:r>
+      <w:r>
+        <w:rPr>
+          <w:b/>
+          <w:bCs/>
+        </w:rPr>
+        <w:t>ya preguntó lo mismo</w:t>
+      </w:r>
+      <w:r>
+        <w:t xml:space="preserve"> antes.</w:t>
+      </w:r>
+    </w:p>
+    <w:p>
+      <w:pPr>
+        <w:numPr>
+          <w:ilvl w:val="0"/>
+          <w:numId w:val="14"/>
+        </w:numPr>
+      </w:pPr>
+      <w:r>
+        <w:t>Reconoce frases parecidas, no exactas.</w:t>
+      </w:r>
+    </w:p>
+    <w:p>
+      <w:pPr>
+        <w:numPr>
+          <w:ilvl w:val="0"/>
+          <w:numId w:val="14"/>
+        </w:numPr>
+      </w:pPr>
+      <w:r>
+        <w:t>Da respuestas aleatorias para parecer más natural.</w:t>
+      </w:r>
+    </w:p>
+    <w:p>
+      <w:r>
+        <w:br/>
+      </w:r>
       <w:r>
         <w:br/>
       </w:r>
@@ -3686,6 +4217,155 @@
     </w:lvl>
   </w:abstractNum>
   <w:abstractNum w:abstractNumId="5" w15:restartNumberingAfterBreak="0">
+    <w:nsid w:val="37600DFE"/>
+    <w:multiLevelType w:val="multilevel"/>
+    <w:tmpl w:val="175681C4"/>
+    <w:lvl w:ilvl="0">
+      <w:start w:val="1"/>
+      <w:numFmt w:val="bullet"/>
+      <w:lvlText w:val=""/>
+      <w:lvlJc w:val="left"/>
+      <w:pPr>
+        <w:tabs>
+          <w:tab w:val="num" w:pos="720"/>
+        </w:tabs>
+        <w:ind w:left="720" w:hanging="360"/>
+      </w:pPr>
+      <w:rPr>
+        <w:rFonts w:ascii="Symbol" w:hAnsi="Symbol" w:hint="default"/>
+        <w:sz w:val="20"/>
+      </w:rPr>
+    </w:lvl>
+    <w:lvl w:ilvl="1" w:tentative="1">
+      <w:start w:val="1"/>
+      <w:numFmt w:val="bullet"/>
+      <w:lvlText w:val="o"/>
+      <w:lvlJc w:val="left"/>
+      <w:pPr>
+        <w:tabs>
+          <w:tab w:val="num" w:pos="1440"/>
+        </w:tabs>
+        <w:ind w:left="1440" w:hanging="360"/>
+      </w:pPr>
+      <w:rPr>
+        <w:rFonts w:ascii="Courier New" w:hAnsi="Courier New" w:hint="default"/>
+        <w:sz w:val="20"/>
+      </w:rPr>
+    </w:lvl>
+    <w:lvl w:ilvl="2" w:tentative="1">
+      <w:start w:val="1"/>
+      <w:numFmt w:val="bullet"/>
+      <w:lvlText w:val=""/>
+      <w:lvlJc w:val="left"/>
+      <w:pPr>
+        <w:tabs>
+          <w:tab w:val="num" w:pos="2160"/>
+        </w:tabs>
+        <w:ind w:left="2160" w:hanging="360"/>
+      </w:pPr>
+      <w:rPr>
+        <w:rFonts w:ascii="Wingdings" w:hAnsi="Wingdings" w:hint="default"/>
+        <w:sz w:val="20"/>
+      </w:rPr>
+    </w:lvl>
+    <w:lvl w:ilvl="3" w:tentative="1">
+      <w:start w:val="1"/>
+      <w:numFmt w:val="bullet"/>
+      <w:lvlText w:val=""/>
+      <w:lvlJc w:val="left"/>
+      <w:pPr>
+        <w:tabs>
+          <w:tab w:val="num" w:pos="2880"/>
+        </w:tabs>
+        <w:ind w:left="2880" w:hanging="360"/>
+      </w:pPr>
+      <w:rPr>
+        <w:rFonts w:ascii="Wingdings" w:hAnsi="Wingdings" w:hint="default"/>
+        <w:sz w:val="20"/>
+      </w:rPr>
+    </w:lvl>
+    <w:lvl w:ilvl="4" w:tentative="1">
+      <w:start w:val="1"/>
+      <w:numFmt w:val="bullet"/>
+      <w:lvlText w:val=""/>
+      <w:lvlJc w:val="left"/>
+      <w:pPr>
+        <w:tabs>
+          <w:tab w:val="num" w:pos="3600"/>
+        </w:tabs>
+        <w:ind w:left="3600" w:hanging="360"/>
+      </w:pPr>
+      <w:rPr>
+        <w:rFonts w:ascii="Wingdings" w:hAnsi="Wingdings" w:hint="default"/>
+        <w:sz w:val="20"/>
+      </w:rPr>
+    </w:lvl>
+    <w:lvl w:ilvl="5" w:tentative="1">
+      <w:start w:val="1"/>
+      <w:numFmt w:val="bullet"/>
+      <w:lvlText w:val=""/>
+      <w:lvlJc w:val="left"/>
+      <w:pPr>
+        <w:tabs>
+          <w:tab w:val="num" w:pos="4320"/>
+        </w:tabs>
+        <w:ind w:left="4320" w:hanging="360"/>
+      </w:pPr>
+      <w:rPr>
+        <w:rFonts w:ascii="Wingdings" w:hAnsi="Wingdings" w:hint="default"/>
+        <w:sz w:val="20"/>
+      </w:rPr>
+    </w:lvl>
+    <w:lvl w:ilvl="6" w:tentative="1">
+      <w:start w:val="1"/>
+      <w:numFmt w:val="bullet"/>
+      <w:lvlText w:val=""/>
+      <w:lvlJc w:val="left"/>
+      <w:pPr>
+        <w:tabs>
+          <w:tab w:val="num" w:pos="5040"/>
+        </w:tabs>
+        <w:ind w:left="5040" w:hanging="360"/>
+      </w:pPr>
+      <w:rPr>
+        <w:rFonts w:ascii="Wingdings" w:hAnsi="Wingdings" w:hint="default"/>
+        <w:sz w:val="20"/>
+      </w:rPr>
+    </w:lvl>
+    <w:lvl w:ilvl="7" w:tentative="1">
+      <w:start w:val="1"/>
+      <w:numFmt w:val="bullet"/>
+      <w:lvlText w:val=""/>
+      <w:lvlJc w:val="left"/>
+      <w:pPr>
+        <w:tabs>
+          <w:tab w:val="num" w:pos="5760"/>
+        </w:tabs>
+        <w:ind w:left="5760" w:hanging="360"/>
+      </w:pPr>
+      <w:rPr>
+        <w:rFonts w:ascii="Wingdings" w:hAnsi="Wingdings" w:hint="default"/>
+        <w:sz w:val="20"/>
+      </w:rPr>
+    </w:lvl>
+    <w:lvl w:ilvl="8" w:tentative="1">
+      <w:start w:val="1"/>
+      <w:numFmt w:val="bullet"/>
+      <w:lvlText w:val=""/>
+      <w:lvlJc w:val="left"/>
+      <w:pPr>
+        <w:tabs>
+          <w:tab w:val="num" w:pos="6480"/>
+        </w:tabs>
+        <w:ind w:left="6480" w:hanging="360"/>
+      </w:pPr>
+      <w:rPr>
+        <w:rFonts w:ascii="Wingdings" w:hAnsi="Wingdings" w:hint="default"/>
+        <w:sz w:val="20"/>
+      </w:rPr>
+    </w:lvl>
+  </w:abstractNum>
+  <w:abstractNum w:abstractNumId="6" w15:restartNumberingAfterBreak="0">
     <w:nsid w:val="38113660"/>
     <w:multiLevelType w:val="multilevel"/>
     <w:tmpl w:val="6DC834E8"/>
@@ -3834,7 +4514,7 @@
       </w:rPr>
     </w:lvl>
   </w:abstractNum>
-  <w:abstractNum w:abstractNumId="6" w15:restartNumberingAfterBreak="0">
+  <w:abstractNum w:abstractNumId="7" w15:restartNumberingAfterBreak="0">
     <w:nsid w:val="4A340448"/>
     <w:multiLevelType w:val="multilevel"/>
     <w:tmpl w:val="FD3C71AC"/>
@@ -3983,7 +4663,7 @@
       </w:rPr>
     </w:lvl>
   </w:abstractNum>
-  <w:abstractNum w:abstractNumId="7" w15:restartNumberingAfterBreak="0">
+  <w:abstractNum w:abstractNumId="8" w15:restartNumberingAfterBreak="0">
     <w:nsid w:val="4B6952AB"/>
     <w:multiLevelType w:val="multilevel"/>
     <w:tmpl w:val="5470CAB6"/>
@@ -4132,7 +4812,7 @@
       </w:rPr>
     </w:lvl>
   </w:abstractNum>
-  <w:abstractNum w:abstractNumId="8" w15:restartNumberingAfterBreak="0">
+  <w:abstractNum w:abstractNumId="9" w15:restartNumberingAfterBreak="0">
     <w:nsid w:val="51932F64"/>
     <w:multiLevelType w:val="multilevel"/>
     <w:tmpl w:val="78420E40"/>
@@ -4281,7 +4961,7 @@
       </w:rPr>
     </w:lvl>
   </w:abstractNum>
-  <w:abstractNum w:abstractNumId="9" w15:restartNumberingAfterBreak="0">
+  <w:abstractNum w:abstractNumId="10" w15:restartNumberingAfterBreak="0">
     <w:nsid w:val="57CF55C8"/>
     <w:multiLevelType w:val="multilevel"/>
     <w:tmpl w:val="4C94502E"/>
@@ -4430,7 +5110,7 @@
       </w:rPr>
     </w:lvl>
   </w:abstractNum>
-  <w:abstractNum w:abstractNumId="10" w15:restartNumberingAfterBreak="0">
+  <w:abstractNum w:abstractNumId="11" w15:restartNumberingAfterBreak="0">
     <w:nsid w:val="58FA3BD0"/>
     <w:multiLevelType w:val="multilevel"/>
     <w:tmpl w:val="BAA62CD2"/>
@@ -4579,7 +5259,156 @@
       </w:rPr>
     </w:lvl>
   </w:abstractNum>
-  <w:abstractNum w:abstractNumId="11" w15:restartNumberingAfterBreak="0">
+  <w:abstractNum w:abstractNumId="12" w15:restartNumberingAfterBreak="0">
+    <w:nsid w:val="654D0A31"/>
+    <w:multiLevelType w:val="multilevel"/>
+    <w:tmpl w:val="6DE0B002"/>
+    <w:lvl w:ilvl="0">
+      <w:start w:val="1"/>
+      <w:numFmt w:val="bullet"/>
+      <w:lvlText w:val=""/>
+      <w:lvlJc w:val="left"/>
+      <w:pPr>
+        <w:tabs>
+          <w:tab w:val="num" w:pos="720"/>
+        </w:tabs>
+        <w:ind w:left="720" w:hanging="360"/>
+      </w:pPr>
+      <w:rPr>
+        <w:rFonts w:ascii="Symbol" w:hAnsi="Symbol" w:hint="default"/>
+        <w:sz w:val="20"/>
+      </w:rPr>
+    </w:lvl>
+    <w:lvl w:ilvl="1" w:tentative="1">
+      <w:start w:val="1"/>
+      <w:numFmt w:val="bullet"/>
+      <w:lvlText w:val="o"/>
+      <w:lvlJc w:val="left"/>
+      <w:pPr>
+        <w:tabs>
+          <w:tab w:val="num" w:pos="1440"/>
+        </w:tabs>
+        <w:ind w:left="1440" w:hanging="360"/>
+      </w:pPr>
+      <w:rPr>
+        <w:rFonts w:ascii="Courier New" w:hAnsi="Courier New" w:hint="default"/>
+        <w:sz w:val="20"/>
+      </w:rPr>
+    </w:lvl>
+    <w:lvl w:ilvl="2" w:tentative="1">
+      <w:start w:val="1"/>
+      <w:numFmt w:val="bullet"/>
+      <w:lvlText w:val=""/>
+      <w:lvlJc w:val="left"/>
+      <w:pPr>
+        <w:tabs>
+          <w:tab w:val="num" w:pos="2160"/>
+        </w:tabs>
+        <w:ind w:left="2160" w:hanging="360"/>
+      </w:pPr>
+      <w:rPr>
+        <w:rFonts w:ascii="Wingdings" w:hAnsi="Wingdings" w:hint="default"/>
+        <w:sz w:val="20"/>
+      </w:rPr>
+    </w:lvl>
+    <w:lvl w:ilvl="3" w:tentative="1">
+      <w:start w:val="1"/>
+      <w:numFmt w:val="bullet"/>
+      <w:lvlText w:val=""/>
+      <w:lvlJc w:val="left"/>
+      <w:pPr>
+        <w:tabs>
+          <w:tab w:val="num" w:pos="2880"/>
+        </w:tabs>
+        <w:ind w:left="2880" w:hanging="360"/>
+      </w:pPr>
+      <w:rPr>
+        <w:rFonts w:ascii="Wingdings" w:hAnsi="Wingdings" w:hint="default"/>
+        <w:sz w:val="20"/>
+      </w:rPr>
+    </w:lvl>
+    <w:lvl w:ilvl="4" w:tentative="1">
+      <w:start w:val="1"/>
+      <w:numFmt w:val="bullet"/>
+      <w:lvlText w:val=""/>
+      <w:lvlJc w:val="left"/>
+      <w:pPr>
+        <w:tabs>
+          <w:tab w:val="num" w:pos="3600"/>
+        </w:tabs>
+        <w:ind w:left="3600" w:hanging="360"/>
+      </w:pPr>
+      <w:rPr>
+        <w:rFonts w:ascii="Wingdings" w:hAnsi="Wingdings" w:hint="default"/>
+        <w:sz w:val="20"/>
+      </w:rPr>
+    </w:lvl>
+    <w:lvl w:ilvl="5" w:tentative="1">
+      <w:start w:val="1"/>
+      <w:numFmt w:val="bullet"/>
+      <w:lvlText w:val=""/>
+      <w:lvlJc w:val="left"/>
+      <w:pPr>
+        <w:tabs>
+          <w:tab w:val="num" w:pos="4320"/>
+        </w:tabs>
+        <w:ind w:left="4320" w:hanging="360"/>
+      </w:pPr>
+      <w:rPr>
+        <w:rFonts w:ascii="Wingdings" w:hAnsi="Wingdings" w:hint="default"/>
+        <w:sz w:val="20"/>
+      </w:rPr>
+    </w:lvl>
+    <w:lvl w:ilvl="6" w:tentative="1">
+      <w:start w:val="1"/>
+      <w:numFmt w:val="bullet"/>
+      <w:lvlText w:val=""/>
+      <w:lvlJc w:val="left"/>
+      <w:pPr>
+        <w:tabs>
+          <w:tab w:val="num" w:pos="5040"/>
+        </w:tabs>
+        <w:ind w:left="5040" w:hanging="360"/>
+      </w:pPr>
+      <w:rPr>
+        <w:rFonts w:ascii="Wingdings" w:hAnsi="Wingdings" w:hint="default"/>
+        <w:sz w:val="20"/>
+      </w:rPr>
+    </w:lvl>
+    <w:lvl w:ilvl="7" w:tentative="1">
+      <w:start w:val="1"/>
+      <w:numFmt w:val="bullet"/>
+      <w:lvlText w:val=""/>
+      <w:lvlJc w:val="left"/>
+      <w:pPr>
+        <w:tabs>
+          <w:tab w:val="num" w:pos="5760"/>
+        </w:tabs>
+        <w:ind w:left="5760" w:hanging="360"/>
+      </w:pPr>
+      <w:rPr>
+        <w:rFonts w:ascii="Wingdings" w:hAnsi="Wingdings" w:hint="default"/>
+        <w:sz w:val="20"/>
+      </w:rPr>
+    </w:lvl>
+    <w:lvl w:ilvl="8" w:tentative="1">
+      <w:start w:val="1"/>
+      <w:numFmt w:val="bullet"/>
+      <w:lvlText w:val=""/>
+      <w:lvlJc w:val="left"/>
+      <w:pPr>
+        <w:tabs>
+          <w:tab w:val="num" w:pos="6480"/>
+        </w:tabs>
+        <w:ind w:left="6480" w:hanging="360"/>
+      </w:pPr>
+      <w:rPr>
+        <w:rFonts w:ascii="Wingdings" w:hAnsi="Wingdings" w:hint="default"/>
+        <w:sz w:val="20"/>
+      </w:rPr>
+    </w:lvl>
+  </w:abstractNum>
+  <w:abstractNum w:abstractNumId="13" w15:restartNumberingAfterBreak="0">
     <w:nsid w:val="7DBA2678"/>
     <w:multiLevelType w:val="multilevel"/>
     <w:tmpl w:val="FE8010DC"/>
@@ -4732,19 +5561,19 @@
     <w:abstractNumId w:val="4"/>
   </w:num>
   <w:num w:numId="2" w16cid:durableId="2098284828">
-    <w:abstractNumId w:val="5"/>
+    <w:abstractNumId w:val="6"/>
   </w:num>
   <w:num w:numId="3" w16cid:durableId="299264413">
-    <w:abstractNumId w:val="7"/>
+    <w:abstractNumId w:val="8"/>
   </w:num>
   <w:num w:numId="4" w16cid:durableId="317421376">
-    <w:abstractNumId w:val="8"/>
+    <w:abstractNumId w:val="9"/>
   </w:num>
   <w:num w:numId="5" w16cid:durableId="1091312114">
     <w:abstractNumId w:val="1"/>
   </w:num>
   <w:num w:numId="6" w16cid:durableId="342783669">
-    <w:abstractNumId w:val="11"/>
+    <w:abstractNumId w:val="13"/>
   </w:num>
   <w:num w:numId="7" w16cid:durableId="1935430665">
     <w:abstractNumId w:val="2"/>
@@ -4753,16 +5582,22 @@
     <w:abstractNumId w:val="0"/>
   </w:num>
   <w:num w:numId="9" w16cid:durableId="1777287723">
-    <w:abstractNumId w:val="10"/>
+    <w:abstractNumId w:val="11"/>
   </w:num>
   <w:num w:numId="10" w16cid:durableId="465634153">
-    <w:abstractNumId w:val="6"/>
+    <w:abstractNumId w:val="7"/>
   </w:num>
   <w:num w:numId="11" w16cid:durableId="679356222">
-    <w:abstractNumId w:val="9"/>
+    <w:abstractNumId w:val="10"/>
   </w:num>
   <w:num w:numId="12" w16cid:durableId="697238157">
     <w:abstractNumId w:val="3"/>
+  </w:num>
+  <w:num w:numId="13" w16cid:durableId="1953322463">
+    <w:abstractNumId w:val="12"/>
+  </w:num>
+  <w:num w:numId="14" w16cid:durableId="1496843697">
+    <w:abstractNumId w:val="5"/>
   </w:num>
 </w:numbering>
 </file>

</xml_diff>